<commit_message>
finished addressing Victoria's initial notes/questions regarding the material. Good job!
</commit_message>
<xml_diff>
--- a/Dissertation Proposal/Duan Dissertation Proposal DRAFT 9-5-23 VAS.docx
+++ b/Dissertation Proposal/Duan Dissertation Proposal DRAFT 9-5-23 VAS.docx
@@ -3031,14 +3031,7 @@
             <w:sz w:val="24"/>
             <w:szCs w:val="24"/>
           </w:rPr>
-          <w:t>Interestingly, while</w:t>
-        </w:r>
-        <w:r>
-          <w:rPr>
-            <w:sz w:val="24"/>
-            <w:szCs w:val="24"/>
-          </w:rPr>
-          <w:t xml:space="preserve"> </w:t>
+          <w:t xml:space="preserve">Interestingly, while </w:t>
         </w:r>
       </w:ins>
       <w:r>
@@ -4524,14 +4517,7 @@
             <w:sz w:val="24"/>
             <w:szCs w:val="24"/>
           </w:rPr>
-          <w:t>using persuasive arguments containing either moral or non</w:t>
-        </w:r>
-        <w:r>
-          <w:rPr>
-            <w:sz w:val="24"/>
-            <w:szCs w:val="24"/>
-          </w:rPr>
-          <w:t>m</w:t>
+          <w:t>using persuasive arguments containing either moral or nonm</w:t>
         </w:r>
       </w:ins>
       <w:del w:id="255" w:author="Duan, Sean" w:date="2023-09-18T16:05:00Z">
@@ -5298,21 +5284,7 @@
             <w:sz w:val="24"/>
             <w:szCs w:val="24"/>
           </w:rPr>
-          <w:t xml:space="preserve"> </w:t>
-        </w:r>
-        <w:r>
-          <w:rPr>
-            <w:sz w:val="24"/>
-            <w:szCs w:val="24"/>
-          </w:rPr>
-          <w:t xml:space="preserve">it has struggled in general with </w:t>
-        </w:r>
-        <w:r>
-          <w:rPr>
-            <w:sz w:val="24"/>
-            <w:szCs w:val="24"/>
-          </w:rPr>
-          <w:t>reducing moral conviction.</w:t>
+          <w:t xml:space="preserve"> it has struggled in general with reducing moral conviction.</w:t>
         </w:r>
       </w:ins>
       <w:ins w:id="314" w:author="Duan, Sean" w:date="2023-09-18T16:37:00Z">
@@ -6363,6 +6335,7 @@
         <w:spacing w:line="480" w:lineRule="auto"/>
         <w:ind w:firstLine="720"/>
         <w:rPr>
+          <w:ins w:id="389" w:author="Duan, Sean" w:date="2023-09-19T13:50:00Z"/>
           <w:sz w:val="24"/>
           <w:szCs w:val="24"/>
         </w:rPr>
@@ -6374,7 +6347,7 @@
         </w:rPr>
         <w:t>Furthermore,</w:t>
       </w:r>
-      <w:del w:id="389" w:author="Duan, Sean" w:date="2023-09-18T17:38:00Z">
+      <w:del w:id="390" w:author="Duan, Sean" w:date="2023-09-18T17:38:00Z">
         <w:r>
           <w:rPr>
             <w:sz w:val="24"/>
@@ -6389,7 +6362,7 @@
           </w:rPr>
           <w:delText xml:space="preserve">looking at the contemporary literature, there are significant holes in our knowledge regarding the effectiveness </w:delText>
         </w:r>
-        <w:commentRangeStart w:id="390"/>
+        <w:commentRangeStart w:id="391"/>
         <w:r>
           <w:rPr>
             <w:sz w:val="24"/>
@@ -6397,12 +6370,12 @@
           </w:rPr>
           <w:delText xml:space="preserve">of moral or non-moral framing on non-novel issues </w:delText>
         </w:r>
-        <w:commentRangeEnd w:id="390"/>
+        <w:commentRangeEnd w:id="391"/>
         <w:r>
           <w:rPr>
             <w:rStyle w:val="CommentReference"/>
           </w:rPr>
-          <w:commentReference w:id="390"/>
+          <w:commentReference w:id="391"/>
         </w:r>
         <w:r>
           <w:rPr>
@@ -6419,7 +6392,7 @@
         </w:rPr>
         <w:t xml:space="preserve"> </w:t>
       </w:r>
-      <w:del w:id="391" w:author="Duan, Sean" w:date="2023-09-18T17:38:00Z">
+      <w:del w:id="392" w:author="Duan, Sean" w:date="2023-09-18T17:38:00Z">
         <w:r>
           <w:rPr>
             <w:sz w:val="24"/>
@@ -6428,7 +6401,7 @@
           <w:delText>I</w:delText>
         </w:r>
       </w:del>
-      <w:ins w:id="392" w:author="Duan, Sean" w:date="2023-09-18T17:38:00Z">
+      <w:ins w:id="393" w:author="Duan, Sean" w:date="2023-09-18T17:38:00Z">
         <w:r>
           <w:rPr>
             <w:sz w:val="24"/>
@@ -6437,7 +6410,7 @@
           <w:t>there is still relatively little</w:t>
         </w:r>
       </w:ins>
-      <w:del w:id="393" w:author="Duan, Sean" w:date="2023-09-18T17:38:00Z">
+      <w:del w:id="394" w:author="Duan, Sean" w:date="2023-09-18T17:38:00Z">
         <w:r>
           <w:rPr>
             <w:sz w:val="24"/>
@@ -6446,7 +6419,7 @@
           <w:delText xml:space="preserve">t is still unknown </w:delText>
         </w:r>
       </w:del>
-      <w:ins w:id="394" w:author="Duan, Sean" w:date="2023-09-18T17:38:00Z">
+      <w:ins w:id="395" w:author="Duan, Sean" w:date="2023-09-18T17:38:00Z">
         <w:r>
           <w:rPr>
             <w:sz w:val="24"/>
@@ -6455,7 +6428,7 @@
           <w:t xml:space="preserve"> evid</w:t>
         </w:r>
       </w:ins>
-      <w:ins w:id="395" w:author="Duan, Sean" w:date="2023-09-18T17:39:00Z">
+      <w:ins w:id="396" w:author="Duan, Sean" w:date="2023-09-18T17:39:00Z">
         <w:r>
           <w:rPr>
             <w:sz w:val="24"/>
@@ -6464,8 +6437,8 @@
           <w:t xml:space="preserve">ence indicating </w:t>
         </w:r>
       </w:ins>
-      <w:commentRangeStart w:id="396"/>
       <w:commentRangeStart w:id="397"/>
+      <w:commentRangeStart w:id="398"/>
       <w:r>
         <w:rPr>
           <w:sz w:val="24"/>
@@ -6473,7 +6446,7 @@
         </w:rPr>
         <w:t>whether non-moral framing</w:t>
       </w:r>
-      <w:ins w:id="398" w:author="Duan, Sean" w:date="2023-09-18T17:39:00Z">
+      <w:ins w:id="399" w:author="Duan, Sean" w:date="2023-09-18T17:39:00Z">
         <w:r>
           <w:rPr>
             <w:sz w:val="24"/>
@@ -6482,7 +6455,7 @@
           <w:t>, defined as</w:t>
         </w:r>
       </w:ins>
-      <w:ins w:id="399" w:author="Duan, Sean" w:date="2023-09-18T17:44:00Z">
+      <w:ins w:id="400" w:author="Duan, Sean" w:date="2023-09-18T17:44:00Z">
         <w:r>
           <w:rPr>
             <w:sz w:val="24"/>
@@ -6498,19 +6471,19 @@
         </w:rPr>
         <w:t xml:space="preserve"> </w:t>
       </w:r>
-      <w:commentRangeEnd w:id="396"/>
+      <w:commentRangeEnd w:id="397"/>
       <w:r>
         <w:rPr>
           <w:rStyle w:val="CommentReference"/>
         </w:rPr>
-        <w:commentReference w:id="396"/>
-      </w:r>
-      <w:commentRangeEnd w:id="397"/>
+        <w:commentReference w:id="397"/>
+      </w:r>
+      <w:commentRangeEnd w:id="398"/>
       <w:r>
         <w:rPr>
           <w:rStyle w:val="CommentReference"/>
         </w:rPr>
-        <w:commentReference w:id="397"/>
+        <w:commentReference w:id="398"/>
       </w:r>
       <w:r>
         <w:rPr>
@@ -6519,7 +6492,7 @@
         </w:rPr>
         <w:t>ha</w:t>
       </w:r>
-      <w:del w:id="400" w:author="Duan, Sean" w:date="2023-09-18T17:45:00Z">
+      <w:del w:id="401" w:author="Duan, Sean" w:date="2023-09-18T17:45:00Z">
         <w:r>
           <w:rPr>
             <w:sz w:val="24"/>
@@ -6528,7 +6501,7 @@
           <w:delText>s</w:delText>
         </w:r>
       </w:del>
-      <w:ins w:id="401" w:author="Duan, Sean" w:date="2023-09-18T17:45:00Z">
+      <w:ins w:id="402" w:author="Duan, Sean" w:date="2023-09-18T17:45:00Z">
         <w:r>
           <w:rPr>
             <w:sz w:val="24"/>
@@ -6544,7 +6517,7 @@
         </w:rPr>
         <w:t xml:space="preserve"> the ability to reduce moral conviction </w:t>
       </w:r>
-      <w:ins w:id="402" w:author="Duan, Sean" w:date="2023-09-18T17:46:00Z">
+      <w:ins w:id="403" w:author="Duan, Sean" w:date="2023-09-18T17:46:00Z">
         <w:r>
           <w:rPr>
             <w:sz w:val="24"/>
@@ -6553,7 +6526,7 @@
           <w:t>in general.</w:t>
         </w:r>
       </w:ins>
-      <w:del w:id="403" w:author="Duan, Sean" w:date="2023-09-18T17:45:00Z">
+      <w:del w:id="404" w:author="Duan, Sean" w:date="2023-09-18T17:45:00Z">
         <w:r>
           <w:rPr>
             <w:sz w:val="24"/>
@@ -6562,7 +6535,7 @@
           <w:delText>for known topics</w:delText>
         </w:r>
       </w:del>
-      <w:del w:id="404" w:author="Duan, Sean" w:date="2023-09-18T17:46:00Z">
+      <w:del w:id="405" w:author="Duan, Sean" w:date="2023-09-18T17:46:00Z">
         <w:r>
           <w:rPr>
             <w:sz w:val="24"/>
@@ -6571,7 +6544,7 @@
           <w:delText>,</w:delText>
         </w:r>
       </w:del>
-      <w:ins w:id="405" w:author="Duan, Sean" w:date="2023-09-18T17:46:00Z">
+      <w:ins w:id="406" w:author="Duan, Sean" w:date="2023-09-18T17:46:00Z">
         <w:r>
           <w:rPr>
             <w:sz w:val="24"/>
@@ -6580,7 +6553,7 @@
           <w:t xml:space="preserve"> There is also no evidence on </w:t>
         </w:r>
       </w:ins>
-      <w:del w:id="406" w:author="Duan, Sean" w:date="2023-09-18T17:46:00Z">
+      <w:del w:id="407" w:author="Duan, Sean" w:date="2023-09-18T17:46:00Z">
         <w:r>
           <w:rPr>
             <w:sz w:val="24"/>
@@ -6596,8 +6569,8 @@
         </w:rPr>
         <w:t xml:space="preserve">whether </w:t>
       </w:r>
-      <w:commentRangeStart w:id="407"/>
       <w:commentRangeStart w:id="408"/>
+      <w:commentRangeStart w:id="409"/>
       <w:r>
         <w:rPr>
           <w:sz w:val="24"/>
@@ -6605,7 +6578,7 @@
         </w:rPr>
         <w:t>moral framing</w:t>
       </w:r>
-      <w:ins w:id="409" w:author="Duan, Sean" w:date="2023-09-18T17:46:00Z">
+      <w:ins w:id="410" w:author="Duan, Sean" w:date="2023-09-18T17:46:00Z">
         <w:r>
           <w:rPr>
             <w:sz w:val="24"/>
@@ -6614,7 +6587,7 @@
           <w:t>, defined as highli</w:t>
         </w:r>
       </w:ins>
-      <w:ins w:id="410" w:author="Duan, Sean" w:date="2023-09-18T17:47:00Z">
+      <w:ins w:id="411" w:author="Duan, Sean" w:date="2023-09-18T17:47:00Z">
         <w:r>
           <w:rPr>
             <w:sz w:val="24"/>
@@ -6638,19 +6611,19 @@
         </w:rPr>
         <w:t xml:space="preserve"> has the ability to enhance moral convictio</w:t>
       </w:r>
-      <w:commentRangeEnd w:id="407"/>
+      <w:commentRangeEnd w:id="408"/>
       <w:r>
         <w:rPr>
           <w:rStyle w:val="CommentReference"/>
         </w:rPr>
-        <w:commentReference w:id="407"/>
-      </w:r>
-      <w:commentRangeEnd w:id="408"/>
+        <w:commentReference w:id="408"/>
+      </w:r>
+      <w:commentRangeEnd w:id="409"/>
       <w:r>
         <w:rPr>
           <w:rStyle w:val="CommentReference"/>
         </w:rPr>
-        <w:commentReference w:id="408"/>
+        <w:commentReference w:id="409"/>
       </w:r>
       <w:r>
         <w:rPr>
@@ -6659,7 +6632,7 @@
         </w:rPr>
         <w:t>n</w:t>
       </w:r>
-      <w:ins w:id="411" w:author="Duan, Sean" w:date="2023-09-18T17:48:00Z">
+      <w:ins w:id="412" w:author="Duan, Sean" w:date="2023-09-18T17:48:00Z">
         <w:r>
           <w:rPr>
             <w:sz w:val="24"/>
@@ -6668,7 +6641,7 @@
           <w:t xml:space="preserve">, defined as </w:t>
         </w:r>
       </w:ins>
-      <w:ins w:id="412" w:author="Duan, Sean" w:date="2023-09-18T17:51:00Z">
+      <w:ins w:id="413" w:author="Duan, Sean" w:date="2023-09-18T17:51:00Z">
         <w:r>
           <w:rPr>
             <w:sz w:val="24"/>
@@ -6693,7 +6666,7 @@
           <w:t xml:space="preserve"> based on perceptions of morality and immorality”</w:t>
         </w:r>
       </w:ins>
-      <w:ins w:id="413" w:author="Duan, Sean" w:date="2023-09-18T17:52:00Z">
+      <w:ins w:id="414" w:author="Duan, Sean" w:date="2023-09-18T17:52:00Z">
         <w:r>
           <w:rPr>
             <w:sz w:val="24"/>
@@ -6702,7 +6675,7 @@
           <w:t xml:space="preserve"> in the context of UHC</w:t>
         </w:r>
       </w:ins>
-      <w:ins w:id="414" w:author="Duan, Sean" w:date="2023-09-18T17:51:00Z">
+      <w:ins w:id="415" w:author="Duan, Sean" w:date="2023-09-18T17:51:00Z">
         <w:r>
           <w:rPr>
             <w:sz w:val="24"/>
@@ -6716,7 +6689,7 @@
             <w:sz w:val="24"/>
             <w:szCs w:val="24"/>
             <w:highlight w:val="yellow"/>
-            <w:rPrChange w:id="415" w:author="Duan, Sean" w:date="2023-09-18T17:52:00Z">
+            <w:rPrChange w:id="416" w:author="Duan, Sean" w:date="2023-09-18T17:52:00Z">
               <w:rPr>
                 <w:sz w:val="24"/>
                 <w:szCs w:val="24"/>
@@ -6727,13 +6700,13 @@
         </w:r>
       </w:ins>
       <w:proofErr w:type="spellEnd"/>
-      <w:ins w:id="416" w:author="Duan, Sean" w:date="2023-09-18T17:52:00Z">
+      <w:ins w:id="417" w:author="Duan, Sean" w:date="2023-09-18T17:52:00Z">
         <w:r>
           <w:rPr>
             <w:sz w:val="24"/>
             <w:szCs w:val="24"/>
             <w:highlight w:val="yellow"/>
-            <w:rPrChange w:id="417" w:author="Duan, Sean" w:date="2023-09-18T17:52:00Z">
+            <w:rPrChange w:id="418" w:author="Duan, Sean" w:date="2023-09-18T17:52:00Z">
               <w:rPr>
                 <w:sz w:val="24"/>
                 <w:szCs w:val="24"/>
@@ -6748,9 +6721,26 @@
           <w:sz w:val="24"/>
           <w:szCs w:val="24"/>
         </w:rPr>
-        <w:t xml:space="preserve">. Additionally, while there is evidence </w:t>
-      </w:r>
-      <w:commentRangeStart w:id="418"/>
+        <w:t>. Additionally,</w:t>
+      </w:r>
+      <w:del w:id="419" w:author="Duan, Sean" w:date="2023-09-19T13:40:00Z">
+        <w:r>
+          <w:rPr>
+            <w:sz w:val="24"/>
+            <w:szCs w:val="24"/>
+          </w:rPr>
+          <w:delText xml:space="preserve"> while</w:delText>
+        </w:r>
+      </w:del>
+      <w:r>
+        <w:rPr>
+          <w:sz w:val="24"/>
+          <w:szCs w:val="24"/>
+        </w:rPr>
+        <w:t xml:space="preserve"> there is evidence </w:t>
+      </w:r>
+      <w:commentRangeStart w:id="420"/>
+      <w:commentRangeStart w:id="421"/>
       <w:r>
         <w:rPr>
           <w:sz w:val="24"/>
@@ -6758,12 +6748,19 @@
         </w:rPr>
         <w:t xml:space="preserve">that a moral argument is persuasive to those with high moral conviction that are in favor of an issue </w:t>
       </w:r>
-      <w:commentRangeEnd w:id="418"/>
+      <w:commentRangeEnd w:id="420"/>
       <w:r>
         <w:rPr>
           <w:rStyle w:val="CommentReference"/>
         </w:rPr>
-        <w:commentReference w:id="418"/>
+        <w:commentReference w:id="420"/>
+      </w:r>
+      <w:commentRangeEnd w:id="421"/>
+      <w:r>
+        <w:rPr>
+          <w:rStyle w:val="CommentReference"/>
+        </w:rPr>
+        <w:commentReference w:id="421"/>
       </w:r>
       <w:r>
         <w:rPr>
@@ -6771,16 +6768,217 @@
           <w:szCs w:val="24"/>
           <w:highlight w:val="yellow"/>
         </w:rPr>
-        <w:t>(Tauber, 2014)</w:t>
-      </w:r>
-      <w:r>
-        <w:rPr>
-          <w:sz w:val="24"/>
-          <w:szCs w:val="24"/>
-        </w:rPr>
-        <w:t>, it is an open question as to whether or not a moral argument will lead to increasing or decreasing support for those with high moral conviction that oppose the issue</w:t>
-      </w:r>
-      <w:commentRangeStart w:id="419"/>
+        <w:t>(Tauber, 2014</w:t>
+      </w:r>
+      <w:ins w:id="422" w:author="Duan, Sean" w:date="2023-09-19T13:40:00Z">
+        <w:r>
+          <w:rPr>
+            <w:sz w:val="24"/>
+            <w:szCs w:val="24"/>
+            <w:highlight w:val="yellow"/>
+          </w:rPr>
+          <w:t xml:space="preserve">; </w:t>
+        </w:r>
+        <w:proofErr w:type="spellStart"/>
+        <w:r>
+          <w:rPr>
+            <w:sz w:val="24"/>
+            <w:szCs w:val="24"/>
+            <w:highlight w:val="yellow"/>
+          </w:rPr>
+          <w:t>Kutlaca</w:t>
+        </w:r>
+        <w:proofErr w:type="spellEnd"/>
+        <w:r>
+          <w:rPr>
+            <w:sz w:val="24"/>
+            <w:szCs w:val="24"/>
+            <w:highlight w:val="yellow"/>
+          </w:rPr>
+          <w:t xml:space="preserve"> </w:t>
+        </w:r>
+        <w:r>
+          <w:rPr>
+            <w:sz w:val="24"/>
+            <w:szCs w:val="24"/>
+            <w:highlight w:val="yellow"/>
+          </w:rPr>
+          <w:t>2013</w:t>
+        </w:r>
+      </w:ins>
+      <w:r>
+        <w:rPr>
+          <w:sz w:val="24"/>
+          <w:szCs w:val="24"/>
+          <w:highlight w:val="yellow"/>
+        </w:rPr>
+        <w:t>)</w:t>
+      </w:r>
+      <w:ins w:id="423" w:author="Duan, Sean" w:date="2023-09-19T13:40:00Z">
+        <w:r>
+          <w:rPr>
+            <w:sz w:val="24"/>
+            <w:szCs w:val="24"/>
+          </w:rPr>
+          <w:t>. For e</w:t>
+        </w:r>
+      </w:ins>
+      <w:ins w:id="424" w:author="Duan, Sean" w:date="2023-09-19T13:41:00Z">
+        <w:r>
+          <w:rPr>
+            <w:sz w:val="24"/>
+            <w:szCs w:val="24"/>
+          </w:rPr>
+          <w:t xml:space="preserve">xample, </w:t>
+        </w:r>
+        <w:proofErr w:type="spellStart"/>
+        <w:r>
+          <w:rPr>
+            <w:sz w:val="24"/>
+            <w:szCs w:val="24"/>
+          </w:rPr>
+          <w:t>Kutalca</w:t>
+        </w:r>
+        <w:proofErr w:type="spellEnd"/>
+        <w:r>
+          <w:rPr>
+            <w:sz w:val="24"/>
+            <w:szCs w:val="24"/>
+          </w:rPr>
+          <w:t xml:space="preserve"> and colleagues </w:t>
+        </w:r>
+      </w:ins>
+      <w:ins w:id="425" w:author="Duan, Sean" w:date="2023-09-19T13:42:00Z">
+        <w:r>
+          <w:rPr>
+            <w:sz w:val="24"/>
+            <w:szCs w:val="24"/>
+          </w:rPr>
+          <w:t xml:space="preserve">increased </w:t>
+        </w:r>
+      </w:ins>
+      <w:ins w:id="426" w:author="Duan, Sean" w:date="2023-09-19T13:43:00Z">
+        <w:r>
+          <w:rPr>
+            <w:sz w:val="24"/>
+            <w:szCs w:val="24"/>
+          </w:rPr>
+          <w:t>perceived moral conviction for</w:t>
+        </w:r>
+      </w:ins>
+      <w:ins w:id="427" w:author="Duan, Sean" w:date="2023-09-19T13:42:00Z">
+        <w:r>
+          <w:rPr>
+            <w:sz w:val="24"/>
+            <w:szCs w:val="24"/>
+          </w:rPr>
+          <w:t xml:space="preserve"> public education successfully by </w:t>
+        </w:r>
+      </w:ins>
+      <w:ins w:id="428" w:author="Duan, Sean" w:date="2023-09-19T13:43:00Z">
+        <w:r>
+          <w:rPr>
+            <w:sz w:val="24"/>
+            <w:szCs w:val="24"/>
+          </w:rPr>
+          <w:t>presenting subjects with text focusing on education as a basic right, necessary for society</w:t>
+        </w:r>
+      </w:ins>
+      <w:ins w:id="429" w:author="Duan, Sean" w:date="2023-09-19T13:45:00Z">
+        <w:r>
+          <w:rPr>
+            <w:sz w:val="24"/>
+            <w:szCs w:val="24"/>
+          </w:rPr>
+          <w:t>. F</w:t>
+        </w:r>
+      </w:ins>
+      <w:ins w:id="430" w:author="Duan, Sean" w:date="2023-09-19T13:46:00Z">
+        <w:r>
+          <w:rPr>
+            <w:sz w:val="24"/>
+            <w:szCs w:val="24"/>
+          </w:rPr>
+          <w:t xml:space="preserve">or subjects that were already strongly in favor of higher education, the increased moral conviction was effective in improving persuasiveness. However, for subjects that </w:t>
+        </w:r>
+      </w:ins>
+      <w:ins w:id="431" w:author="Duan, Sean" w:date="2023-09-19T13:47:00Z">
+        <w:r>
+          <w:rPr>
+            <w:sz w:val="24"/>
+            <w:szCs w:val="24"/>
+          </w:rPr>
+          <w:t>were not in favor of higher education, increasing moral conviction was not sufficient to per</w:t>
+        </w:r>
+      </w:ins>
+      <w:ins w:id="432" w:author="Duan, Sean" w:date="2023-09-19T13:48:00Z">
+        <w:r>
+          <w:rPr>
+            <w:sz w:val="24"/>
+            <w:szCs w:val="24"/>
+          </w:rPr>
+          <w:t>suade them. Thus,</w:t>
+        </w:r>
+      </w:ins>
+      <w:del w:id="433" w:author="Duan, Sean" w:date="2023-09-19T13:48:00Z">
+        <w:r>
+          <w:rPr>
+            <w:sz w:val="24"/>
+            <w:szCs w:val="24"/>
+          </w:rPr>
+          <w:delText>,</w:delText>
+        </w:r>
+      </w:del>
+      <w:r>
+        <w:rPr>
+          <w:sz w:val="24"/>
+          <w:szCs w:val="24"/>
+        </w:rPr>
+        <w:t xml:space="preserve"> it </w:t>
+      </w:r>
+      <w:del w:id="434" w:author="Duan, Sean" w:date="2023-09-19T13:48:00Z">
+        <w:r>
+          <w:rPr>
+            <w:sz w:val="24"/>
+            <w:szCs w:val="24"/>
+          </w:rPr>
+          <w:delText>is an open</w:delText>
+        </w:r>
+      </w:del>
+      <w:ins w:id="435" w:author="Duan, Sean" w:date="2023-09-19T13:48:00Z">
+        <w:r>
+          <w:rPr>
+            <w:sz w:val="24"/>
+            <w:szCs w:val="24"/>
+          </w:rPr>
+          <w:t>continues to be an open</w:t>
+        </w:r>
+      </w:ins>
+      <w:r>
+        <w:rPr>
+          <w:sz w:val="24"/>
+          <w:szCs w:val="24"/>
+        </w:rPr>
+        <w:t xml:space="preserve"> question as to </w:t>
+      </w:r>
+      <w:proofErr w:type="gramStart"/>
+      <w:r>
+        <w:rPr>
+          <w:sz w:val="24"/>
+          <w:szCs w:val="24"/>
+        </w:rPr>
+        <w:t>whether or not</w:t>
+      </w:r>
+      <w:proofErr w:type="gramEnd"/>
+      <w:r>
+        <w:rPr>
+          <w:sz w:val="24"/>
+          <w:szCs w:val="24"/>
+        </w:rPr>
+        <w:t xml:space="preserve"> a moral argument will lead to increasing or decreasing support for those with high moral conviction that oppose the issue</w:t>
+      </w:r>
+      <w:commentRangeStart w:id="436"/>
+      <w:commentRangeStart w:id="437"/>
       <w:r>
         <w:rPr>
           <w:sz w:val="24"/>
@@ -6793,21 +6991,37 @@
           <w:sz w:val="24"/>
           <w:szCs w:val="24"/>
         </w:rPr>
-        <w:t xml:space="preserve"> We seek to address these issues in Study 2.</w:t>
-      </w:r>
-      <w:r>
-        <w:rPr>
-          <w:sz w:val="24"/>
-          <w:szCs w:val="24"/>
-        </w:rPr>
         <w:t xml:space="preserve"> </w:t>
       </w:r>
-      <w:commentRangeEnd w:id="419"/>
+      <w:del w:id="438" w:author="Duan, Sean" w:date="2023-09-19T13:49:00Z">
+        <w:r>
+          <w:rPr>
+            <w:sz w:val="24"/>
+            <w:szCs w:val="24"/>
+          </w:rPr>
+          <w:delText>We seek to address these issues in Study 2.</w:delText>
+        </w:r>
+        <w:r>
+          <w:rPr>
+            <w:sz w:val="24"/>
+            <w:szCs w:val="24"/>
+          </w:rPr>
+          <w:delText xml:space="preserve"> </w:delText>
+        </w:r>
+        <w:commentRangeEnd w:id="436"/>
+        <w:r>
+          <w:rPr>
+            <w:rStyle w:val="CommentReference"/>
+          </w:rPr>
+          <w:commentReference w:id="436"/>
+        </w:r>
+      </w:del>
+      <w:commentRangeEnd w:id="437"/>
       <w:r>
         <w:rPr>
           <w:rStyle w:val="CommentReference"/>
         </w:rPr>
-        <w:commentReference w:id="419"/>
+        <w:commentReference w:id="437"/>
       </w:r>
       <w:r>
         <w:rPr>
@@ -6816,7 +7030,8 @@
         </w:rPr>
         <w:t xml:space="preserve">Finally, </w:t>
       </w:r>
-      <w:commentRangeStart w:id="420"/>
+      <w:commentRangeStart w:id="439"/>
+      <w:commentRangeStart w:id="440"/>
       <w:r>
         <w:rPr>
           <w:sz w:val="24"/>
@@ -6824,35 +7039,138 @@
         </w:rPr>
         <w:t>if we see that the social consensus intervention from Study 1 is, or is not effective, that informs our perception of the results of moral conviction manipulation for Study 2</w:t>
       </w:r>
-      <w:commentRangeEnd w:id="420"/>
+      <w:commentRangeEnd w:id="439"/>
       <w:r>
         <w:rPr>
           <w:rStyle w:val="CommentReference"/>
         </w:rPr>
-        <w:commentReference w:id="420"/>
-      </w:r>
-      <w:r>
-        <w:rPr>
-          <w:sz w:val="24"/>
-          <w:szCs w:val="24"/>
-        </w:rPr>
-        <w:t xml:space="preserve">. We would expect to see that if the social consensus intervention is effective, it is plausible that UHC is not a topic that </w:t>
-      </w:r>
-      <w:commentRangeStart w:id="421"/>
-      <w:r>
-        <w:rPr>
-          <w:sz w:val="24"/>
-          <w:szCs w:val="24"/>
-        </w:rPr>
-        <w:t>is seen as highly moral in the population</w:t>
-      </w:r>
-      <w:commentRangeEnd w:id="421"/>
+        <w:commentReference w:id="439"/>
+      </w:r>
+      <w:commentRangeEnd w:id="440"/>
       <w:r>
         <w:rPr>
           <w:rStyle w:val="CommentReference"/>
         </w:rPr>
-        <w:commentReference w:id="421"/>
-      </w:r>
+        <w:commentReference w:id="440"/>
+      </w:r>
+      <w:r>
+        <w:rPr>
+          <w:sz w:val="24"/>
+          <w:szCs w:val="24"/>
+        </w:rPr>
+        <w:t xml:space="preserve">. </w:t>
+      </w:r>
+    </w:p>
+    <w:p>
+      <w:pPr>
+        <w:spacing w:line="480" w:lineRule="auto"/>
+        <w:ind w:firstLine="720"/>
+        <w:rPr>
+          <w:sz w:val="24"/>
+          <w:szCs w:val="24"/>
+        </w:rPr>
+      </w:pPr>
+      <w:r>
+        <w:rPr>
+          <w:sz w:val="24"/>
+          <w:szCs w:val="24"/>
+        </w:rPr>
+        <w:t xml:space="preserve">We would expect to see that if the social consensus intervention is effective, it is plausible that UHC is not a topic that </w:t>
+      </w:r>
+      <w:commentRangeStart w:id="441"/>
+      <w:commentRangeStart w:id="442"/>
+      <w:del w:id="443" w:author="Duan, Sean" w:date="2023-09-19T13:51:00Z">
+        <w:r>
+          <w:rPr>
+            <w:sz w:val="24"/>
+            <w:szCs w:val="24"/>
+          </w:rPr>
+          <w:delText xml:space="preserve">is seen as highly moral in </w:delText>
+        </w:r>
+      </w:del>
+      <w:r>
+        <w:rPr>
+          <w:sz w:val="24"/>
+          <w:szCs w:val="24"/>
+        </w:rPr>
+        <w:t>the population</w:t>
+      </w:r>
+      <w:commentRangeEnd w:id="441"/>
+      <w:r>
+        <w:rPr>
+          <w:rStyle w:val="CommentReference"/>
+        </w:rPr>
+        <w:commentReference w:id="441"/>
+      </w:r>
+      <w:commentRangeEnd w:id="442"/>
+      <w:r>
+        <w:rPr>
+          <w:rStyle w:val="CommentReference"/>
+        </w:rPr>
+        <w:commentReference w:id="442"/>
+      </w:r>
+      <w:ins w:id="444" w:author="Duan, Sean" w:date="2023-09-19T13:51:00Z">
+        <w:r>
+          <w:rPr>
+            <w:sz w:val="24"/>
+            <w:szCs w:val="24"/>
+          </w:rPr>
+          <w:t xml:space="preserve"> experiences strong moral conviction about, as measured using </w:t>
+        </w:r>
+        <w:proofErr w:type="spellStart"/>
+        <w:r>
+          <w:rPr>
+            <w:sz w:val="24"/>
+            <w:szCs w:val="24"/>
+          </w:rPr>
+          <w:t>Skitka’s</w:t>
+        </w:r>
+        <w:proofErr w:type="spellEnd"/>
+        <w:r>
+          <w:rPr>
+            <w:sz w:val="24"/>
+            <w:szCs w:val="24"/>
+          </w:rPr>
+          <w:t xml:space="preserve"> single item inventory of moral conviction (</w:t>
+        </w:r>
+        <w:proofErr w:type="spellStart"/>
+        <w:r>
+          <w:rPr>
+            <w:sz w:val="24"/>
+            <w:szCs w:val="24"/>
+            <w:highlight w:val="yellow"/>
+            <w:rPrChange w:id="445" w:author="Duan, Sean" w:date="2023-09-19T13:51:00Z">
+              <w:rPr>
+                <w:sz w:val="24"/>
+                <w:szCs w:val="24"/>
+              </w:rPr>
+            </w:rPrChange>
+          </w:rPr>
+          <w:t>Skitka</w:t>
+        </w:r>
+        <w:proofErr w:type="spellEnd"/>
+        <w:r>
+          <w:rPr>
+            <w:sz w:val="24"/>
+            <w:szCs w:val="24"/>
+            <w:highlight w:val="yellow"/>
+            <w:rPrChange w:id="446" w:author="Duan, Sean" w:date="2023-09-19T13:51:00Z">
+              <w:rPr>
+                <w:sz w:val="24"/>
+                <w:szCs w:val="24"/>
+              </w:rPr>
+            </w:rPrChange>
+          </w:rPr>
+          <w:t>, 2014</w:t>
+        </w:r>
+        <w:r>
+          <w:rPr>
+            <w:sz w:val="24"/>
+            <w:szCs w:val="24"/>
+          </w:rPr>
+          <w:t>)</w:t>
+        </w:r>
+      </w:ins>
       <w:r>
         <w:rPr>
           <w:sz w:val="24"/>
@@ -6860,7 +7178,8 @@
         </w:rPr>
         <w:t xml:space="preserve">. This is because of the expected ‘peer inoculation effect’ from high moral conviction. </w:t>
       </w:r>
-      <w:commentRangeStart w:id="422"/>
+      <w:commentRangeStart w:id="447"/>
+      <w:commentRangeStart w:id="448"/>
       <w:r>
         <w:rPr>
           <w:sz w:val="24"/>
@@ -6875,12 +7194,19 @@
         </w:rPr>
         <w:t xml:space="preserve"> if moral conviction for UHC is low in Study 2, and we are unable to successfully manipulate it upwards</w:t>
       </w:r>
-      <w:commentRangeEnd w:id="422"/>
+      <w:commentRangeEnd w:id="447"/>
       <w:r>
         <w:rPr>
           <w:rStyle w:val="CommentReference"/>
         </w:rPr>
-        <w:commentReference w:id="422"/>
+        <w:commentReference w:id="447"/>
+      </w:r>
+      <w:commentRangeEnd w:id="448"/>
+      <w:r>
+        <w:rPr>
+          <w:rStyle w:val="CommentReference"/>
+        </w:rPr>
+        <w:commentReference w:id="448"/>
       </w:r>
       <w:r>
         <w:rPr>
@@ -6910,6 +7236,7 @@
           <w:sz w:val="32"/>
           <w:szCs w:val="32"/>
         </w:rPr>
+        <w:lastRenderedPageBreak/>
         <w:t>Study 1</w:t>
       </w:r>
     </w:p>
@@ -6980,15 +7307,7 @@
           <w:sz w:val="24"/>
           <w:szCs w:val="24"/>
         </w:rPr>
-        <w:t xml:space="preserve">%), </w:t>
-      </w:r>
-      <w:r>
-        <w:rPr>
-          <w:sz w:val="24"/>
-          <w:szCs w:val="24"/>
-        </w:rPr>
-        <w:lastRenderedPageBreak/>
-        <w:t>female (</w:t>
+        <w:t>%), female (</w:t>
       </w:r>
       <w:r>
         <w:rPr>
@@ -7146,14 +7465,11 @@
         <w:ind w:firstLine="720"/>
       </w:pPr>
       <w:r>
+        <w:lastRenderedPageBreak/>
         <w:t>Our participants began by clicking on the virtual study link, available in the online study sign-up website. This study link forwarded to an online Qualtrics survey. Participants were brought to a cover page that included a brief (but deceptive) description of the research they believed that they would be involved in. After indicating consent, we assessed baseline measures of support for our four main measurement items. Three of our four measurement items</w:t>
       </w:r>
       <w:r>
-        <w:t xml:space="preserve">, that of support towards Universal Health Care (UHC), support for the death penalty, and </w:t>
-      </w:r>
-      <w:r>
-        <w:lastRenderedPageBreak/>
-        <w:t>belief in anthropogenic climate change,</w:t>
+        <w:t>, that of support towards Universal Health Care (UHC), support for the death penalty, and belief in anthropogenic climate change,</w:t>
       </w:r>
       <w:r>
         <w:t xml:space="preserve"> were taken from historical American public survey results (Economist – YouGov poll, 2017; Pew Research Polling, 2020)</w:t>
@@ -7272,7 +7588,11 @@
         <w:t xml:space="preserve">In the ‘high’ consensus condition participants saw survey results that were biased artificially upwards by 20% </w:t>
       </w:r>
       <w:r>
-        <w:t>(e.g., if 60% of Americans agreed that capital punishment is needed in the US, the actual percentage shown to those in the high consensus condition will be 80%)</w:t>
+        <w:t xml:space="preserve">(e.g., if 60% of Americans agreed that capital punishment is needed </w:t>
+      </w:r>
+      <w:r>
+        <w:lastRenderedPageBreak/>
+        <w:t>in the US, the actual percentage shown to those in the high consensus condition will be 80%)</w:t>
       </w:r>
       <w:r>
         <w:t>. Conversely, in the ‘low’ consensus condition, participants saw survey results that were biased artificially downwards by 20%</w:t>
@@ -7292,11 +7612,7 @@
       </w:r>
       <w:proofErr w:type="gramEnd"/>
       <w:r>
-        <w:t xml:space="preserve"> slavery was a </w:t>
-      </w:r>
-      <w:r>
-        <w:lastRenderedPageBreak/>
-        <w:t>violation of human rights, was set to 99</w:t>
+        <w:t xml:space="preserve"> slavery was a violation of human rights, was set to 99</w:t>
       </w:r>
       <w:r>
         <w:t xml:space="preserve">%, as we </w:t>
@@ -7455,7 +7771,15 @@
           <w:sz w:val="24"/>
           <w:szCs w:val="24"/>
         </w:rPr>
-        <w:t>Our government needs to implement Universal Health Care because basic population needs are not being met</w:t>
+        <w:t xml:space="preserve">Our government needs to implement Universal </w:t>
+      </w:r>
+      <w:r>
+        <w:rPr>
+          <w:sz w:val="24"/>
+          <w:szCs w:val="24"/>
+        </w:rPr>
+        <w:lastRenderedPageBreak/>
+        <w:t>Health Care because basic population needs are not being met</w:t>
       </w:r>
       <w:r>
         <w:rPr>
@@ -7532,15 +7856,7 @@
           <w:sz w:val="24"/>
           <w:szCs w:val="24"/>
         </w:rPr>
-        <w:t xml:space="preserve">. </w:t>
-      </w:r>
-      <w:r>
-        <w:rPr>
-          <w:sz w:val="24"/>
-          <w:szCs w:val="24"/>
-        </w:rPr>
-        <w:lastRenderedPageBreak/>
-        <w:t xml:space="preserve">The measure for the slavery item </w:t>
+        <w:t xml:space="preserve">. The measure for the slavery item </w:t>
       </w:r>
       <w:r>
         <w:rPr>
@@ -7694,7 +8010,15 @@
           <w:sz w:val="24"/>
           <w:szCs w:val="24"/>
         </w:rPr>
-        <w:t>Our first measure of numeracy was the Subjective Numeracy Scale (Fagerlin, 2007), which consists of 8 items measuring general confidence in using numbers, and preference for numbers over words (e.g., “</w:t>
+        <w:t xml:space="preserve">Our first measure of numeracy was the Subjective Numeracy Scale (Fagerlin, 2007), which consists of 8 items measuring general </w:t>
+      </w:r>
+      <w:r>
+        <w:rPr>
+          <w:sz w:val="24"/>
+          <w:szCs w:val="24"/>
+        </w:rPr>
+        <w:lastRenderedPageBreak/>
+        <w:t>confidence in using numbers, and preference for numbers over words (e.g., “</w:t>
       </w:r>
       <w:r>
         <w:rPr>
@@ -7751,15 +8075,7 @@
           <w:sz w:val="24"/>
           <w:szCs w:val="24"/>
         </w:rPr>
-        <w:t xml:space="preserve"> Our second measure of numeracy was an objective measure, consisting of the number line task </w:t>
-      </w:r>
-      <w:r>
-        <w:rPr>
-          <w:sz w:val="24"/>
-          <w:szCs w:val="24"/>
-        </w:rPr>
-        <w:lastRenderedPageBreak/>
-        <w:t>developed by Thompson and colleagues (2021). This item consisted of placement of 20 fractions one at a time, at the appropriate place on a number line ranging from 0 to 1, and then placing 20 more fractions, one at a time, on a number line ranging from 0 to 5 (</w:t>
+        <w:t xml:space="preserve"> Our second measure of numeracy was an objective measure, consisting of the number line task developed by Thompson and colleagues (2021). This item consisted of placement of 20 fractions one at a time, at the appropriate place on a number line ranging from 0 to 1, and then placing 20 more fractions, one at a time, on a number line ranging from 0 to 5 (</w:t>
       </w:r>
       <w:proofErr w:type="gramStart"/>
       <w:r>
@@ -7834,7 +8150,15 @@
           <w:sz w:val="24"/>
           <w:szCs w:val="24"/>
         </w:rPr>
-        <w:t xml:space="preserve">, for a linear multiple regression. Our four ‘item issues’ that we surveyed (climate change, death penalty, support for UHC, slavery) were all treated as continuous variables. We examined the effects of experimental condition (high or low social consensus) and individual differences (deontological and utilitarian orientation, health literacy, multiple measures of numeracy) on our outcome measure. We examined the main effect, </w:t>
+        <w:t xml:space="preserve">, for a linear multiple regression. Our four ‘item issues’ that we surveyed (climate change, death penalty, support for UHC, slavery) were all treated as continuous variables. We examined the effects of experimental condition (high or low social consensus) and individual differences (deontological and utilitarian orientation, health literacy, multiple measures of numeracy) on </w:t>
+      </w:r>
+      <w:r>
+        <w:rPr>
+          <w:sz w:val="24"/>
+          <w:szCs w:val="24"/>
+        </w:rPr>
+        <w:lastRenderedPageBreak/>
+        <w:t xml:space="preserve">our outcome measure. We examined the main effect, </w:t>
       </w:r>
       <w:r>
         <w:rPr>
@@ -7885,7 +8209,6 @@
           <w:sz w:val="24"/>
           <w:szCs w:val="24"/>
         </w:rPr>
-        <w:lastRenderedPageBreak/>
         <w:t>Hypothesis 1: We hypothesize that when participants perceive that a strong social consensus</w:t>
       </w:r>
       <w:r>
@@ -8025,6 +8348,7 @@
           <w:sz w:val="28"/>
           <w:szCs w:val="28"/>
         </w:rPr>
+        <w:lastRenderedPageBreak/>
         <w:t>Method</w:t>
       </w:r>
     </w:p>
@@ -8097,7 +8421,6 @@
           <w:sz w:val="28"/>
           <w:szCs w:val="28"/>
         </w:rPr>
-        <w:lastRenderedPageBreak/>
         <w:t>Procedure</w:t>
       </w:r>
     </w:p>
@@ -8154,7 +8477,7 @@
       <w:r>
         <w:t xml:space="preserve">, </w:t>
       </w:r>
-      <w:bookmarkStart w:id="423" w:name="_Hlk144213778"/>
+      <w:bookmarkStart w:id="449" w:name="_Hlk144213778"/>
       <w:r>
         <w:t>next, we assess the relative moral conviction of the subject on this issue.</w:t>
       </w:r>
@@ -8182,9 +8505,13 @@
       <w:r>
         <w:t xml:space="preserve">statement describing what UHC is. After being presented with this informational intervention, participants are exposed to a brief pamphlet consisting of relatively neutral, factual, information in favor of UHC. Lastly, we re-measure support for UHC and level of moral conviction on the subject again, to assess if any changes occurred after our intervention. </w:t>
       </w:r>
-      <w:bookmarkEnd w:id="423"/>
-      <w:r>
-        <w:t xml:space="preserve">The second block of content is very similar and focuses on assessing support for country music. We begin this block by first assessing baseline support for country music, </w:t>
+      <w:bookmarkEnd w:id="449"/>
+      <w:r>
+        <w:t xml:space="preserve">The second block of content is very similar and focuses on assessing support for country music. We </w:t>
+      </w:r>
+      <w:r>
+        <w:lastRenderedPageBreak/>
+        <w:t xml:space="preserve">begin this block by first assessing baseline support for country music, </w:t>
       </w:r>
       <w:r>
         <w:t xml:space="preserve">next, we assess the relative moral conviction of the subject on this issue. Then further randomization occurs, and our participants receive either one of two (three?) arguments in favor of supporting </w:t>
@@ -8214,7 +8541,6 @@
         <w:t xml:space="preserve">. Lastly, we re-measure support for </w:t>
       </w:r>
       <w:r>
-        <w:lastRenderedPageBreak/>
         <w:t>country music</w:t>
       </w:r>
       <w:r>
@@ -8320,7 +8646,15 @@
           <w:sz w:val="24"/>
           <w:szCs w:val="24"/>
         </w:rPr>
-        <w:t xml:space="preserve">, but accurate, informational assessment on the concept. The intention is to provide </w:t>
+        <w:t xml:space="preserve">, but accurate, informational assessment on </w:t>
+      </w:r>
+      <w:r>
+        <w:rPr>
+          <w:sz w:val="24"/>
+          <w:szCs w:val="24"/>
+        </w:rPr>
+        <w:lastRenderedPageBreak/>
+        <w:t xml:space="preserve">the concept. The intention is to provide </w:t>
       </w:r>
       <w:r>
         <w:rPr>
@@ -8400,7 +8734,6 @@
           <w:sz w:val="28"/>
           <w:szCs w:val="28"/>
         </w:rPr>
-        <w:lastRenderedPageBreak/>
         <w:t>Measures</w:t>
       </w:r>
     </w:p>
@@ -8647,7 +8980,15 @@
           <w:sz w:val="24"/>
           <w:szCs w:val="24"/>
         </w:rPr>
-        <w:t xml:space="preserve">We will also collect a measure of subjective numeracy and health literacy, using the Subjective Numeracy Scale and the Single Item Health Literacy Scale as in Study 1. </w:t>
+        <w:t xml:space="preserve">We will also collect a measure </w:t>
+      </w:r>
+      <w:r>
+        <w:rPr>
+          <w:sz w:val="24"/>
+          <w:szCs w:val="24"/>
+        </w:rPr>
+        <w:lastRenderedPageBreak/>
+        <w:t xml:space="preserve">of subjective numeracy and health literacy, using the Subjective Numeracy Scale and the Single Item Health Literacy Scale as in Study 1. </w:t>
       </w:r>
       <w:r>
         <w:rPr>
@@ -8667,20 +9008,19 @@
           <w:szCs w:val="24"/>
         </w:rPr>
       </w:pPr>
-      <w:bookmarkStart w:id="424" w:name="_Toc84939225"/>
-      <w:bookmarkStart w:id="425" w:name="power-and-statistical-analyses-1"/>
+      <w:bookmarkStart w:id="450" w:name="_Toc84939225"/>
+      <w:bookmarkStart w:id="451" w:name="power-and-statistical-analyses-1"/>
       <w:r>
         <w:rPr>
           <w:color w:val="auto"/>
           <w:sz w:val="24"/>
           <w:szCs w:val="24"/>
         </w:rPr>
-        <w:lastRenderedPageBreak/>
         <w:t>Power and Statistical Analyses</w:t>
       </w:r>
-      <w:bookmarkEnd w:id="424"/>
-    </w:p>
-    <w:bookmarkEnd w:id="425"/>
+      <w:bookmarkEnd w:id="450"/>
+    </w:p>
+    <w:bookmarkEnd w:id="451"/>
     <w:p>
       <w:pPr>
         <w:spacing w:line="480" w:lineRule="auto"/>
@@ -8942,6 +9282,7 @@
           <w:sz w:val="24"/>
           <w:szCs w:val="24"/>
         </w:rPr>
+        <w:lastRenderedPageBreak/>
         <w:t>Hypothesis 2 – Moral framing will be more effective for attitude change in participants with low moral conviction on the issues.</w:t>
       </w:r>
     </w:p>
@@ -8979,7 +9320,6 @@
           <w:sz w:val="28"/>
           <w:szCs w:val="28"/>
         </w:rPr>
-        <w:lastRenderedPageBreak/>
         <w:t>Results</w:t>
       </w:r>
     </w:p>
@@ -9071,7 +9411,15 @@
           <w:sz w:val="24"/>
           <w:szCs w:val="24"/>
         </w:rPr>
-        <w:t xml:space="preserve"> We believe it is relatively implausible that individuals feel strong moral conviction and do not support or oppose the issue as well.</w:t>
+        <w:t xml:space="preserve"> We </w:t>
+      </w:r>
+      <w:r>
+        <w:rPr>
+          <w:sz w:val="24"/>
+          <w:szCs w:val="24"/>
+        </w:rPr>
+        <w:lastRenderedPageBreak/>
+        <w:t>believe it is relatively implausible that individuals feel strong moral conviction and do not support or oppose the issue as well.</w:t>
       </w:r>
     </w:p>
     <w:p>
@@ -9878,7 +10226,7 @@
       </w:r>
     </w:p>
   </w:comment>
-  <w:comment w:id="390" w:author="Shaffer, Victoria A." w:date="2023-09-13T16:34:00Z" w:initials="SVA">
+  <w:comment w:id="391" w:author="Shaffer, Victoria A." w:date="2023-09-13T16:34:00Z" w:initials="SVA">
     <w:p>
       <w:r>
         <w:rPr>
@@ -9896,7 +10244,7 @@
       </w:r>
     </w:p>
   </w:comment>
-  <w:comment w:id="396" w:author="Shaffer, Victoria A." w:date="2023-09-13T16:34:00Z" w:initials="SVA">
+  <w:comment w:id="397" w:author="Shaffer, Victoria A." w:date="2023-09-13T16:34:00Z" w:initials="SVA">
     <w:p>
       <w:r>
         <w:rPr>
@@ -9914,7 +10262,7 @@
       </w:r>
     </w:p>
   </w:comment>
-  <w:comment w:id="397" w:author="Duan, Sean" w:date="2023-09-18T17:48:00Z" w:initials="SD">
+  <w:comment w:id="398" w:author="Duan, Sean" w:date="2023-09-18T17:48:00Z" w:initials="SD">
     <w:p>
       <w:pPr>
         <w:pStyle w:val="CommentText"/>
@@ -9930,7 +10278,7 @@
       </w:r>
     </w:p>
   </w:comment>
-  <w:comment w:id="407" w:author="Shaffer, Victoria A." w:date="2023-09-13T16:35:00Z" w:initials="SVA">
+  <w:comment w:id="408" w:author="Shaffer, Victoria A." w:date="2023-09-13T16:35:00Z" w:initials="SVA">
     <w:p>
       <w:r>
         <w:rPr>
@@ -9948,7 +10296,7 @@
       </w:r>
     </w:p>
   </w:comment>
-  <w:comment w:id="408" w:author="Duan, Sean" w:date="2023-09-18T17:47:00Z" w:initials="SD">
+  <w:comment w:id="409" w:author="Duan, Sean" w:date="2023-09-18T17:47:00Z" w:initials="SD">
     <w:p>
       <w:pPr>
         <w:pStyle w:val="CommentText"/>
@@ -9964,7 +10312,7 @@
       </w:r>
     </w:p>
   </w:comment>
-  <w:comment w:id="418" w:author="Shaffer, Victoria A." w:date="2023-09-13T16:35:00Z" w:initials="SVA">
+  <w:comment w:id="420" w:author="Shaffer, Victoria A." w:date="2023-09-13T16:35:00Z" w:initials="SVA">
     <w:p>
       <w:r>
         <w:rPr>
@@ -9982,7 +10330,23 @@
       </w:r>
     </w:p>
   </w:comment>
-  <w:comment w:id="419" w:author="Shaffer, Victoria A." w:date="2023-09-13T16:36:00Z" w:initials="SVA">
+  <w:comment w:id="421" w:author="Duan, Sean" w:date="2023-09-19T13:49:00Z" w:initials="SD">
+    <w:p>
+      <w:pPr>
+        <w:pStyle w:val="CommentText"/>
+      </w:pPr>
+      <w:r>
+        <w:rPr>
+          <w:rStyle w:val="CommentReference"/>
+        </w:rPr>
+        <w:annotationRef/>
+      </w:r>
+      <w:r>
+        <w:t>Added some additional examples from a study that addresses what the sentence is trying to get at.</w:t>
+      </w:r>
+    </w:p>
+  </w:comment>
+  <w:comment w:id="436" w:author="Shaffer, Victoria A." w:date="2023-09-13T16:36:00Z" w:initials="SVA">
     <w:p>
       <w:r>
         <w:rPr>
@@ -10000,7 +10364,23 @@
       </w:r>
     </w:p>
   </w:comment>
-  <w:comment w:id="420" w:author="Shaffer, Victoria A." w:date="2023-09-13T16:36:00Z" w:initials="SVA">
+  <w:comment w:id="437" w:author="Duan, Sean" w:date="2023-09-19T13:49:00Z" w:initials="SD">
+    <w:p>
+      <w:pPr>
+        <w:pStyle w:val="CommentText"/>
+      </w:pPr>
+      <w:r>
+        <w:rPr>
+          <w:rStyle w:val="CommentReference"/>
+        </w:rPr>
+        <w:annotationRef/>
+      </w:r>
+      <w:r>
+        <w:t>Deleted the entire sentence, unsure how you want  me to address this issue.</w:t>
+      </w:r>
+    </w:p>
+  </w:comment>
+  <w:comment w:id="439" w:author="Shaffer, Victoria A." w:date="2023-09-13T16:36:00Z" w:initials="SVA">
     <w:p>
       <w:r>
         <w:rPr>
@@ -10018,7 +10398,23 @@
       </w:r>
     </w:p>
   </w:comment>
-  <w:comment w:id="421" w:author="Shaffer, Victoria A." w:date="2023-09-13T16:36:00Z" w:initials="SVA">
+  <w:comment w:id="440" w:author="Duan, Sean" w:date="2023-09-19T13:50:00Z" w:initials="SD">
+    <w:p>
+      <w:pPr>
+        <w:pStyle w:val="CommentText"/>
+      </w:pPr>
+      <w:r>
+        <w:rPr>
+          <w:rStyle w:val="CommentReference"/>
+        </w:rPr>
+        <w:annotationRef/>
+      </w:r>
+      <w:r>
+        <w:t>This sentence seems very clear to me, so I'm unsure what is confusing. Lets speak about this in person</w:t>
+      </w:r>
+    </w:p>
+  </w:comment>
+  <w:comment w:id="441" w:author="Shaffer, Victoria A." w:date="2023-09-13T16:36:00Z" w:initials="SVA">
     <w:p>
       <w:r>
         <w:rPr>
@@ -10036,7 +10432,23 @@
       </w:r>
     </w:p>
   </w:comment>
-  <w:comment w:id="422" w:author="Shaffer, Victoria A." w:date="2023-09-13T16:37:00Z" w:initials="SVA">
+  <w:comment w:id="442" w:author="Duan, Sean" w:date="2023-09-19T13:52:00Z" w:initials="SD">
+    <w:p>
+      <w:pPr>
+        <w:pStyle w:val="CommentText"/>
+      </w:pPr>
+      <w:r>
+        <w:rPr>
+          <w:rStyle w:val="CommentReference"/>
+        </w:rPr>
+        <w:annotationRef/>
+      </w:r>
+      <w:r>
+        <w:t>Rephrased the sentence, and directly addressed how this would be measured.</w:t>
+      </w:r>
+    </w:p>
+  </w:comment>
+  <w:comment w:id="447" w:author="Shaffer, Victoria A." w:date="2023-09-13T16:37:00Z" w:initials="SVA">
     <w:p>
       <w:r>
         <w:rPr>
@@ -10051,6 +10463,22 @@
           <w:szCs w:val="20"/>
         </w:rPr>
         <w:t>Putting the cart before the horse</w:t>
+      </w:r>
+    </w:p>
+  </w:comment>
+  <w:comment w:id="448" w:author="Duan, Sean" w:date="2023-09-19T13:52:00Z" w:initials="SD">
+    <w:p>
+      <w:pPr>
+        <w:pStyle w:val="CommentText"/>
+      </w:pPr>
+      <w:r>
+        <w:rPr>
+          <w:rStyle w:val="CommentReference"/>
+        </w:rPr>
+        <w:annotationRef/>
+      </w:r>
+      <w:r>
+        <w:t>Unsure again with regards to what you mean here. Lets speak about it in person.</w:t>
       </w:r>
     </w:p>
   </w:comment>
@@ -10106,10 +10534,15 @@
   <w15:commentEx w15:paraId="77E20C5C" w15:done="0"/>
   <w15:commentEx w15:paraId="7FEDFC38" w15:paraIdParent="77E20C5C" w15:done="0"/>
   <w15:commentEx w15:paraId="52ECD13B" w15:done="0"/>
+  <w15:commentEx w15:paraId="617602D6" w15:paraIdParent="52ECD13B" w15:done="0"/>
   <w15:commentEx w15:paraId="45F6F2BD" w15:done="0"/>
+  <w15:commentEx w15:paraId="689A8542" w15:paraIdParent="45F6F2BD" w15:done="0"/>
   <w15:commentEx w15:paraId="14C36CDC" w15:done="0"/>
+  <w15:commentEx w15:paraId="6ECDC2E3" w15:paraIdParent="14C36CDC" w15:done="0"/>
   <w15:commentEx w15:paraId="337C9E68" w15:done="0"/>
+  <w15:commentEx w15:paraId="00297212" w15:paraIdParent="337C9E68" w15:done="0"/>
   <w15:commentEx w15:paraId="2BAF4644" w15:done="0"/>
+  <w15:commentEx w15:paraId="4337654A" w15:paraIdParent="2BAF4644" w15:done="0"/>
 </w15:commentsEx>
 </file>
 
@@ -10210,10 +10643,15 @@
   <w16cex:commentExtensible w16cex:durableId="28AC634B" w16cex:dateUtc="2023-09-13T21:35:00Z"/>
   <w16cex:commentExtensible w16cex:durableId="28B30BC4" w16cex:dateUtc="2023-09-18T22:47:00Z"/>
   <w16cex:commentExtensible w16cex:durableId="28AC636A" w16cex:dateUtc="2023-09-13T21:35:00Z"/>
+  <w16cex:commentExtensible w16cex:durableId="28B42562" w16cex:dateUtc="2023-09-19T18:49:00Z"/>
   <w16cex:commentExtensible w16cex:durableId="28AC637F" w16cex:dateUtc="2023-09-13T21:36:00Z"/>
+  <w16cex:commentExtensible w16cex:durableId="28B4257F" w16cex:dateUtc="2023-09-19T18:49:00Z"/>
   <w16cex:commentExtensible w16cex:durableId="28AC638E" w16cex:dateUtc="2023-09-13T21:36:00Z"/>
+  <w16cex:commentExtensible w16cex:durableId="28B425C2" w16cex:dateUtc="2023-09-19T18:50:00Z"/>
   <w16cex:commentExtensible w16cex:durableId="28AC63A5" w16cex:dateUtc="2023-09-13T21:36:00Z"/>
+  <w16cex:commentExtensible w16cex:durableId="28B42603" w16cex:dateUtc="2023-09-19T18:52:00Z"/>
   <w16cex:commentExtensible w16cex:durableId="28AC63B7" w16cex:dateUtc="2023-09-13T21:37:00Z"/>
+  <w16cex:commentExtensible w16cex:durableId="28B42616" w16cex:dateUtc="2023-09-19T18:52:00Z"/>
 </w16cex:commentsExtensible>
 </file>
 
@@ -10266,10 +10704,15 @@
   <w16cid:commentId w16cid:paraId="77E20C5C" w16cid:durableId="28AC634B"/>
   <w16cid:commentId w16cid:paraId="7FEDFC38" w16cid:durableId="28B30BC4"/>
   <w16cid:commentId w16cid:paraId="52ECD13B" w16cid:durableId="28AC636A"/>
+  <w16cid:commentId w16cid:paraId="617602D6" w16cid:durableId="28B42562"/>
   <w16cid:commentId w16cid:paraId="45F6F2BD" w16cid:durableId="28AC637F"/>
+  <w16cid:commentId w16cid:paraId="689A8542" w16cid:durableId="28B4257F"/>
   <w16cid:commentId w16cid:paraId="14C36CDC" w16cid:durableId="28AC638E"/>
+  <w16cid:commentId w16cid:paraId="6ECDC2E3" w16cid:durableId="28B425C2"/>
   <w16cid:commentId w16cid:paraId="337C9E68" w16cid:durableId="28AC63A5"/>
+  <w16cid:commentId w16cid:paraId="00297212" w16cid:durableId="28B42603"/>
   <w16cid:commentId w16cid:paraId="2BAF4644" w16cid:durableId="28AC63B7"/>
+  <w16cid:commentId w16cid:paraId="4337654A" w16cid:durableId="28B42616"/>
 </w16cid:commentsIds>
 </file>
 

</xml_diff>

<commit_message>
Good Job Chief! We knocked out what I think is a passable v1.2 to show victoria tomorrow, and hopefully she'll give us the OK to get on the schedule for our committee!
</commit_message>
<xml_diff>
--- a/Dissertation Proposal/Duan Dissertation Proposal DRAFT 9-5-23 VAS.docx
+++ b/Dissertation Proposal/Duan Dissertation Proposal DRAFT 9-5-23 VAS.docx
@@ -9371,10 +9371,41 @@
         <w:t xml:space="preserve">was </w:t>
       </w:r>
       <w:r>
-        <w:t xml:space="preserve">chosen as a calibration item and attention check. </w:t>
-      </w:r>
-      <w:r>
-        <w:t xml:space="preserve">We then additionally measured individual differences in deontological and utilitarian moral orientation. </w:t>
+        <w:t>chosen as a calibration item</w:t>
+      </w:r>
+      <w:del w:id="707" w:author="Duan, Sean (MU-Student)" w:date="2023-09-28T13:22:00Z">
+        <w:r>
+          <w:delText xml:space="preserve"> and attention check</w:delText>
+        </w:r>
+      </w:del>
+      <w:r>
+        <w:t xml:space="preserve">. </w:t>
+      </w:r>
+      <w:ins w:id="708" w:author="Duan, Sean (MU-Student)" w:date="2023-09-28T13:22:00Z">
+        <w:r>
+          <w:t xml:space="preserve">Additionally, </w:t>
+        </w:r>
+      </w:ins>
+      <w:del w:id="709" w:author="Duan, Sean (MU-Student)" w:date="2023-09-28T13:22:00Z">
+        <w:r>
+          <w:delText>W</w:delText>
+        </w:r>
+      </w:del>
+      <w:ins w:id="710" w:author="Duan, Sean (MU-Student)" w:date="2023-09-28T13:22:00Z">
+        <w:r>
+          <w:t>w</w:t>
+        </w:r>
+      </w:ins>
+      <w:r>
+        <w:t xml:space="preserve">e </w:t>
+      </w:r>
+      <w:del w:id="711" w:author="Duan, Sean (MU-Student)" w:date="2023-09-28T13:22:00Z">
+        <w:r>
+          <w:delText xml:space="preserve">then additionally </w:delText>
+        </w:r>
+      </w:del>
+      <w:r>
+        <w:t xml:space="preserve">measured individual differences in deontological and utilitarian moral orientation. </w:t>
       </w:r>
     </w:p>
     <w:p>
@@ -9478,22 +9509,22 @@
         <w:t xml:space="preserve"> </w:t>
       </w:r>
       <w:r>
-        <w:t xml:space="preserve">(e.g., if 60% of Americans agreed that capital punishment is needed in the US, the actual percentage shown to those in the high consensus condition will be </w:t>
+        <w:t>(e.g., if 60% of Americans agreed that capital punishment is needed in the US, the actual percentage shown to those in the high consensus condition will be 40%)</w:t>
+      </w:r>
+      <w:r>
+        <w:t xml:space="preserve">. In both cases, however, the calibration question regarding </w:t>
+      </w:r>
+      <w:proofErr w:type="gramStart"/>
+      <w:r>
+        <w:t>whether or not</w:t>
+      </w:r>
+      <w:proofErr w:type="gramEnd"/>
+      <w:r>
+        <w:t xml:space="preserve"> slavery was a </w:t>
       </w:r>
       <w:r>
         <w:lastRenderedPageBreak/>
-        <w:t>40%)</w:t>
-      </w:r>
-      <w:r>
-        <w:t xml:space="preserve">. In both cases, however, the calibration question regarding </w:t>
-      </w:r>
-      <w:proofErr w:type="gramStart"/>
-      <w:r>
-        <w:t>whether or not</w:t>
-      </w:r>
-      <w:proofErr w:type="gramEnd"/>
-      <w:r>
-        <w:t xml:space="preserve"> slavery was a violation of human rights, was set to 99</w:t>
+        <w:t>violation of human rights, was set to 99</w:t>
       </w:r>
       <w:r>
         <w:t xml:space="preserve">%, as we </w:t>
@@ -9715,7 +9746,21 @@
           <w:sz w:val="24"/>
           <w:szCs w:val="24"/>
         </w:rPr>
-        <w:t xml:space="preserve">issues were assessed using language taken directly from surveys of American </w:t>
+        <w:t xml:space="preserve">issues were assessed using language taken directly from surveys of American public opinion in 2017 and 2020 (Economist - YouGov poll, 2017; </w:t>
+      </w:r>
+      <w:r>
+        <w:rPr>
+          <w:sz w:val="24"/>
+          <w:szCs w:val="24"/>
+        </w:rPr>
+        <w:t>Pew Research Polling, 2020)</w:t>
+      </w:r>
+      <w:r>
+        <w:rPr>
+          <w:sz w:val="24"/>
+          <w:szCs w:val="24"/>
+        </w:rPr>
+        <w:t xml:space="preserve">. </w:t>
       </w:r>
       <w:r>
         <w:rPr>
@@ -9723,21 +9768,7 @@
           <w:szCs w:val="24"/>
         </w:rPr>
         <w:lastRenderedPageBreak/>
-        <w:t xml:space="preserve">public opinion in 2017 and 2020 (Economist - YouGov poll, 2017; </w:t>
-      </w:r>
-      <w:r>
-        <w:rPr>
-          <w:sz w:val="24"/>
-          <w:szCs w:val="24"/>
-        </w:rPr>
-        <w:t>Pew Research Polling, 2020)</w:t>
-      </w:r>
-      <w:r>
-        <w:rPr>
-          <w:sz w:val="24"/>
-          <w:szCs w:val="24"/>
-        </w:rPr>
-        <w:t xml:space="preserve">. The measure for the slavery item </w:t>
+        <w:t xml:space="preserve">The measure for the slavery item </w:t>
       </w:r>
       <w:r>
         <w:rPr>
@@ -9849,7 +9880,47 @@
           <w:szCs w:val="24"/>
         </w:rPr>
         <w:tab/>
-        <w:t>Participants also completed several additional measures of health literacy and numeracy. Health literacy was assessed using the Single Item Health Literacy Screener (</w:t>
+      </w:r>
+      <w:del w:id="712" w:author="Duan, Sean (MU-Student)" w:date="2023-09-28T13:24:00Z">
+        <w:r>
+          <w:rPr>
+            <w:sz w:val="24"/>
+            <w:szCs w:val="24"/>
+          </w:rPr>
+          <w:delText>Participants also completed s</w:delText>
+        </w:r>
+      </w:del>
+      <w:ins w:id="713" w:author="Duan, Sean (MU-Student)" w:date="2023-09-28T13:24:00Z">
+        <w:r>
+          <w:rPr>
+            <w:sz w:val="24"/>
+            <w:szCs w:val="24"/>
+          </w:rPr>
+          <w:t>S</w:t>
+        </w:r>
+      </w:ins>
+      <w:r>
+        <w:rPr>
+          <w:sz w:val="24"/>
+          <w:szCs w:val="24"/>
+        </w:rPr>
+        <w:t>everal additional measures of health literacy and numeracy</w:t>
+      </w:r>
+      <w:ins w:id="714" w:author="Duan, Sean (MU-Student)" w:date="2023-09-28T13:24:00Z">
+        <w:r>
+          <w:rPr>
+            <w:sz w:val="24"/>
+            <w:szCs w:val="24"/>
+          </w:rPr>
+          <w:t xml:space="preserve"> were also collected</w:t>
+        </w:r>
+      </w:ins>
+      <w:r>
+        <w:rPr>
+          <w:sz w:val="24"/>
+          <w:szCs w:val="24"/>
+        </w:rPr>
+        <w:t>. Health literacy was assessed using the Single Item Health Literacy Screener (</w:t>
       </w:r>
       <w:r>
         <w:rPr>
@@ -9948,7 +10019,7 @@
           <w:sz w:val="24"/>
           <w:szCs w:val="24"/>
         </w:rPr>
-        <w:t xml:space="preserve"> Our </w:t>
+        <w:t xml:space="preserve"> Our second measure of numeracy was an objective measure, consisting of the number line task developed by </w:t>
       </w:r>
       <w:r>
         <w:rPr>
@@ -9956,7 +10027,7 @@
           <w:szCs w:val="24"/>
         </w:rPr>
         <w:lastRenderedPageBreak/>
-        <w:t>second measure of numeracy was an objective measure, consisting of the number line task developed by Thompson and colleagues (2021). This item consisted of placement of 20 fractions one at a time, at the appropriate place on a number line ranging from 0 to 1, and then placing 20 more fractions, one at a time, on a number line ranging from 0 to 5 (</w:t>
+        <w:t>Thompson and colleagues (2021). This item consisted of placement of 20 fractions one at a time, at the appropriate place on a number line ranging from 0 to 1, and then placing 20 more fractions, one at a time, on a number line ranging from 0 to 5 (</w:t>
       </w:r>
       <w:proofErr w:type="gramStart"/>
       <w:r>
@@ -9979,7 +10050,50 @@
           <w:sz w:val="24"/>
           <w:szCs w:val="24"/>
         </w:rPr>
-        <w:t xml:space="preserve"> Additionally, there was a free-response question asking about the participant’s thoughts on the exercise they had just completed, both on things they liked, and things they found challenging.</w:t>
+        <w:t xml:space="preserve"> Additionally, there was a free-response question </w:t>
+      </w:r>
+      <w:del w:id="715" w:author="Duan, Sean (MU-Student)" w:date="2023-09-28T13:25:00Z">
+        <w:r>
+          <w:rPr>
+            <w:sz w:val="24"/>
+            <w:szCs w:val="24"/>
+          </w:rPr>
+          <w:delText xml:space="preserve">asking about the </w:delText>
+        </w:r>
+      </w:del>
+      <w:ins w:id="716" w:author="Duan, Sean (MU-Student)" w:date="2023-09-28T13:25:00Z">
+        <w:r>
+          <w:rPr>
+            <w:sz w:val="24"/>
+            <w:szCs w:val="24"/>
+          </w:rPr>
+          <w:t xml:space="preserve">requesting </w:t>
+        </w:r>
+      </w:ins>
+      <w:del w:id="717" w:author="Duan, Sean (MU-Student)" w:date="2023-09-28T13:25:00Z">
+        <w:r>
+          <w:rPr>
+            <w:sz w:val="24"/>
+            <w:szCs w:val="24"/>
+          </w:rPr>
+          <w:delText xml:space="preserve">participant’s thoughts </w:delText>
+        </w:r>
+      </w:del>
+      <w:ins w:id="718" w:author="Duan, Sean (MU-Student)" w:date="2023-09-28T13:25:00Z">
+        <w:r>
+          <w:rPr>
+            <w:sz w:val="24"/>
+            <w:szCs w:val="24"/>
+          </w:rPr>
+          <w:t xml:space="preserve">feedback </w:t>
+        </w:r>
+      </w:ins>
+      <w:r>
+        <w:rPr>
+          <w:sz w:val="24"/>
+          <w:szCs w:val="24"/>
+        </w:rPr>
+        <w:t>on the exercise they had just completed, both on things they liked, and things they found challenging.</w:t>
       </w:r>
       <w:r>
         <w:rPr>
@@ -10065,7 +10179,6 @@
           <w:sz w:val="28"/>
           <w:szCs w:val="28"/>
         </w:rPr>
-        <w:lastRenderedPageBreak/>
         <w:t>Study 1 Hypothesis:</w:t>
       </w:r>
     </w:p>
@@ -10083,6 +10196,7 @@
           <w:sz w:val="24"/>
           <w:szCs w:val="24"/>
         </w:rPr>
+        <w:lastRenderedPageBreak/>
         <w:t>Hypothesis 1: We hypothesize that when participants perceive that a strong social consensus</w:t>
       </w:r>
       <w:r>
@@ -10189,7 +10303,7 @@
       <w:pPr>
         <w:spacing w:line="480" w:lineRule="auto"/>
         <w:rPr>
-          <w:ins w:id="707" w:author="Duan, Sean (MU-Student)" w:date="2023-09-26T15:10:00Z"/>
+          <w:ins w:id="719" w:author="Duan, Sean (MU-Student)" w:date="2023-09-26T15:10:00Z"/>
           <w:b/>
           <w:bCs/>
           <w:sz w:val="32"/>
@@ -10211,12 +10325,12 @@
         <w:spacing w:line="480" w:lineRule="auto"/>
         <w:ind w:firstLine="720"/>
         <w:rPr>
-          <w:ins w:id="708" w:author="Duan, Sean (MU-Student)" w:date="2023-09-26T15:17:00Z"/>
-          <w:sz w:val="24"/>
-          <w:szCs w:val="24"/>
-        </w:rPr>
-      </w:pPr>
-      <w:ins w:id="709" w:author="Duan, Sean (MU-Student)" w:date="2023-09-26T15:13:00Z">
+          <w:ins w:id="720" w:author="Duan, Sean (MU-Student)" w:date="2023-09-26T15:17:00Z"/>
+          <w:sz w:val="24"/>
+          <w:szCs w:val="24"/>
+        </w:rPr>
+      </w:pPr>
+      <w:ins w:id="721" w:author="Duan, Sean (MU-Student)" w:date="2023-09-26T15:13:00Z">
         <w:r>
           <w:rPr>
             <w:sz w:val="24"/>
@@ -10225,7 +10339,7 @@
           <w:t>The purpose of Study 2 was to determine if perceptions of moral conviction could be increased or decreased experimentally</w:t>
         </w:r>
       </w:ins>
-      <w:ins w:id="710" w:author="Duan, Sean (MU-Student)" w:date="2023-09-27T14:51:00Z">
+      <w:ins w:id="722" w:author="Duan, Sean (MU-Student)" w:date="2023-09-27T14:51:00Z">
         <w:r>
           <w:rPr>
             <w:sz w:val="24"/>
@@ -10234,7 +10348,7 @@
           <w:t xml:space="preserve"> in the context of UHC</w:t>
         </w:r>
       </w:ins>
-      <w:ins w:id="711" w:author="Duan, Sean (MU-Student)" w:date="2023-09-26T15:13:00Z">
+      <w:ins w:id="723" w:author="Duan, Sean (MU-Student)" w:date="2023-09-26T15:13:00Z">
         <w:r>
           <w:rPr>
             <w:sz w:val="24"/>
@@ -10243,7 +10357,7 @@
           <w:t xml:space="preserve">. </w:t>
         </w:r>
       </w:ins>
-      <w:ins w:id="712" w:author="Duan, Sean (MU-Student)" w:date="2023-09-27T14:51:00Z">
+      <w:ins w:id="724" w:author="Duan, Sean (MU-Student)" w:date="2023-09-27T14:51:00Z">
         <w:r>
           <w:rPr>
             <w:sz w:val="24"/>
@@ -10252,7 +10366,7 @@
           <w:t>If this is the case, w</w:t>
         </w:r>
       </w:ins>
-      <w:ins w:id="713" w:author="Duan, Sean (MU-Student)" w:date="2023-09-26T15:13:00Z">
+      <w:ins w:id="725" w:author="Duan, Sean (MU-Student)" w:date="2023-09-26T15:13:00Z">
         <w:r>
           <w:rPr>
             <w:sz w:val="24"/>
@@ -10261,7 +10375,7 @@
           <w:t>e</w:t>
         </w:r>
       </w:ins>
-      <w:ins w:id="714" w:author="Duan, Sean (MU-Student)" w:date="2023-09-26T15:15:00Z">
+      <w:ins w:id="726" w:author="Duan, Sean (MU-Student)" w:date="2023-09-26T15:15:00Z">
         <w:r>
           <w:rPr>
             <w:sz w:val="24"/>
@@ -10270,7 +10384,7 @@
           <w:t xml:space="preserve"> plan</w:t>
         </w:r>
       </w:ins>
-      <w:ins w:id="715" w:author="Duan, Sean (MU-Student)" w:date="2023-09-26T15:14:00Z">
+      <w:ins w:id="727" w:author="Duan, Sean (MU-Student)" w:date="2023-09-26T15:14:00Z">
         <w:r>
           <w:rPr>
             <w:sz w:val="24"/>
@@ -10279,7 +10393,7 @@
           <w:t xml:space="preserve"> to learn how the effect of increased moral conviction would </w:t>
         </w:r>
       </w:ins>
-      <w:ins w:id="716" w:author="Duan, Sean (MU-Student)" w:date="2023-09-26T15:15:00Z">
+      <w:ins w:id="728" w:author="Duan, Sean (MU-Student)" w:date="2023-09-26T15:15:00Z">
         <w:r>
           <w:rPr>
             <w:sz w:val="24"/>
@@ -10288,7 +10402,7 @@
           <w:t xml:space="preserve">affect support for UHC, both for individuals in favor </w:t>
         </w:r>
       </w:ins>
-      <w:ins w:id="717" w:author="Duan, Sean (MU-Student)" w:date="2023-09-26T15:16:00Z">
+      <w:ins w:id="729" w:author="Duan, Sean (MU-Student)" w:date="2023-09-26T15:16:00Z">
         <w:r>
           <w:rPr>
             <w:sz w:val="24"/>
@@ -10297,7 +10411,7 @@
           <w:t xml:space="preserve">of </w:t>
         </w:r>
       </w:ins>
-      <w:ins w:id="718" w:author="Duan, Sean (MU-Student)" w:date="2023-09-26T15:15:00Z">
+      <w:ins w:id="730" w:author="Duan, Sean (MU-Student)" w:date="2023-09-26T15:15:00Z">
         <w:r>
           <w:rPr>
             <w:sz w:val="24"/>
@@ -10313,13 +10427,13 @@
           <w:t xml:space="preserve">Furthermore, we </w:t>
         </w:r>
       </w:ins>
-      <w:ins w:id="719" w:author="Duan, Sean (MU-Student)" w:date="2023-09-26T15:16:00Z">
-        <w:r>
-          <w:rPr>
-            <w:sz w:val="24"/>
-            <w:szCs w:val="24"/>
-          </w:rPr>
-          <w:t xml:space="preserve">also plan to learn how the </w:t>
+      <w:ins w:id="731" w:author="Duan, Sean (MU-Student)" w:date="2023-09-26T15:16:00Z">
+        <w:r>
+          <w:rPr>
+            <w:sz w:val="24"/>
+            <w:szCs w:val="24"/>
+          </w:rPr>
+          <w:t xml:space="preserve">also plan to learn how the effect of decreased moral conviction would likewise affect support for UHC, both for individuals </w:t>
         </w:r>
         <w:r>
           <w:rPr>
@@ -10327,7 +10441,7 @@
             <w:szCs w:val="24"/>
           </w:rPr>
           <w:lastRenderedPageBreak/>
-          <w:t>effect of decreased moral conviction would likewise affect support for UHC, both for individuals in favor of UHC and for those that oppose UHC</w:t>
+          <w:t>in favor of UHC and for those that oppose UHC</w:t>
         </w:r>
         <w:r>
           <w:rPr>
@@ -10335,6 +10449,160 @@
             <w:szCs w:val="24"/>
           </w:rPr>
           <w:t xml:space="preserve">. </w:t>
+        </w:r>
+      </w:ins>
+      <w:ins w:id="732" w:author="Duan, Sean (MU-Student)" w:date="2023-09-28T13:32:00Z">
+        <w:r>
+          <w:rPr>
+            <w:sz w:val="24"/>
+            <w:szCs w:val="24"/>
+          </w:rPr>
+          <w:t xml:space="preserve">We selected two additional issues to contrast </w:t>
+        </w:r>
+      </w:ins>
+      <w:ins w:id="733" w:author="Duan, Sean (MU-Student)" w:date="2023-09-28T13:33:00Z">
+        <w:r>
+          <w:rPr>
+            <w:sz w:val="24"/>
+            <w:szCs w:val="24"/>
+          </w:rPr>
+          <w:t xml:space="preserve">with UHC in our experimental protocol. We retained the issue of capital punishment, as literature indicates that </w:t>
+        </w:r>
+      </w:ins>
+      <w:ins w:id="734" w:author="Duan, Sean (MU-Student)" w:date="2023-09-28T13:34:00Z">
+        <w:r>
+          <w:rPr>
+            <w:sz w:val="24"/>
+            <w:szCs w:val="24"/>
+          </w:rPr>
+          <w:t xml:space="preserve">this issue arouses </w:t>
+        </w:r>
+      </w:ins>
+      <w:ins w:id="735" w:author="Duan, Sean (MU-Student)" w:date="2023-09-28T13:33:00Z">
+        <w:r>
+          <w:rPr>
+            <w:sz w:val="24"/>
+            <w:szCs w:val="24"/>
+          </w:rPr>
+          <w:t>significant moral conviction for at least some portion of the population</w:t>
+        </w:r>
+      </w:ins>
+      <w:ins w:id="736" w:author="Duan, Sean (MU-Student)" w:date="2023-09-28T13:34:00Z">
+        <w:r>
+          <w:rPr>
+            <w:sz w:val="24"/>
+            <w:szCs w:val="24"/>
+          </w:rPr>
+          <w:t xml:space="preserve"> </w:t>
+        </w:r>
+        <w:r>
+          <w:rPr>
+            <w:sz w:val="24"/>
+            <w:szCs w:val="24"/>
+            <w:highlight w:val="yellow"/>
+            <w:rPrChange w:id="737" w:author="Duan, Sean (MU-Student)" w:date="2023-09-28T13:38:00Z">
+              <w:rPr>
+                <w:sz w:val="24"/>
+                <w:szCs w:val="24"/>
+              </w:rPr>
+            </w:rPrChange>
+          </w:rPr>
+          <w:t>(</w:t>
+        </w:r>
+      </w:ins>
+      <w:ins w:id="738" w:author="Duan, Sean (MU-Student)" w:date="2023-09-28T13:38:00Z">
+        <w:r>
+          <w:rPr>
+            <w:sz w:val="24"/>
+            <w:szCs w:val="24"/>
+            <w:highlight w:val="yellow"/>
+            <w:rPrChange w:id="739" w:author="Duan, Sean (MU-Student)" w:date="2023-09-28T13:38:00Z">
+              <w:rPr>
+                <w:sz w:val="24"/>
+                <w:szCs w:val="24"/>
+              </w:rPr>
+            </w:rPrChange>
+          </w:rPr>
+          <w:t>Kasten</w:t>
+        </w:r>
+      </w:ins>
+      <w:ins w:id="740" w:author="Duan, Sean (MU-Student)" w:date="2023-09-28T13:40:00Z">
+        <w:r>
+          <w:rPr>
+            <w:sz w:val="24"/>
+            <w:szCs w:val="24"/>
+            <w:highlight w:val="yellow"/>
+          </w:rPr>
+          <w:t>,</w:t>
+        </w:r>
+      </w:ins>
+      <w:ins w:id="741" w:author="Duan, Sean (MU-Student)" w:date="2023-09-28T13:38:00Z">
+        <w:r>
+          <w:rPr>
+            <w:sz w:val="24"/>
+            <w:szCs w:val="24"/>
+            <w:highlight w:val="yellow"/>
+            <w:rPrChange w:id="742" w:author="Duan, Sean (MU-Student)" w:date="2023-09-28T13:38:00Z">
+              <w:rPr>
+                <w:sz w:val="24"/>
+                <w:szCs w:val="24"/>
+              </w:rPr>
+            </w:rPrChange>
+          </w:rPr>
+          <w:t xml:space="preserve"> 1996)</w:t>
+        </w:r>
+        <w:r>
+          <w:rPr>
+            <w:sz w:val="24"/>
+            <w:szCs w:val="24"/>
+          </w:rPr>
+          <w:t>. Furthermore, we selected the issue of choosing to exercise, as an in</w:t>
+        </w:r>
+      </w:ins>
+      <w:ins w:id="743" w:author="Duan, Sean (MU-Student)" w:date="2023-09-28T13:39:00Z">
+        <w:r>
+          <w:rPr>
+            <w:sz w:val="24"/>
+            <w:szCs w:val="24"/>
+          </w:rPr>
+          <w:t xml:space="preserve">herently non-moral issue, wherein literature indicates that the choice to exercise has generally not been seen to reflect perceptions of the inherent goodness or badness of exercise itself </w:t>
+        </w:r>
+        <w:r>
+          <w:rPr>
+            <w:sz w:val="24"/>
+            <w:szCs w:val="24"/>
+            <w:highlight w:val="yellow"/>
+            <w:rPrChange w:id="744" w:author="Duan, Sean (MU-Student)" w:date="2023-09-28T13:40:00Z">
+              <w:rPr>
+                <w:sz w:val="24"/>
+                <w:szCs w:val="24"/>
+              </w:rPr>
+            </w:rPrChange>
+          </w:rPr>
+          <w:t>(</w:t>
+        </w:r>
+      </w:ins>
+      <w:ins w:id="745" w:author="Duan, Sean (MU-Student)" w:date="2023-09-28T13:40:00Z">
+        <w:r>
+          <w:rPr>
+            <w:sz w:val="24"/>
+            <w:szCs w:val="24"/>
+            <w:highlight w:val="yellow"/>
+            <w:rPrChange w:id="746" w:author="Duan, Sean (MU-Student)" w:date="2023-09-28T13:40:00Z">
+              <w:rPr>
+                <w:sz w:val="24"/>
+                <w:szCs w:val="24"/>
+              </w:rPr>
+            </w:rPrChange>
+          </w:rPr>
+          <w:t>Wright, 2008)</w:t>
+        </w:r>
+        <w:r>
+          <w:rPr>
+            <w:sz w:val="24"/>
+            <w:szCs w:val="24"/>
+          </w:rPr>
+          <w:t>.</w:t>
         </w:r>
       </w:ins>
     </w:p>
@@ -10343,12 +10611,12 @@
         <w:spacing w:line="480" w:lineRule="auto"/>
         <w:ind w:firstLine="720"/>
         <w:rPr>
-          <w:ins w:id="720" w:author="Duan, Sean (MU-Student)" w:date="2023-09-26T15:10:00Z"/>
-          <w:sz w:val="24"/>
-          <w:szCs w:val="24"/>
-          <w:rPrChange w:id="721" w:author="Duan, Sean (MU-Student)" w:date="2023-09-26T15:18:00Z">
+          <w:ins w:id="747" w:author="Duan, Sean (MU-Student)" w:date="2023-09-26T15:10:00Z"/>
+          <w:sz w:val="24"/>
+          <w:szCs w:val="24"/>
+          <w:rPrChange w:id="748" w:author="Duan, Sean (MU-Student)" w:date="2023-09-26T15:18:00Z">
             <w:rPr>
-              <w:ins w:id="722" w:author="Duan, Sean (MU-Student)" w:date="2023-09-26T15:10:00Z"/>
+              <w:ins w:id="749" w:author="Duan, Sean (MU-Student)" w:date="2023-09-26T15:10:00Z"/>
               <w:b/>
               <w:bCs/>
               <w:sz w:val="32"/>
@@ -10356,13 +10624,13 @@
             </w:rPr>
           </w:rPrChange>
         </w:rPr>
-        <w:pPrChange w:id="723" w:author="Duan, Sean (MU-Student)" w:date="2023-09-26T15:18:00Z">
+        <w:pPrChange w:id="750" w:author="Duan, Sean (MU-Student)" w:date="2023-09-26T15:18:00Z">
           <w:pPr>
             <w:spacing w:line="480" w:lineRule="auto"/>
           </w:pPr>
         </w:pPrChange>
       </w:pPr>
-      <w:ins w:id="724" w:author="Duan, Sean (MU-Student)" w:date="2023-09-26T15:17:00Z">
+      <w:ins w:id="751" w:author="Duan, Sean (MU-Student)" w:date="2023-09-26T15:17:00Z">
         <w:r>
           <w:rPr>
             <w:sz w:val="24"/>
@@ -10371,7 +10639,7 @@
           <w:t>Expanding on our results from Study 1, w</w:t>
         </w:r>
       </w:ins>
-      <w:ins w:id="725" w:author="Duan, Sean (MU-Student)" w:date="2023-09-26T15:11:00Z">
+      <w:ins w:id="752" w:author="Duan, Sean (MU-Student)" w:date="2023-09-26T15:11:00Z">
         <w:r>
           <w:rPr>
             <w:sz w:val="24"/>
@@ -10379,8 +10647,8 @@
           </w:rPr>
           <w:t xml:space="preserve">e would expect to see that if the social consensus intervention is effective, it is plausible that UHC is not a topic that </w:t>
         </w:r>
-        <w:commentRangeStart w:id="726"/>
-        <w:commentRangeStart w:id="727"/>
+        <w:commentRangeStart w:id="753"/>
+        <w:commentRangeStart w:id="754"/>
         <w:r>
           <w:rPr>
             <w:sz w:val="24"/>
@@ -10388,19 +10656,19 @@
           </w:rPr>
           <w:t>the population</w:t>
         </w:r>
-        <w:commentRangeEnd w:id="726"/>
+        <w:commentRangeEnd w:id="753"/>
         <w:r>
           <w:rPr>
             <w:rStyle w:val="CommentReference"/>
           </w:rPr>
-          <w:commentReference w:id="726"/>
-        </w:r>
-        <w:commentRangeEnd w:id="727"/>
+          <w:commentReference w:id="753"/>
+        </w:r>
+        <w:commentRangeEnd w:id="754"/>
         <w:r>
           <w:rPr>
             <w:rStyle w:val="CommentReference"/>
           </w:rPr>
-          <w:commentReference w:id="727"/>
+          <w:commentReference w:id="754"/>
         </w:r>
         <w:r>
           <w:rPr>
@@ -10451,7 +10719,7 @@
           <w:t>).</w:t>
         </w:r>
       </w:ins>
-      <w:ins w:id="728" w:author="Duan, Sean (MU-Student)" w:date="2023-09-26T15:17:00Z">
+      <w:ins w:id="755" w:author="Duan, Sean (MU-Student)" w:date="2023-09-26T15:17:00Z">
         <w:r>
           <w:rPr>
             <w:sz w:val="24"/>
@@ -10460,7 +10728,7 @@
           <w:t xml:space="preserve"> </w:t>
         </w:r>
       </w:ins>
-      <w:ins w:id="729" w:author="Duan, Sean (MU-Student)" w:date="2023-09-26T15:18:00Z">
+      <w:ins w:id="756" w:author="Duan, Sean (MU-Student)" w:date="2023-09-26T15:18:00Z">
         <w:r>
           <w:rPr>
             <w:sz w:val="24"/>
@@ -10469,7 +10737,7 @@
           <w:t xml:space="preserve">If social consensus was effective, this would be the opposite of the </w:t>
         </w:r>
       </w:ins>
-      <w:ins w:id="730" w:author="Duan, Sean (MU-Student)" w:date="2023-09-26T15:11:00Z">
+      <w:ins w:id="757" w:author="Duan, Sean (MU-Student)" w:date="2023-09-26T15:11:00Z">
         <w:r>
           <w:rPr>
             <w:sz w:val="24"/>
@@ -10477,11 +10745,11 @@
           </w:rPr>
           <w:t xml:space="preserve">expected ‘peer inoculation effect’ from high moral conviction. </w:t>
         </w:r>
-        <w:commentRangeStart w:id="731"/>
-        <w:commentRangeStart w:id="732"/>
-        <w:commentRangeStart w:id="733"/>
-        <w:commentRangeStart w:id="734"/>
-        <w:commentRangeStart w:id="735"/>
+        <w:commentRangeStart w:id="758"/>
+        <w:commentRangeStart w:id="759"/>
+        <w:commentRangeStart w:id="760"/>
+        <w:commentRangeStart w:id="761"/>
+        <w:commentRangeStart w:id="762"/>
         <w:r>
           <w:rPr>
             <w:sz w:val="24"/>
@@ -10489,40 +10757,40 @@
           </w:rPr>
           <w:t>Conversely, if moral conviction for UHC is low in Study 2, and we are unable to successfully manipulate it upwards</w:t>
         </w:r>
-        <w:commentRangeEnd w:id="731"/>
+        <w:commentRangeEnd w:id="758"/>
         <w:r>
           <w:rPr>
             <w:rStyle w:val="CommentReference"/>
           </w:rPr>
-          <w:commentReference w:id="731"/>
-        </w:r>
-        <w:commentRangeEnd w:id="732"/>
+          <w:commentReference w:id="758"/>
+        </w:r>
+        <w:commentRangeEnd w:id="759"/>
         <w:r>
           <w:rPr>
             <w:rStyle w:val="CommentReference"/>
           </w:rPr>
-          <w:commentReference w:id="732"/>
-        </w:r>
-        <w:commentRangeEnd w:id="733"/>
+          <w:commentReference w:id="759"/>
+        </w:r>
+        <w:commentRangeEnd w:id="760"/>
         <w:r>
           <w:rPr>
             <w:rStyle w:val="CommentReference"/>
           </w:rPr>
-          <w:commentReference w:id="733"/>
-        </w:r>
-        <w:commentRangeEnd w:id="734"/>
+          <w:commentReference w:id="760"/>
+        </w:r>
+        <w:commentRangeEnd w:id="761"/>
         <w:r>
           <w:rPr>
             <w:rStyle w:val="CommentReference"/>
           </w:rPr>
-          <w:commentReference w:id="734"/>
-        </w:r>
-        <w:commentRangeEnd w:id="735"/>
+          <w:commentReference w:id="761"/>
+        </w:r>
+        <w:commentRangeEnd w:id="762"/>
         <w:r>
           <w:rPr>
             <w:rStyle w:val="CommentReference"/>
           </w:rPr>
-          <w:commentReference w:id="735"/>
+          <w:commentReference w:id="762"/>
         </w:r>
         <w:r>
           <w:rPr>
@@ -10537,7 +10805,7 @@
       <w:pPr>
         <w:spacing w:line="480" w:lineRule="auto"/>
         <w:rPr>
-          <w:del w:id="736" w:author="Duan, Sean (MU-Student)" w:date="2023-09-26T15:18:00Z"/>
+          <w:del w:id="763" w:author="Duan, Sean (MU-Student)" w:date="2023-09-26T15:18:00Z"/>
           <w:b/>
           <w:bCs/>
           <w:sz w:val="28"/>
@@ -10634,6 +10902,7 @@
           <w:sz w:val="28"/>
           <w:szCs w:val="28"/>
         </w:rPr>
+        <w:lastRenderedPageBreak/>
         <w:t>Procedure</w:t>
       </w:r>
     </w:p>
@@ -10642,6 +10911,9 @@
         <w:pStyle w:val="FirstParagraph"/>
         <w:spacing w:line="480" w:lineRule="auto"/>
         <w:ind w:firstLine="720"/>
+        <w:rPr>
+          <w:ins w:id="764" w:author="Duan, Sean (MU-Student)" w:date="2023-09-28T13:29:00Z"/>
+        </w:rPr>
       </w:pPr>
       <w:r>
         <w:t xml:space="preserve">Our participants </w:t>
@@ -10671,66 +10943,440 @@
         <w:t xml:space="preserve"> are presented, </w:t>
       </w:r>
       <w:r>
-        <w:t xml:space="preserve">in a randomized </w:t>
+        <w:t xml:space="preserve">in a randomized order such that all participants are exposed to each block of content. </w:t>
+      </w:r>
+      <w:r>
+        <w:t xml:space="preserve">Each block of </w:t>
+      </w:r>
+      <w:r>
+        <w:t xml:space="preserve">content focuses on a different ethical/moral construct that we are assessing support or opposition towards. </w:t>
+      </w:r>
+    </w:p>
+    <w:p>
+      <w:pPr>
+        <w:pStyle w:val="FirstParagraph"/>
+        <w:spacing w:line="480" w:lineRule="auto"/>
+        <w:ind w:firstLine="720"/>
+        <w:rPr>
+          <w:ins w:id="765" w:author="Duan, Sean (MU-Student)" w:date="2023-09-28T13:31:00Z"/>
+        </w:rPr>
+      </w:pPr>
+      <w:r>
+        <w:t>The first block of content</w:t>
+      </w:r>
+      <w:del w:id="766" w:author="Duan, Sean (MU-Student)" w:date="2023-09-28T13:29:00Z">
+        <w:r>
+          <w:delText>,</w:delText>
+        </w:r>
+      </w:del>
+      <w:r>
+        <w:t xml:space="preserve"> focuses on assessing support for UHC. We begin this block by first assessing baseline support for UHC</w:t>
+      </w:r>
+      <w:r>
+        <w:t xml:space="preserve">, </w:t>
+      </w:r>
+      <w:bookmarkStart w:id="767" w:name="_Hlk144213778"/>
+      <w:r>
+        <w:t>next, we assess the relative moral conviction of the subject on this issue.</w:t>
+      </w:r>
+      <w:r>
+        <w:t xml:space="preserve"> Then </w:t>
+      </w:r>
+      <w:r>
+        <w:t xml:space="preserve">further randomization occurs, and </w:t>
+      </w:r>
+      <w:r>
+        <w:t xml:space="preserve">our participants receive </w:t>
+      </w:r>
+      <w:r>
+        <w:t xml:space="preserve">either </w:t>
+      </w:r>
+      <w:r>
+        <w:t xml:space="preserve">one of </w:t>
+      </w:r>
+      <w:del w:id="768" w:author="Duan, Sean (MU-Student)" w:date="2023-09-28T13:31:00Z">
+        <w:r>
+          <w:delText>two (</w:delText>
+        </w:r>
+      </w:del>
+      <w:r>
+        <w:t>three</w:t>
+      </w:r>
+      <w:del w:id="769" w:author="Duan, Sean (MU-Student)" w:date="2023-09-28T13:31:00Z">
+        <w:r>
+          <w:delText>?)</w:delText>
+        </w:r>
+      </w:del>
+      <w:r>
+        <w:t xml:space="preserve"> </w:t>
+      </w:r>
+      <w:del w:id="770" w:author="Duan, Sean (MU-Student)" w:date="2023-09-28T13:44:00Z">
+        <w:r>
+          <w:delText>arguments</w:delText>
+        </w:r>
+      </w:del>
+      <w:ins w:id="771" w:author="Duan, Sean (MU-Student)" w:date="2023-09-28T13:44:00Z">
+        <w:r>
+          <w:t>essays</w:t>
+        </w:r>
+      </w:ins>
+      <w:r>
+        <w:t xml:space="preserve"> in favor of supporting universal healthcare or a </w:t>
+      </w:r>
+      <w:r>
+        <w:t xml:space="preserve">control </w:t>
+      </w:r>
+      <w:r>
+        <w:t>statement describing what UHC is.</w:t>
+      </w:r>
+      <w:ins w:id="772" w:author="Duan, Sean (MU-Student)" w:date="2023-09-28T13:43:00Z">
+        <w:r>
+          <w:t xml:space="preserve"> </w:t>
+        </w:r>
+        <w:r>
+          <w:t xml:space="preserve">The first essay has a highly moralized framing supporting UHC centered on the rights and obligations that citizens are due from the U.S. government. The second essay has a highly moralized framing supporting UHC centered on perceptions that the U.S. is immoral if it does not provide UHC to </w:t>
+        </w:r>
+        <w:proofErr w:type="spellStart"/>
+        <w:proofErr w:type="gramStart"/>
+        <w:r>
+          <w:t>it’s</w:t>
+        </w:r>
+        <w:proofErr w:type="spellEnd"/>
+        <w:proofErr w:type="gramEnd"/>
+        <w:r>
+          <w:t xml:space="preserve"> citizens. The third essay has a non-moral framing supporting UHC centered on arguments centered on the relative benefits of UHC in other countries, emphasizing the pragmatic benefits of UHC (increased lifespan, relatively lower healthcare costs, etc.). </w:t>
+        </w:r>
+      </w:ins>
+      <w:ins w:id="773" w:author="Duan, Sean (MU-Student)" w:date="2023-09-28T13:44:00Z">
+        <w:r>
+          <w:t>The control statement</w:t>
+        </w:r>
+      </w:ins>
+      <w:ins w:id="774" w:author="Duan, Sean (MU-Student)" w:date="2023-09-28T13:43:00Z">
+        <w:r>
+          <w:t xml:space="preserve"> presents some brief, factually true, but neutral information neither in </w:t>
+        </w:r>
+        <w:proofErr w:type="gramStart"/>
+        <w:r>
+          <w:t>favor</w:t>
+        </w:r>
+        <w:proofErr w:type="gramEnd"/>
+        <w:r>
+          <w:t xml:space="preserve"> </w:t>
+        </w:r>
+        <w:proofErr w:type="gramStart"/>
+        <w:r>
+          <w:t>or</w:t>
+        </w:r>
+        <w:proofErr w:type="gramEnd"/>
+        <w:r>
+          <w:t xml:space="preserve"> opposition to UHC.</w:t>
+        </w:r>
+      </w:ins>
+      <w:r>
+        <w:t xml:space="preserve"> After being presented with this informational intervention, participants are exposed to a brief pamphlet consisting of relatively </w:t>
       </w:r>
       <w:r>
         <w:lastRenderedPageBreak/>
-        <w:t xml:space="preserve">order such that all participants are exposed to each block of content. </w:t>
-      </w:r>
-      <w:r>
-        <w:t xml:space="preserve">Each block of </w:t>
-      </w:r>
-      <w:r>
-        <w:t xml:space="preserve">content focuses on a different ethical/moral construct that we are assessing support or opposition towards. </w:t>
+        <w:t>neutral, factual, information in favor of UHC. Lastly, we re-measure support for UHC and level of moral conviction on the subject again, to assess if any changes occurred after our intervention.</w:t>
+      </w:r>
+    </w:p>
+    <w:p>
+      <w:pPr>
+        <w:pStyle w:val="FirstParagraph"/>
+        <w:spacing w:line="480" w:lineRule="auto"/>
+        <w:ind w:firstLine="720"/>
+        <w:rPr>
+          <w:ins w:id="775" w:author="Duan, Sean (MU-Student)" w:date="2023-09-28T13:49:00Z"/>
+        </w:rPr>
+      </w:pPr>
+      <w:del w:id="776" w:author="Duan, Sean (MU-Student)" w:date="2023-09-28T13:31:00Z">
+        <w:r>
+          <w:delText xml:space="preserve"> </w:delText>
+        </w:r>
+      </w:del>
+      <w:bookmarkEnd w:id="767"/>
+      <w:r>
+        <w:t xml:space="preserve">The second block of content is very similar and focuses on assessing support for </w:t>
+      </w:r>
+      <w:del w:id="777" w:author="Duan, Sean (MU-Student)" w:date="2023-09-28T13:41:00Z">
+        <w:r>
+          <w:delText>country music</w:delText>
+        </w:r>
+      </w:del>
+      <w:ins w:id="778" w:author="Duan, Sean (MU-Student)" w:date="2023-09-28T13:41:00Z">
+        <w:r>
+          <w:t>physical exercise</w:t>
+        </w:r>
+      </w:ins>
+      <w:r>
+        <w:t xml:space="preserve">. We begin this block by first assessing baseline support for </w:t>
+      </w:r>
+      <w:del w:id="779" w:author="Duan, Sean (MU-Student)" w:date="2023-09-28T13:41:00Z">
+        <w:r>
+          <w:delText>country mus</w:delText>
+        </w:r>
+      </w:del>
+      <w:ins w:id="780" w:author="Duan, Sean (MU-Student)" w:date="2023-09-28T13:41:00Z">
+        <w:r>
+          <w:t>physical exercise</w:t>
+        </w:r>
+      </w:ins>
+      <w:del w:id="781" w:author="Duan, Sean (MU-Student)" w:date="2023-09-28T13:41:00Z">
+        <w:r>
+          <w:delText>ic</w:delText>
+        </w:r>
+      </w:del>
+      <w:r>
+        <w:t xml:space="preserve">, </w:t>
+      </w:r>
+      <w:r>
+        <w:t xml:space="preserve">next, we assess the relative moral conviction of the subject on this issue. Then further randomization occurs, and our participants receive either one of two </w:t>
+      </w:r>
+      <w:del w:id="782" w:author="Duan, Sean (MU-Student)" w:date="2023-09-28T13:44:00Z">
+        <w:r>
+          <w:delText>(three?) arguments</w:delText>
+        </w:r>
+      </w:del>
+      <w:ins w:id="783" w:author="Duan, Sean (MU-Student)" w:date="2023-09-28T13:44:00Z">
+        <w:r>
+          <w:t>essays</w:t>
+        </w:r>
+      </w:ins>
+      <w:r>
+        <w:t xml:space="preserve"> in favor of supporting </w:t>
+      </w:r>
+      <w:del w:id="784" w:author="Duan, Sean (MU-Student)" w:date="2023-09-28T13:45:00Z">
+        <w:r>
+          <w:delText>country music</w:delText>
+        </w:r>
+      </w:del>
+      <w:ins w:id="785" w:author="Duan, Sean (MU-Student)" w:date="2023-09-28T13:45:00Z">
+        <w:r>
+          <w:t>exercise</w:t>
+        </w:r>
+      </w:ins>
+      <w:ins w:id="786" w:author="Duan, Sean (MU-Student)" w:date="2023-09-28T13:44:00Z">
+        <w:r>
+          <w:t>,</w:t>
+        </w:r>
+      </w:ins>
+      <w:r>
+        <w:t xml:space="preserve"> or a </w:t>
+      </w:r>
+      <w:ins w:id="787" w:author="Duan, Sean (MU-Student)" w:date="2023-09-28T13:44:00Z">
+        <w:r>
+          <w:t>‘</w:t>
+        </w:r>
+      </w:ins>
+      <w:r>
+        <w:t>control</w:t>
+      </w:r>
+      <w:ins w:id="788" w:author="Duan, Sean (MU-Student)" w:date="2023-09-28T13:44:00Z">
+        <w:r>
+          <w:t>’</w:t>
+        </w:r>
+      </w:ins>
+      <w:r>
+        <w:t xml:space="preserve"> statement describing what </w:t>
+      </w:r>
+      <w:r>
+        <w:t>country music</w:t>
+      </w:r>
+      <w:r>
+        <w:t xml:space="preserve"> is.</w:t>
+      </w:r>
+      <w:ins w:id="789" w:author="Duan, Sean (MU-Student)" w:date="2023-09-28T13:44:00Z">
+        <w:r>
+          <w:t xml:space="preserve"> </w:t>
+        </w:r>
+        <w:r>
+          <w:t xml:space="preserve">The first essay has a highly moralized framing supporting </w:t>
+        </w:r>
+      </w:ins>
+      <w:ins w:id="790" w:author="Duan, Sean (MU-Student)" w:date="2023-09-28T13:45:00Z">
+        <w:r>
+          <w:t>exercise</w:t>
+        </w:r>
+      </w:ins>
+      <w:ins w:id="791" w:author="Duan, Sean (MU-Student)" w:date="2023-09-28T13:44:00Z">
+        <w:r>
+          <w:t xml:space="preserve"> centered on </w:t>
+        </w:r>
+      </w:ins>
+      <w:ins w:id="792" w:author="Duan, Sean (MU-Student)" w:date="2023-09-28T13:46:00Z">
+        <w:r>
+          <w:t xml:space="preserve">the perspective that exercise strengthens moral character, leads to more ethical living, and </w:t>
+        </w:r>
+      </w:ins>
+      <w:ins w:id="793" w:author="Duan, Sean (MU-Student)" w:date="2023-09-28T13:47:00Z">
+        <w:r>
+          <w:t>that ignoring your own health and wellbeing is immoral</w:t>
+        </w:r>
+      </w:ins>
+      <w:ins w:id="794" w:author="Duan, Sean (MU-Student)" w:date="2023-09-28T13:44:00Z">
+        <w:r>
+          <w:t xml:space="preserve">. The second essay has a </w:t>
+        </w:r>
+      </w:ins>
+      <w:ins w:id="795" w:author="Duan, Sean (MU-Student)" w:date="2023-09-28T13:47:00Z">
+        <w:r>
+          <w:t>non-</w:t>
+        </w:r>
+      </w:ins>
+      <w:ins w:id="796" w:author="Duan, Sean (MU-Student)" w:date="2023-09-28T13:44:00Z">
+        <w:r>
+          <w:t xml:space="preserve">moral framing supporting </w:t>
+        </w:r>
+      </w:ins>
+      <w:ins w:id="797" w:author="Duan, Sean (MU-Student)" w:date="2023-09-28T13:47:00Z">
+        <w:r>
+          <w:t>exercise</w:t>
+        </w:r>
+      </w:ins>
+      <w:ins w:id="798" w:author="Duan, Sean (MU-Student)" w:date="2023-09-28T13:44:00Z">
+        <w:r>
+          <w:t xml:space="preserve"> centered on </w:t>
+        </w:r>
+      </w:ins>
+      <w:ins w:id="799" w:author="Duan, Sean (MU-Student)" w:date="2023-09-28T13:48:00Z">
+        <w:r>
+          <w:t>factual arguments regarding relative reduction in risk of death and prevention of several common chronic illnesses</w:t>
+        </w:r>
+      </w:ins>
+      <w:ins w:id="800" w:author="Duan, Sean (MU-Student)" w:date="2023-09-28T13:44:00Z">
+        <w:r>
+          <w:t xml:space="preserve">. The </w:t>
+        </w:r>
+      </w:ins>
+      <w:ins w:id="801" w:author="Duan, Sean (MU-Student)" w:date="2023-09-28T13:48:00Z">
+        <w:r>
+          <w:t xml:space="preserve">control statement </w:t>
+        </w:r>
+      </w:ins>
+      <w:ins w:id="802" w:author="Duan, Sean (MU-Student)" w:date="2023-09-28T13:44:00Z">
+        <w:r>
+          <w:t xml:space="preserve">presents some brief, factually true, but neutral information neither in </w:t>
+        </w:r>
+        <w:proofErr w:type="gramStart"/>
+        <w:r>
+          <w:t>favor</w:t>
+        </w:r>
+        <w:proofErr w:type="gramEnd"/>
+        <w:r>
+          <w:t xml:space="preserve"> </w:t>
+        </w:r>
+        <w:proofErr w:type="gramStart"/>
+        <w:r>
+          <w:t>or</w:t>
+        </w:r>
+        <w:proofErr w:type="gramEnd"/>
+        <w:r>
+          <w:t xml:space="preserve"> opposition to </w:t>
+        </w:r>
+      </w:ins>
+      <w:ins w:id="803" w:author="Duan, Sean (MU-Student)" w:date="2023-09-28T13:48:00Z">
+        <w:r>
+          <w:t>exercise</w:t>
+        </w:r>
+      </w:ins>
+      <w:ins w:id="804" w:author="Duan, Sean (MU-Student)" w:date="2023-09-28T13:44:00Z">
+        <w:r>
+          <w:t>.</w:t>
+        </w:r>
+      </w:ins>
+      <w:r>
+        <w:t xml:space="preserve"> After being presented with this informational intervention, participants are exposed to a brief pamphlet consisting of relatively neutral, factual, information in favor </w:t>
+      </w:r>
+      <w:del w:id="805" w:author="Duan, Sean (MU-Student)" w:date="2023-09-28T13:49:00Z">
+        <w:r>
+          <w:delText xml:space="preserve">of </w:delText>
+        </w:r>
+        <w:r>
+          <w:delText>country music</w:delText>
+        </w:r>
+      </w:del>
+      <w:ins w:id="806" w:author="Duan, Sean (MU-Student)" w:date="2023-09-28T13:49:00Z">
+        <w:r>
+          <w:t>of exercise</w:t>
+        </w:r>
+      </w:ins>
+      <w:r>
+        <w:t xml:space="preserve">. Lastly, we re-measure support for </w:t>
+      </w:r>
+      <w:r>
+        <w:t>country music</w:t>
+      </w:r>
+      <w:r>
+        <w:t xml:space="preserve"> and level of moral conviction on the subject again, to assess if any changes occurred after our intervention.</w:t>
+      </w:r>
+      <w:r>
+        <w:t xml:space="preserve"> </w:t>
+      </w:r>
+    </w:p>
+    <w:p>
+      <w:pPr>
+        <w:pStyle w:val="FirstParagraph"/>
+        <w:spacing w:line="480" w:lineRule="auto"/>
+        <w:ind w:firstLine="720"/>
+      </w:pPr>
+      <w:r>
+        <w:t xml:space="preserve">Our third block follows the same </w:t>
       </w:r>
       <w:proofErr w:type="gramStart"/>
       <w:r>
-        <w:t>The first block of content,</w:t>
+        <w:t>structure, and</w:t>
       </w:r>
       <w:proofErr w:type="gramEnd"/>
       <w:r>
-        <w:t xml:space="preserve"> focuses on assessing support for UHC. We begin this block by first assessing baseline support for UHC</w:t>
+        <w:t xml:space="preserve"> focuses on assessing support for capital punishment (</w:t>
+      </w:r>
+      <w:r>
+        <w:t>a.k.a.</w:t>
+      </w:r>
+      <w:r>
+        <w:t xml:space="preserve"> </w:t>
+      </w:r>
+      <w:r>
+        <w:t>the d</w:t>
+      </w:r>
+      <w:r>
+        <w:t xml:space="preserve">eath penalty). We begin this block by first assessing baseline support for </w:t>
+      </w:r>
+      <w:r>
+        <w:t>the death penalty</w:t>
       </w:r>
       <w:r>
         <w:t xml:space="preserve">, </w:t>
       </w:r>
-      <w:bookmarkStart w:id="737" w:name="_Hlk144213778"/>
-      <w:r>
-        <w:t>next, we assess the relative moral conviction of the subject on this issue.</w:t>
-      </w:r>
-      <w:r>
-        <w:t xml:space="preserve"> Then </w:t>
-      </w:r>
-      <w:r>
-        <w:t xml:space="preserve">further randomization occurs, and </w:t>
-      </w:r>
-      <w:r>
-        <w:t xml:space="preserve">our participants receive </w:t>
-      </w:r>
-      <w:r>
-        <w:t xml:space="preserve">either </w:t>
-      </w:r>
-      <w:r>
-        <w:t xml:space="preserve">one of </w:t>
-      </w:r>
-      <w:r>
-        <w:t xml:space="preserve">two (three?) arguments in favor of supporting universal healthcare or a </w:t>
-      </w:r>
-      <w:r>
-        <w:t xml:space="preserve">control </w:t>
-      </w:r>
-      <w:r>
-        <w:t xml:space="preserve">statement describing what UHC is. After being presented with this informational intervention, participants are exposed to a brief pamphlet consisting of relatively neutral, factual, information in favor of UHC. Lastly, we re-measure support for UHC and level of moral conviction on the subject again, to assess if any changes occurred after our intervention. </w:t>
-      </w:r>
-      <w:bookmarkEnd w:id="737"/>
-      <w:r>
-        <w:t xml:space="preserve">The second block of content is very similar and focuses on assessing support for country music. We begin this block by first assessing baseline support for country music, </w:t>
-      </w:r>
-      <w:r>
-        <w:t xml:space="preserve">next, we assess the relative moral conviction of the subject on this issue. Then further randomization occurs, and our participants receive either one of two (three?) arguments in favor of supporting </w:t>
-      </w:r>
-      <w:r>
-        <w:t>country music</w:t>
+      <w:r>
+        <w:t xml:space="preserve">next, we assess the relative moral conviction of the subject on this issue. Then further randomization occurs, and our participants receive either one of </w:t>
+      </w:r>
+      <w:del w:id="807" w:author="Duan, Sean (MU-Student)" w:date="2023-09-28T13:49:00Z">
+        <w:r>
+          <w:delText>two</w:delText>
+        </w:r>
+        <w:r>
+          <w:delText xml:space="preserve"> (three?)</w:delText>
+        </w:r>
+        <w:r>
+          <w:delText xml:space="preserve"> arguments</w:delText>
+        </w:r>
+      </w:del>
+      <w:ins w:id="808" w:author="Duan, Sean (MU-Student)" w:date="2023-09-28T13:49:00Z">
+        <w:r>
+          <w:t>two essays</w:t>
+        </w:r>
+      </w:ins>
+      <w:r>
+        <w:t xml:space="preserve"> in </w:t>
+      </w:r>
+      <w:r>
+        <w:lastRenderedPageBreak/>
+        <w:t xml:space="preserve">favor of supporting </w:t>
+      </w:r>
+      <w:r>
+        <w:t>capital punishment,</w:t>
       </w:r>
       <w:r>
         <w:t xml:space="preserve"> or a </w:t>
@@ -10742,82 +11388,58 @@
         <w:t xml:space="preserve"> statement describing what </w:t>
       </w:r>
       <w:r>
-        <w:t>country music</w:t>
-      </w:r>
-      <w:r>
-        <w:t xml:space="preserve"> is. After being presented with this informational intervention, participants are exposed to a brief pamphlet consisting of relatively neutral, factual, information in favor of </w:t>
-      </w:r>
-      <w:r>
-        <w:t>country music</w:t>
-      </w:r>
-      <w:r>
-        <w:t xml:space="preserve">. Lastly, we re-measure support for </w:t>
-      </w:r>
-      <w:r>
-        <w:t>country music</w:t>
-      </w:r>
-      <w:r>
-        <w:t xml:space="preserve"> and level of moral conviction on the subject again, to assess if any changes occurred after our intervention.</w:t>
-      </w:r>
-      <w:r>
-        <w:t xml:space="preserve"> Our third block follows the same </w:t>
-      </w:r>
-      <w:proofErr w:type="gramStart"/>
-      <w:r>
-        <w:t>structure, and</w:t>
-      </w:r>
-      <w:proofErr w:type="gramEnd"/>
-      <w:r>
-        <w:t xml:space="preserve"> focuses on assessing support for capital punishment (</w:t>
-      </w:r>
-      <w:r>
-        <w:t>a.k.a.</w:t>
+        <w:t>capital punishment is</w:t>
+      </w:r>
+      <w:r>
+        <w:t>.</w:t>
       </w:r>
       <w:r>
         <w:t xml:space="preserve"> </w:t>
       </w:r>
-      <w:r>
-        <w:t>the d</w:t>
-      </w:r>
-      <w:r>
-        <w:t xml:space="preserve">eath penalty). We begin this block by first assessing baseline support for </w:t>
-      </w:r>
-      <w:r>
-        <w:t>the death penalty</w:t>
-      </w:r>
-      <w:r>
-        <w:t xml:space="preserve">, </w:t>
-      </w:r>
-      <w:r>
-        <w:t xml:space="preserve">next, we assess the relative moral conviction of the subject on this issue. Then further randomization occurs, and our participants receive </w:t>
-      </w:r>
-      <w:r>
-        <w:lastRenderedPageBreak/>
-        <w:t xml:space="preserve">either one of two (three?) arguments in favor of supporting </w:t>
-      </w:r>
-      <w:r>
-        <w:t>capital punishment,</w:t>
-      </w:r>
-      <w:r>
-        <w:t xml:space="preserve"> or a </w:t>
-      </w:r>
-      <w:r>
-        <w:t>control</w:t>
-      </w:r>
-      <w:r>
-        <w:t xml:space="preserve"> statement describing what </w:t>
-      </w:r>
-      <w:r>
-        <w:t>capital punishment is</w:t>
-      </w:r>
-      <w:r>
-        <w:t>.</w:t>
-      </w:r>
+      <w:ins w:id="809" w:author="Duan, Sean (MU-Student)" w:date="2023-09-28T13:50:00Z">
+        <w:r>
+          <w:t xml:space="preserve">The first essay has a highly moralized framing opposing capital punishment centered on the moral unacceptability of both accidental executions of the innocent and significant racial bias in sentencing. The second essay has a non-moral framing opposing capital punishment centered on the economic unacceptability of significantly increased cost to taxpayers, emphasizing the pragmatic downsides of capital punishment (greater burden on the courts, longer time to final sentencing, roughly $1,000,000 per person greater cost relative to life sentencing, etc.). The control statement presents some brief, factually true, but neutral information neither in </w:t>
+        </w:r>
+        <w:proofErr w:type="gramStart"/>
+        <w:r>
+          <w:t>favor</w:t>
+        </w:r>
+        <w:proofErr w:type="gramEnd"/>
+        <w:r>
+          <w:t xml:space="preserve"> </w:t>
+        </w:r>
+        <w:proofErr w:type="gramStart"/>
+        <w:r>
+          <w:t>or</w:t>
+        </w:r>
+        <w:proofErr w:type="gramEnd"/>
+        <w:r>
+          <w:t xml:space="preserve"> opposition to capital punishment.</w:t>
+        </w:r>
+        <w:r>
+          <w:t xml:space="preserve"> </w:t>
+        </w:r>
+      </w:ins>
+      <w:r>
+        <w:t xml:space="preserve">After being presented with this informational intervention, participants are exposed to a brief pamphlet consisting of relatively neutral, factual, information in </w:t>
+      </w:r>
+      <w:del w:id="810" w:author="Duan, Sean (MU-Student)" w:date="2023-09-28T13:50:00Z">
+        <w:r>
+          <w:delText>favor</w:delText>
+        </w:r>
+      </w:del>
+      <w:ins w:id="811" w:author="Duan, Sean (MU-Student)" w:date="2023-09-28T13:50:00Z">
+        <w:r>
+          <w:t>opposition to</w:t>
+        </w:r>
+      </w:ins>
+      <w:del w:id="812" w:author="Duan, Sean (MU-Student)" w:date="2023-09-28T13:50:00Z">
+        <w:r>
+          <w:delText xml:space="preserve"> of</w:delText>
+        </w:r>
+      </w:del>
       <w:r>
         <w:t xml:space="preserve"> </w:t>
-      </w:r>
-      <w:r>
-        <w:t xml:space="preserve">After being presented with this informational intervention, participants are exposed to a brief pamphlet consisting of relatively neutral, factual, information in favor of </w:t>
       </w:r>
       <w:r>
         <w:t>capital punishment</w:t>
@@ -10923,7 +11545,15 @@
           <w:sz w:val="24"/>
           <w:szCs w:val="24"/>
         </w:rPr>
-        <w:t>a between-groups design, wherein different participants will receive each condition of our independent variable.</w:t>
+        <w:t>a between-</w:t>
+      </w:r>
+      <w:r>
+        <w:rPr>
+          <w:sz w:val="24"/>
+          <w:szCs w:val="24"/>
+        </w:rPr>
+        <w:lastRenderedPageBreak/>
+        <w:t>groups design, wherein different participants will receive each condition of our independent variable.</w:t>
       </w:r>
     </w:p>
     <w:p>
@@ -11009,15 +11639,32 @@
           <w:sz w:val="24"/>
           <w:szCs w:val="24"/>
         </w:rPr>
-        <w:t xml:space="preserve"> adapted from Shen &amp; Labouff (2013), measured both pre and post-test. </w:t>
-      </w:r>
-      <w:r>
-        <w:rPr>
-          <w:sz w:val="24"/>
-          <w:szCs w:val="24"/>
-        </w:rPr>
-        <w:lastRenderedPageBreak/>
-        <w:t xml:space="preserve">Our outcome measurement for capital punishment is likewise the same as used in Study 1 </w:t>
+        <w:t xml:space="preserve"> adapted from Shen &amp; Labouff (2013</w:t>
+      </w:r>
+      <w:del w:id="813" w:author="Duan, Sean (MU-Student)" w:date="2023-09-28T14:03:00Z">
+        <w:r>
+          <w:rPr>
+            <w:sz w:val="24"/>
+            <w:szCs w:val="24"/>
+          </w:rPr>
+          <w:delText>), measured both pre and post-test</w:delText>
+        </w:r>
+      </w:del>
+      <w:ins w:id="814" w:author="Duan, Sean (MU-Student)" w:date="2023-09-28T14:03:00Z">
+        <w:r>
+          <w:rPr>
+            <w:sz w:val="24"/>
+            <w:szCs w:val="24"/>
+          </w:rPr>
+          <w:t>)</w:t>
+        </w:r>
+      </w:ins>
+      <w:r>
+        <w:rPr>
+          <w:sz w:val="24"/>
+          <w:szCs w:val="24"/>
+        </w:rPr>
+        <w:t xml:space="preserve">. Our outcome measurement for capital punishment is likewise the same as used in Study 1 </w:t>
       </w:r>
       <w:r>
         <w:rPr>
@@ -11045,28 +11692,132 @@
           <w:sz w:val="24"/>
           <w:szCs w:val="24"/>
         </w:rPr>
-        <w:t>support of music</w:t>
-      </w:r>
-      <w:r>
-        <w:rPr>
-          <w:sz w:val="24"/>
-          <w:szCs w:val="24"/>
-        </w:rPr>
-        <w:t xml:space="preserve"> was adapted from the Experience of Groove questionnaire</w:t>
-      </w:r>
-      <w:r>
-        <w:rPr>
-          <w:sz w:val="24"/>
-          <w:szCs w:val="24"/>
-        </w:rPr>
-        <w:t xml:space="preserve"> (“Listening to this music gives me pleasure”)</w:t>
-      </w:r>
-      <w:r>
-        <w:rPr>
-          <w:sz w:val="24"/>
-          <w:szCs w:val="24"/>
-        </w:rPr>
-        <w:t xml:space="preserve"> by Senn and colleagues (2019).</w:t>
+        <w:t xml:space="preserve">support of </w:t>
+      </w:r>
+      <w:del w:id="815" w:author="Duan, Sean (MU-Student)" w:date="2023-09-28T13:51:00Z">
+        <w:r>
+          <w:rPr>
+            <w:sz w:val="24"/>
+            <w:szCs w:val="24"/>
+          </w:rPr>
+          <w:delText>music</w:delText>
+        </w:r>
+        <w:r>
+          <w:rPr>
+            <w:sz w:val="24"/>
+            <w:szCs w:val="24"/>
+          </w:rPr>
+          <w:delText xml:space="preserve"> </w:delText>
+        </w:r>
+      </w:del>
+      <w:ins w:id="816" w:author="Duan, Sean (MU-Student)" w:date="2023-09-28T13:51:00Z">
+        <w:r>
+          <w:rPr>
+            <w:sz w:val="24"/>
+            <w:szCs w:val="24"/>
+          </w:rPr>
+          <w:t xml:space="preserve">exercise </w:t>
+        </w:r>
+      </w:ins>
+      <w:ins w:id="817" w:author="Duan, Sean (MU-Student)" w:date="2023-09-28T14:03:00Z">
+        <w:r>
+          <w:rPr>
+            <w:sz w:val="24"/>
+            <w:szCs w:val="24"/>
+          </w:rPr>
+          <w:t xml:space="preserve">(“What is your </w:t>
+        </w:r>
+      </w:ins>
+      <w:ins w:id="818" w:author="Duan, Sean (MU-Student)" w:date="2023-09-28T14:04:00Z">
+        <w:r>
+          <w:rPr>
+            <w:sz w:val="24"/>
+            <w:szCs w:val="24"/>
+          </w:rPr>
+          <w:t xml:space="preserve">level of desire or motivation to exercise?”) </w:t>
+        </w:r>
+      </w:ins>
+      <w:r>
+        <w:rPr>
+          <w:sz w:val="24"/>
+          <w:szCs w:val="24"/>
+        </w:rPr>
+        <w:t xml:space="preserve">was adapted from </w:t>
+      </w:r>
+      <w:del w:id="819" w:author="Duan, Sean (MU-Student)" w:date="2023-09-28T14:03:00Z">
+        <w:r>
+          <w:rPr>
+            <w:sz w:val="24"/>
+            <w:szCs w:val="24"/>
+          </w:rPr>
+          <w:delText xml:space="preserve">the </w:delText>
+        </w:r>
+      </w:del>
+      <w:del w:id="820" w:author="Duan, Sean (MU-Student)" w:date="2023-09-28T14:02:00Z">
+        <w:r>
+          <w:rPr>
+            <w:sz w:val="24"/>
+            <w:szCs w:val="24"/>
+          </w:rPr>
+          <w:delText>Experience of Groove questionnaire</w:delText>
+        </w:r>
+      </w:del>
+      <w:del w:id="821" w:author="Duan, Sean (MU-Student)" w:date="2023-09-28T14:03:00Z">
+        <w:r>
+          <w:rPr>
+            <w:sz w:val="24"/>
+            <w:szCs w:val="24"/>
+          </w:rPr>
+          <w:delText xml:space="preserve"> (“Listening to this music gives me pleasure”)</w:delText>
+        </w:r>
+        <w:r>
+          <w:rPr>
+            <w:sz w:val="24"/>
+            <w:szCs w:val="24"/>
+          </w:rPr>
+          <w:delText xml:space="preserve"> by Senn</w:delText>
+        </w:r>
+      </w:del>
+      <w:ins w:id="822" w:author="Duan, Sean (MU-Student)" w:date="2023-09-28T14:03:00Z">
+        <w:r>
+          <w:rPr>
+            <w:sz w:val="24"/>
+            <w:szCs w:val="24"/>
+          </w:rPr>
+          <w:t>Katula</w:t>
+        </w:r>
+      </w:ins>
+      <w:r>
+        <w:rPr>
+          <w:sz w:val="24"/>
+          <w:szCs w:val="24"/>
+        </w:rPr>
+        <w:t xml:space="preserve"> and colleagues (20</w:t>
+      </w:r>
+      <w:del w:id="823" w:author="Duan, Sean (MU-Student)" w:date="2023-09-28T14:03:00Z">
+        <w:r>
+          <w:rPr>
+            <w:sz w:val="24"/>
+            <w:szCs w:val="24"/>
+          </w:rPr>
+          <w:delText>19</w:delText>
+        </w:r>
+      </w:del>
+      <w:ins w:id="824" w:author="Duan, Sean (MU-Student)" w:date="2023-09-28T14:03:00Z">
+        <w:r>
+          <w:rPr>
+            <w:sz w:val="24"/>
+            <w:szCs w:val="24"/>
+          </w:rPr>
+          <w:t>06</w:t>
+        </w:r>
+      </w:ins>
+      <w:r>
+        <w:rPr>
+          <w:sz w:val="24"/>
+          <w:szCs w:val="24"/>
+        </w:rPr>
+        <w:t>).</w:t>
       </w:r>
       <w:r>
         <w:rPr>
@@ -11087,7 +11838,73 @@
           <w:sz w:val="24"/>
           <w:szCs w:val="24"/>
         </w:rPr>
-        <w:t>measure would be on a 7 point Likert scale, with measurement ranging from 1 (Strongly Disagree) to 7 (Strongly Agree)</w:t>
+        <w:t xml:space="preserve">measure would be on a </w:t>
+      </w:r>
+      <w:proofErr w:type="gramStart"/>
+      <w:r>
+        <w:rPr>
+          <w:sz w:val="24"/>
+          <w:szCs w:val="24"/>
+        </w:rPr>
+        <w:t>7 point</w:t>
+      </w:r>
+      <w:proofErr w:type="gramEnd"/>
+      <w:r>
+        <w:rPr>
+          <w:sz w:val="24"/>
+          <w:szCs w:val="24"/>
+        </w:rPr>
+        <w:t xml:space="preserve"> Likert scale, with measurement ranging from 1 (</w:t>
+      </w:r>
+      <w:del w:id="825" w:author="Duan, Sean (MU-Student)" w:date="2023-09-28T14:04:00Z">
+        <w:r>
+          <w:rPr>
+            <w:sz w:val="24"/>
+            <w:szCs w:val="24"/>
+          </w:rPr>
+          <w:delText>Strongly Disagree</w:delText>
+        </w:r>
+      </w:del>
+      <w:ins w:id="826" w:author="Duan, Sean (MU-Student)" w:date="2023-09-28T14:04:00Z">
+        <w:r>
+          <w:rPr>
+            <w:sz w:val="24"/>
+            <w:szCs w:val="24"/>
+          </w:rPr>
+          <w:t>No Desire Whatsoever</w:t>
+        </w:r>
+      </w:ins>
+      <w:r>
+        <w:rPr>
+          <w:sz w:val="24"/>
+          <w:szCs w:val="24"/>
+        </w:rPr>
+        <w:t>) to 7 (Strong</w:t>
+      </w:r>
+      <w:del w:id="827" w:author="Duan, Sean (MU-Student)" w:date="2023-09-28T14:04:00Z">
+        <w:r>
+          <w:rPr>
+            <w:sz w:val="24"/>
+            <w:szCs w:val="24"/>
+          </w:rPr>
+          <w:delText>ly Agree</w:delText>
+        </w:r>
+      </w:del>
+      <w:ins w:id="828" w:author="Duan, Sean (MU-Student)" w:date="2023-09-28T14:04:00Z">
+        <w:r>
+          <w:rPr>
+            <w:sz w:val="24"/>
+            <w:szCs w:val="24"/>
+          </w:rPr>
+          <w:t xml:space="preserve"> Desire</w:t>
+        </w:r>
+      </w:ins>
+      <w:r>
+        <w:rPr>
+          <w:sz w:val="24"/>
+          <w:szCs w:val="24"/>
+        </w:rPr>
+        <w:t>)</w:t>
       </w:r>
       <w:r>
         <w:rPr>
@@ -11204,7 +12021,15 @@
           <w:sz w:val="24"/>
           <w:szCs w:val="24"/>
         </w:rPr>
-        <w:t>Participants will additionally complete a free-response question, asking the subjects what they thought was good about the exercise they completed, and what they thought was challenging in the exercise they completed. Finally, we also measure demographic information, including political affiliation, gender identity, age, race/ethnicity, and year in school.</w:t>
+        <w:t xml:space="preserve">Participants will additionally complete a free-response question, asking the subjects what they thought was good about the exercise they completed, and what they thought was challenging in the exercise they completed. Finally, we also measure </w:t>
+      </w:r>
+      <w:r>
+        <w:rPr>
+          <w:sz w:val="24"/>
+          <w:szCs w:val="24"/>
+        </w:rPr>
+        <w:lastRenderedPageBreak/>
+        <w:t>demographic information, including political affiliation, gender identity, age, race/ethnicity, and year in school.</w:t>
       </w:r>
     </w:p>
     <w:p>
@@ -11217,8 +12042,8 @@
           <w:szCs w:val="24"/>
         </w:rPr>
       </w:pPr>
-      <w:bookmarkStart w:id="738" w:name="_Toc84939225"/>
-      <w:bookmarkStart w:id="739" w:name="power-and-statistical-analyses-1"/>
+      <w:bookmarkStart w:id="829" w:name="_Toc84939225"/>
+      <w:bookmarkStart w:id="830" w:name="power-and-statistical-analyses-1"/>
       <w:r>
         <w:rPr>
           <w:color w:val="auto"/>
@@ -11227,9 +12052,9 @@
         </w:rPr>
         <w:t>Power and Statistical Analyses</w:t>
       </w:r>
-      <w:bookmarkEnd w:id="738"/>
-    </w:p>
-    <w:bookmarkEnd w:id="739"/>
+      <w:bookmarkEnd w:id="829"/>
+    </w:p>
+    <w:bookmarkEnd w:id="830"/>
     <w:p>
       <w:pPr>
         <w:spacing w:line="480" w:lineRule="auto"/>
@@ -11307,15 +12132,7 @@
           <w:sz w:val="24"/>
           <w:szCs w:val="24"/>
         </w:rPr>
-        <w:t xml:space="preserve">capital </w:t>
-      </w:r>
-      <w:r>
-        <w:rPr>
-          <w:sz w:val="24"/>
-          <w:szCs w:val="24"/>
-        </w:rPr>
-        <w:lastRenderedPageBreak/>
-        <w:t>punishment</w:t>
+        <w:t>capital punishment</w:t>
       </w:r>
       <w:r>
         <w:rPr>
@@ -11324,13 +12141,24 @@
         </w:rPr>
         <w:t xml:space="preserve">, support for UHC, </w:t>
       </w:r>
-      <w:r>
-        <w:rPr>
-          <w:sz w:val="24"/>
-          <w:szCs w:val="24"/>
-        </w:rPr>
-        <w:t>taste in music</w:t>
-      </w:r>
+      <w:del w:id="831" w:author="Duan, Sean (MU-Student)" w:date="2023-09-28T14:05:00Z">
+        <w:r>
+          <w:rPr>
+            <w:sz w:val="24"/>
+            <w:szCs w:val="24"/>
+          </w:rPr>
+          <w:delText>taste in music</w:delText>
+        </w:r>
+      </w:del>
+      <w:ins w:id="832" w:author="Duan, Sean (MU-Student)" w:date="2023-09-28T14:05:00Z">
+        <w:r>
+          <w:rPr>
+            <w:sz w:val="24"/>
+            <w:szCs w:val="24"/>
+          </w:rPr>
+          <w:t>exercise</w:t>
+        </w:r>
+      </w:ins>
       <w:r>
         <w:rPr>
           <w:sz w:val="24"/>
@@ -11516,6 +12344,7 @@
           <w:sz w:val="24"/>
           <w:szCs w:val="24"/>
         </w:rPr>
+        <w:lastRenderedPageBreak/>
         <w:t>Hypothesis 3 – Moral framing will increase polarization (increase in support if in favor, further decrease in support if opposed) in participants with high moral conviction on the issues.</w:t>
       </w:r>
     </w:p>
@@ -11543,7 +12372,7 @@
       <w:pPr>
         <w:spacing w:line="480" w:lineRule="auto"/>
         <w:rPr>
-          <w:ins w:id="740" w:author="Duan, Sean (MU-Student)" w:date="2023-09-26T15:19:00Z"/>
+          <w:ins w:id="833" w:author="Duan, Sean (MU-Student)" w:date="2023-09-26T15:19:00Z"/>
           <w:sz w:val="24"/>
           <w:szCs w:val="24"/>
         </w:rPr>
@@ -11570,15 +12399,7 @@
           <w:sz w:val="24"/>
           <w:szCs w:val="24"/>
         </w:rPr>
-        <w:t xml:space="preserve"> to a decrease in moral conviction (or at least no increase/change), and then looking at subjects that had an initial amount of high </w:t>
-      </w:r>
-      <w:r>
-        <w:rPr>
-          <w:sz w:val="24"/>
-          <w:szCs w:val="24"/>
-        </w:rPr>
-        <w:lastRenderedPageBreak/>
-        <w:t>moral conviction, we would hope to see an increase in support across our three issues.</w:t>
+        <w:t xml:space="preserve"> to a decrease in moral conviction (or at least no increase/change), and then looking at subjects that had an initial amount of high moral conviction, we would hope to see an increase in support across our three issues.</w:t>
       </w:r>
       <w:r>
         <w:rPr>
@@ -11643,14 +12464,14 @@
       <w:pPr>
         <w:spacing w:line="480" w:lineRule="auto"/>
         <w:rPr>
-          <w:ins w:id="741" w:author="Duan, Sean (MU-Student)" w:date="2023-09-26T15:19:00Z"/>
+          <w:ins w:id="834" w:author="Duan, Sean (MU-Student)" w:date="2023-09-26T15:19:00Z"/>
           <w:b/>
           <w:bCs/>
           <w:sz w:val="32"/>
           <w:szCs w:val="32"/>
         </w:rPr>
       </w:pPr>
-      <w:ins w:id="742" w:author="Duan, Sean (MU-Student)" w:date="2023-09-26T15:19:00Z">
+      <w:ins w:id="835" w:author="Duan, Sean (MU-Student)" w:date="2023-09-26T15:19:00Z">
         <w:r>
           <w:rPr>
             <w:b/>
@@ -11658,6 +12479,7 @@
             <w:sz w:val="32"/>
             <w:szCs w:val="32"/>
           </w:rPr>
+          <w:lastRenderedPageBreak/>
           <w:t xml:space="preserve">Study </w:t>
         </w:r>
         <w:r>
@@ -11676,12 +12498,12 @@
         <w:spacing w:line="480" w:lineRule="auto"/>
         <w:ind w:firstLine="720"/>
         <w:rPr>
-          <w:ins w:id="743" w:author="Duan, Sean (MU-Student)" w:date="2023-09-26T15:19:00Z"/>
-          <w:sz w:val="24"/>
-          <w:szCs w:val="24"/>
-        </w:rPr>
-      </w:pPr>
-      <w:ins w:id="744" w:author="Duan, Sean (MU-Student)" w:date="2023-09-26T15:19:00Z">
+          <w:ins w:id="836" w:author="Duan, Sean (MU-Student)" w:date="2023-09-26T15:19:00Z"/>
+          <w:sz w:val="24"/>
+          <w:szCs w:val="24"/>
+        </w:rPr>
+      </w:pPr>
+      <w:ins w:id="837" w:author="Duan, Sean (MU-Student)" w:date="2023-09-26T15:19:00Z">
         <w:r>
           <w:rPr>
             <w:sz w:val="24"/>
@@ -11704,7 +12526,7 @@
           <w:t xml:space="preserve"> </w:t>
         </w:r>
       </w:ins>
-      <w:ins w:id="745" w:author="Duan, Sean (MU-Student)" w:date="2023-09-27T14:52:00Z">
+      <w:ins w:id="838" w:author="Duan, Sean (MU-Student)" w:date="2023-09-27T14:52:00Z">
         <w:r>
           <w:rPr>
             <w:sz w:val="24"/>
@@ -11713,7 +12535,7 @@
           <w:t>is</w:t>
         </w:r>
       </w:ins>
-      <w:ins w:id="746" w:author="Duan, Sean (MU-Student)" w:date="2023-09-27T15:14:00Z">
+      <w:ins w:id="839" w:author="Duan, Sean (MU-Student)" w:date="2023-09-27T15:14:00Z">
         <w:r>
           <w:rPr>
             <w:sz w:val="24"/>
@@ -11722,7 +12544,7 @@
           <w:t xml:space="preserve"> to expand and integrate the results of Study 1 and Study 2. </w:t>
         </w:r>
       </w:ins>
-      <w:ins w:id="747" w:author="Duan, Sean (MU-Student)" w:date="2023-09-27T15:19:00Z">
+      <w:ins w:id="840" w:author="Duan, Sean (MU-Student)" w:date="2023-09-27T15:19:00Z">
         <w:r>
           <w:rPr>
             <w:sz w:val="24"/>
@@ -11747,7 +12569,7 @@
           <w:t xml:space="preserve"> manipulate both social consensus</w:t>
         </w:r>
       </w:ins>
-      <w:ins w:id="748" w:author="Duan, Sean (MU-Student)" w:date="2023-09-27T15:20:00Z">
+      <w:ins w:id="841" w:author="Duan, Sean (MU-Student)" w:date="2023-09-27T15:20:00Z">
         <w:r>
           <w:rPr>
             <w:sz w:val="24"/>
@@ -11756,7 +12578,7 @@
           <w:t xml:space="preserve"> and moral conviction simultaneously. Specifically, we would like to know if increased moral conviction does indeed ‘inoculate’ against the effects of social consensus</w:t>
         </w:r>
       </w:ins>
-      <w:ins w:id="749" w:author="Duan, Sean (MU-Student)" w:date="2023-09-27T15:21:00Z">
+      <w:ins w:id="842" w:author="Duan, Sean (MU-Student)" w:date="2023-09-27T15:21:00Z">
         <w:r>
           <w:rPr>
             <w:sz w:val="24"/>
@@ -11765,7 +12587,7 @@
           <w:t>.</w:t>
         </w:r>
       </w:ins>
-      <w:ins w:id="750" w:author="Duan, Sean (MU-Student)" w:date="2023-09-27T15:23:00Z">
+      <w:ins w:id="843" w:author="Duan, Sean (MU-Student)" w:date="2023-09-27T15:23:00Z">
         <w:r>
           <w:rPr>
             <w:sz w:val="24"/>
@@ -11774,7 +12596,7 @@
           <w:t xml:space="preserve"> C</w:t>
         </w:r>
       </w:ins>
-      <w:ins w:id="751" w:author="Duan, Sean (MU-Student)" w:date="2023-09-27T15:20:00Z">
+      <w:ins w:id="844" w:author="Duan, Sean (MU-Student)" w:date="2023-09-27T15:20:00Z">
         <w:r>
           <w:rPr>
             <w:sz w:val="24"/>
@@ -11783,7 +12605,7 @@
           <w:t>onversely,</w:t>
         </w:r>
       </w:ins>
-      <w:ins w:id="752" w:author="Duan, Sean (MU-Student)" w:date="2023-09-27T15:23:00Z">
+      <w:ins w:id="845" w:author="Duan, Sean (MU-Student)" w:date="2023-09-27T15:23:00Z">
         <w:r>
           <w:rPr>
             <w:sz w:val="24"/>
@@ -11792,7 +12614,7 @@
           <w:t xml:space="preserve"> we are also exploring whether</w:t>
         </w:r>
       </w:ins>
-      <w:ins w:id="753" w:author="Duan, Sean (MU-Student)" w:date="2023-09-27T15:20:00Z">
+      <w:ins w:id="846" w:author="Duan, Sean (MU-Student)" w:date="2023-09-27T15:20:00Z">
         <w:r>
           <w:rPr>
             <w:sz w:val="24"/>
@@ -11801,7 +12623,7 @@
           <w:t xml:space="preserve"> there is greater effect of social consensus </w:t>
         </w:r>
       </w:ins>
-      <w:ins w:id="754" w:author="Duan, Sean (MU-Student)" w:date="2023-09-27T15:21:00Z">
+      <w:ins w:id="847" w:author="Duan, Sean (MU-Student)" w:date="2023-09-27T15:21:00Z">
         <w:r>
           <w:rPr>
             <w:sz w:val="24"/>
@@ -11815,14 +12637,14 @@
       <w:pPr>
         <w:spacing w:line="480" w:lineRule="auto"/>
         <w:rPr>
-          <w:ins w:id="755" w:author="Duan, Sean (MU-Student)" w:date="2023-09-26T15:19:00Z"/>
+          <w:ins w:id="848" w:author="Duan, Sean (MU-Student)" w:date="2023-09-26T15:19:00Z"/>
           <w:b/>
           <w:bCs/>
           <w:sz w:val="28"/>
           <w:szCs w:val="28"/>
         </w:rPr>
       </w:pPr>
-      <w:ins w:id="756" w:author="Duan, Sean (MU-Student)" w:date="2023-09-26T15:19:00Z">
+      <w:ins w:id="849" w:author="Duan, Sean (MU-Student)" w:date="2023-09-26T15:19:00Z">
         <w:r>
           <w:rPr>
             <w:b/>
@@ -11830,7 +12652,6 @@
             <w:sz w:val="28"/>
             <w:szCs w:val="28"/>
           </w:rPr>
-          <w:lastRenderedPageBreak/>
           <w:t>Method</w:t>
         </w:r>
       </w:ins>
@@ -11839,14 +12660,14 @@
       <w:pPr>
         <w:spacing w:line="480" w:lineRule="auto"/>
         <w:rPr>
-          <w:ins w:id="757" w:author="Duan, Sean (MU-Student)" w:date="2023-09-26T15:19:00Z"/>
+          <w:ins w:id="850" w:author="Duan, Sean (MU-Student)" w:date="2023-09-26T15:19:00Z"/>
           <w:b/>
           <w:bCs/>
           <w:sz w:val="28"/>
           <w:szCs w:val="28"/>
         </w:rPr>
       </w:pPr>
-      <w:ins w:id="758" w:author="Duan, Sean (MU-Student)" w:date="2023-09-26T15:19:00Z">
+      <w:ins w:id="851" w:author="Duan, Sean (MU-Student)" w:date="2023-09-26T15:19:00Z">
         <w:r>
           <w:rPr>
             <w:b/>
@@ -11862,12 +12683,12 @@
       <w:pPr>
         <w:spacing w:line="480" w:lineRule="auto"/>
         <w:rPr>
-          <w:ins w:id="759" w:author="Duan, Sean (MU-Student)" w:date="2023-09-26T15:19:00Z"/>
-          <w:sz w:val="24"/>
-          <w:szCs w:val="24"/>
-        </w:rPr>
-      </w:pPr>
-      <w:ins w:id="760" w:author="Duan, Sean (MU-Student)" w:date="2023-09-26T15:19:00Z">
+          <w:ins w:id="852" w:author="Duan, Sean (MU-Student)" w:date="2023-09-26T15:19:00Z"/>
+          <w:sz w:val="24"/>
+          <w:szCs w:val="24"/>
+        </w:rPr>
+      </w:pPr>
+      <w:ins w:id="853" w:author="Duan, Sean (MU-Student)" w:date="2023-09-26T15:19:00Z">
         <w:r>
           <w:rPr>
             <w:sz w:val="24"/>
@@ -11899,12 +12720,12 @@
       <w:pPr>
         <w:spacing w:line="480" w:lineRule="auto"/>
         <w:rPr>
-          <w:ins w:id="761" w:author="Duan, Sean (MU-Student)" w:date="2023-09-26T15:19:00Z"/>
+          <w:ins w:id="854" w:author="Duan, Sean (MU-Student)" w:date="2023-09-26T15:19:00Z"/>
           <w:sz w:val="28"/>
           <w:szCs w:val="28"/>
         </w:rPr>
       </w:pPr>
-      <w:ins w:id="762" w:author="Duan, Sean (MU-Student)" w:date="2023-09-26T15:19:00Z">
+      <w:ins w:id="855" w:author="Duan, Sean (MU-Student)" w:date="2023-09-26T15:19:00Z">
         <w:r>
           <w:rPr>
             <w:b/>
@@ -11922,10 +12743,10 @@
         <w:spacing w:line="480" w:lineRule="auto"/>
         <w:ind w:firstLine="720"/>
         <w:rPr>
-          <w:ins w:id="763" w:author="Duan, Sean (MU-Student)" w:date="2023-09-27T16:01:00Z"/>
-        </w:rPr>
-      </w:pPr>
-      <w:ins w:id="764" w:author="Duan, Sean (MU-Student)" w:date="2023-09-26T15:19:00Z">
+          <w:ins w:id="856" w:author="Duan, Sean (MU-Student)" w:date="2023-09-27T16:01:00Z"/>
+        </w:rPr>
+      </w:pPr>
+      <w:ins w:id="857" w:author="Duan, Sean (MU-Student)" w:date="2023-09-26T15:19:00Z">
         <w:r>
           <w:t xml:space="preserve">Our participants will begin by clicking on the virtual study link, available </w:t>
         </w:r>
@@ -11954,24 +12775,28 @@
           <w:t xml:space="preserve"> a brief description of the research they would be involved in.</w:t>
         </w:r>
       </w:ins>
-      <w:ins w:id="765" w:author="Duan, Sean (MU-Student)" w:date="2023-09-27T16:01:00Z">
+      <w:ins w:id="858" w:author="Duan, Sean (MU-Student)" w:date="2023-09-27T16:01:00Z">
         <w:r>
           <w:t xml:space="preserve"> </w:t>
         </w:r>
       </w:ins>
-      <w:ins w:id="766" w:author="Duan, Sean (MU-Student)" w:date="2023-09-26T15:19:00Z">
+      <w:ins w:id="859" w:author="Duan, Sean (MU-Student)" w:date="2023-09-26T15:19:00Z">
         <w:r>
           <w:t xml:space="preserve">After indicating consent, </w:t>
         </w:r>
       </w:ins>
-      <w:ins w:id="767" w:author="Duan, Sean (MU-Student)" w:date="2023-09-27T16:01:00Z">
+      <w:ins w:id="860" w:author="Duan, Sean (MU-Student)" w:date="2023-09-27T16:01:00Z">
         <w:r>
           <w:t>we measure deontological and utilitarian ethical predisposition using the Ethical Standards of Judgement Questionnaire, as in Study 1. Then, we take an initial assessment of support for UHC a</w:t>
         </w:r>
       </w:ins>
-      <w:ins w:id="768" w:author="Duan, Sean (MU-Student)" w:date="2023-09-27T16:02:00Z">
-        <w:r>
-          <w:t xml:space="preserve">nd support for capital punishment, as well as the amount of moral </w:t>
+      <w:ins w:id="861" w:author="Duan, Sean (MU-Student)" w:date="2023-09-27T16:02:00Z">
+        <w:r>
+          <w:t xml:space="preserve">nd support for capital punishment, as well as the </w:t>
+        </w:r>
+        <w:r>
+          <w:lastRenderedPageBreak/>
+          <w:t xml:space="preserve">amount of moral </w:t>
         </w:r>
         <w:proofErr w:type="spellStart"/>
         <w:r>
@@ -11989,20 +12814,20 @@
         <w:spacing w:line="480" w:lineRule="auto"/>
         <w:ind w:firstLine="720"/>
         <w:rPr>
-          <w:ins w:id="769" w:author="Duan, Sean (MU-Student)" w:date="2023-09-27T15:43:00Z"/>
-        </w:rPr>
-      </w:pPr>
-      <w:ins w:id="770" w:author="Duan, Sean (MU-Student)" w:date="2023-09-27T16:02:00Z">
+          <w:ins w:id="862" w:author="Duan, Sean (MU-Student)" w:date="2023-09-27T15:43:00Z"/>
+        </w:rPr>
+      </w:pPr>
+      <w:ins w:id="863" w:author="Duan, Sean (MU-Student)" w:date="2023-09-27T16:02:00Z">
         <w:r>
           <w:t xml:space="preserve">Afterwards, </w:t>
         </w:r>
       </w:ins>
-      <w:ins w:id="771" w:author="Duan, Sean (MU-Student)" w:date="2023-09-27T15:24:00Z">
+      <w:ins w:id="864" w:author="Duan, Sean (MU-Student)" w:date="2023-09-27T15:24:00Z">
         <w:r>
           <w:t>two</w:t>
         </w:r>
       </w:ins>
-      <w:ins w:id="772" w:author="Duan, Sean (MU-Student)" w:date="2023-09-26T15:19:00Z">
+      <w:ins w:id="865" w:author="Duan, Sean (MU-Student)" w:date="2023-09-26T15:19:00Z">
         <w:r>
           <w:t xml:space="preserve"> ‘blocks’ of content are presented, in a randomized order such that all participants are exposed to each block of content. </w:t>
         </w:r>
@@ -12013,7 +12838,7 @@
           <w:t xml:space="preserve">content focuses on a different </w:t>
         </w:r>
       </w:ins>
-      <w:ins w:id="773" w:author="Duan, Sean (MU-Student)" w:date="2023-09-27T15:25:00Z">
+      <w:ins w:id="866" w:author="Duan, Sean (MU-Student)" w:date="2023-09-27T15:25:00Z">
         <w:r>
           <w:t>issue (either UHC or capital punishment)</w:t>
         </w:r>
@@ -12021,71 +12846,87 @@
           <w:t xml:space="preserve">, where we attempt to increase or decrease </w:t>
         </w:r>
       </w:ins>
-      <w:ins w:id="774" w:author="Duan, Sean (MU-Student)" w:date="2023-09-27T15:26:00Z">
+      <w:ins w:id="867" w:author="Duan, Sean (MU-Student)" w:date="2023-09-27T15:26:00Z">
         <w:r>
           <w:t>moral conviction regarding the issue</w:t>
         </w:r>
       </w:ins>
-      <w:ins w:id="775" w:author="Duan, Sean (MU-Student)" w:date="2023-09-26T15:19:00Z">
+      <w:ins w:id="868" w:author="Duan, Sean (MU-Student)" w:date="2023-09-26T15:19:00Z">
         <w:r>
           <w:t>.</w:t>
         </w:r>
       </w:ins>
-      <w:ins w:id="776" w:author="Duan, Sean (MU-Student)" w:date="2023-09-27T16:02:00Z">
+      <w:ins w:id="869" w:author="Duan, Sean (MU-Student)" w:date="2023-09-27T16:02:00Z">
         <w:r>
           <w:t xml:space="preserve"> </w:t>
         </w:r>
       </w:ins>
-      <w:proofErr w:type="gramStart"/>
-      <w:ins w:id="777" w:author="Duan, Sean (MU-Student)" w:date="2023-09-27T15:43:00Z">
-        <w:r>
-          <w:t>In</w:t>
-        </w:r>
-        <w:proofErr w:type="gramEnd"/>
-        <w:r>
-          <w:t xml:space="preserve"> t</w:t>
-        </w:r>
-      </w:ins>
-      <w:ins w:id="778" w:author="Duan, Sean (MU-Student)" w:date="2023-09-27T15:37:00Z">
+      <w:ins w:id="870" w:author="Duan, Sean (MU-Student)" w:date="2023-09-27T15:43:00Z">
+        <w:r>
+          <w:t>In t</w:t>
+        </w:r>
+      </w:ins>
+      <w:ins w:id="871" w:author="Duan, Sean (MU-Student)" w:date="2023-09-27T15:37:00Z">
         <w:r>
           <w:t xml:space="preserve">he first block of content, participants will read one of </w:t>
         </w:r>
       </w:ins>
-      <w:ins w:id="779" w:author="Duan, Sean (MU-Student)" w:date="2023-09-27T15:38:00Z">
-        <w:r>
-          <w:t xml:space="preserve">four randomized essays intended to manipulate moral conviction towards UHC. </w:t>
+      <w:ins w:id="872" w:author="Duan, Sean (MU-Student)" w:date="2023-09-28T13:42:00Z">
+        <w:r>
+          <w:t>three</w:t>
+        </w:r>
+      </w:ins>
+      <w:ins w:id="873" w:author="Duan, Sean (MU-Student)" w:date="2023-09-27T15:38:00Z">
+        <w:r>
+          <w:t xml:space="preserve"> randomized essays intended to manipulate moral conviction towards UHC</w:t>
+        </w:r>
+      </w:ins>
+      <w:ins w:id="874" w:author="Duan, Sean (MU-Student)" w:date="2023-09-28T13:42:00Z">
+        <w:r>
+          <w:t xml:space="preserve">, </w:t>
+        </w:r>
+      </w:ins>
+      <w:ins w:id="875" w:author="Duan, Sean (MU-Student)" w:date="2023-09-28T13:43:00Z">
+        <w:r>
+          <w:t>or</w:t>
+        </w:r>
+      </w:ins>
+      <w:ins w:id="876" w:author="Duan, Sean (MU-Student)" w:date="2023-09-28T13:42:00Z">
+        <w:r>
+          <w:t xml:space="preserve"> a neutral ‘control’ statement</w:t>
+        </w:r>
+      </w:ins>
+      <w:ins w:id="877" w:author="Duan, Sean (MU-Student)" w:date="2023-09-27T15:38:00Z">
+        <w:r>
+          <w:t xml:space="preserve">. </w:t>
         </w:r>
         <w:r>
           <w:t xml:space="preserve">The first essay </w:t>
         </w:r>
       </w:ins>
-      <w:ins w:id="780" w:author="Duan, Sean (MU-Student)" w:date="2023-09-27T15:41:00Z">
+      <w:ins w:id="878" w:author="Duan, Sean (MU-Student)" w:date="2023-09-27T15:41:00Z">
         <w:r>
           <w:t>has a</w:t>
         </w:r>
       </w:ins>
-      <w:ins w:id="781" w:author="Duan, Sean (MU-Student)" w:date="2023-09-27T15:39:00Z">
+      <w:ins w:id="879" w:author="Duan, Sean (MU-Student)" w:date="2023-09-27T15:39:00Z">
         <w:r>
           <w:t xml:space="preserve"> highly moralized </w:t>
         </w:r>
       </w:ins>
-      <w:ins w:id="782" w:author="Duan, Sean (MU-Student)" w:date="2023-09-27T15:41:00Z">
+      <w:ins w:id="880" w:author="Duan, Sean (MU-Student)" w:date="2023-09-27T15:41:00Z">
         <w:r>
           <w:t>framing</w:t>
         </w:r>
       </w:ins>
-      <w:ins w:id="783" w:author="Duan, Sean (MU-Student)" w:date="2023-09-27T15:39:00Z">
+      <w:ins w:id="881" w:author="Duan, Sean (MU-Student)" w:date="2023-09-27T15:39:00Z">
         <w:r>
           <w:t xml:space="preserve"> supporting UHC</w:t>
         </w:r>
       </w:ins>
-      <w:ins w:id="784" w:author="Duan, Sean (MU-Student)" w:date="2023-09-27T15:40:00Z">
-        <w:r>
-          <w:t xml:space="preserve"> centered on the rights and obligations that citizens are due from the U.S. government. The second essay has a highly moralized framing supporting </w:t>
-        </w:r>
-        <w:r>
-          <w:lastRenderedPageBreak/>
-          <w:t xml:space="preserve">UHC centered on perceptions that the U.S. is immoral if it does not provide UHC to </w:t>
+      <w:ins w:id="882" w:author="Duan, Sean (MU-Student)" w:date="2023-09-27T15:40:00Z">
+        <w:r>
+          <w:t xml:space="preserve"> centered on the rights and obligations that citizens are due from the U.S. government. The second essay has a highly moralized framing supporting UHC centered on perceptions that the U.S. is immoral if it does not provide UHC to </w:t>
         </w:r>
         <w:proofErr w:type="spellStart"/>
         <w:proofErr w:type="gramStart"/>
@@ -12098,27 +12939,45 @@
           <w:t xml:space="preserve"> citizens. The third essay </w:t>
         </w:r>
       </w:ins>
-      <w:ins w:id="785" w:author="Duan, Sean (MU-Student)" w:date="2023-09-27T15:41:00Z">
+      <w:ins w:id="883" w:author="Duan, Sean (MU-Student)" w:date="2023-09-27T15:41:00Z">
         <w:r>
           <w:t xml:space="preserve">has </w:t>
         </w:r>
       </w:ins>
-      <w:ins w:id="786" w:author="Duan, Sean (MU-Student)" w:date="2023-09-27T15:40:00Z">
+      <w:ins w:id="884" w:author="Duan, Sean (MU-Student)" w:date="2023-09-27T15:40:00Z">
         <w:r>
           <w:t xml:space="preserve">a non-moral framing </w:t>
         </w:r>
       </w:ins>
-      <w:ins w:id="787" w:author="Duan, Sean (MU-Student)" w:date="2023-09-27T15:41:00Z">
+      <w:ins w:id="885" w:author="Duan, Sean (MU-Student)" w:date="2023-09-27T15:41:00Z">
         <w:r>
           <w:t xml:space="preserve">supporting UHC centered on arguments centered on </w:t>
         </w:r>
       </w:ins>
-      <w:ins w:id="788" w:author="Duan, Sean (MU-Student)" w:date="2023-09-27T15:42:00Z">
+      <w:ins w:id="886" w:author="Duan, Sean (MU-Student)" w:date="2023-09-27T15:42:00Z">
         <w:r>
           <w:t>the relative benefits of UHC in other countries, emphasizing the pragmatic benefits of UHC (increased lifespan, relatively lower healthcare costs, etc.)</w:t>
         </w:r>
         <w:r>
-          <w:t xml:space="preserve">. The final essay presents some brief, factually true, but neutral information neither in favor </w:t>
+          <w:t xml:space="preserve">. The </w:t>
+        </w:r>
+      </w:ins>
+      <w:ins w:id="887" w:author="Duan, Sean (MU-Student)" w:date="2023-09-28T13:42:00Z">
+        <w:r>
+          <w:t xml:space="preserve">control statement </w:t>
+        </w:r>
+      </w:ins>
+      <w:ins w:id="888" w:author="Duan, Sean (MU-Student)" w:date="2023-09-27T15:42:00Z">
+        <w:r>
+          <w:t xml:space="preserve">presents some brief, factually true, but neutral information neither in </w:t>
+        </w:r>
+        <w:proofErr w:type="gramStart"/>
+        <w:r>
+          <w:t>favor</w:t>
+        </w:r>
+        <w:proofErr w:type="gramEnd"/>
+        <w:r>
+          <w:t xml:space="preserve"> </w:t>
         </w:r>
         <w:proofErr w:type="gramStart"/>
         <w:r>
@@ -12136,28 +12995,51 @@
         <w:spacing w:line="480" w:lineRule="auto"/>
         <w:ind w:firstLine="720"/>
         <w:rPr>
-          <w:ins w:id="789" w:author="Duan, Sean (MU-Student)" w:date="2023-09-27T15:46:00Z"/>
-        </w:rPr>
-      </w:pPr>
-      <w:ins w:id="790" w:author="Duan, Sean (MU-Student)" w:date="2023-09-27T15:43:00Z">
-        <w:r>
-          <w:t xml:space="preserve">In the </w:t>
-        </w:r>
-        <w:r>
-          <w:t xml:space="preserve">second </w:t>
-        </w:r>
-        <w:r>
-          <w:t xml:space="preserve">block of content, participants will read one of </w:t>
-        </w:r>
-        <w:r>
-          <w:t>three</w:t>
-        </w:r>
+          <w:ins w:id="889" w:author="Duan, Sean (MU-Student)" w:date="2023-09-27T15:46:00Z"/>
+        </w:rPr>
+      </w:pPr>
+      <w:ins w:id="890" w:author="Duan, Sean (MU-Student)" w:date="2023-09-27T15:43:00Z">
+        <w:r>
+          <w:t xml:space="preserve">In the second block of content, participants will read one of </w:t>
+        </w:r>
+      </w:ins>
+      <w:ins w:id="891" w:author="Duan, Sean (MU-Student)" w:date="2023-09-28T13:42:00Z">
+        <w:r>
+          <w:t>two</w:t>
+        </w:r>
+      </w:ins>
+      <w:ins w:id="892" w:author="Duan, Sean (MU-Student)" w:date="2023-09-27T15:43:00Z">
         <w:r>
           <w:t xml:space="preserve"> randomized essays intended to manipulate moral conviction towards </w:t>
         </w:r>
         <w:r>
           <w:t>capital punishment</w:t>
         </w:r>
+      </w:ins>
+      <w:ins w:id="893" w:author="Duan, Sean (MU-Student)" w:date="2023-09-28T13:43:00Z">
+        <w:r>
+          <w:t xml:space="preserve">, </w:t>
+        </w:r>
+        <w:r>
+          <w:t>or</w:t>
+        </w:r>
+        <w:r>
+          <w:t xml:space="preserve"> a neutral </w:t>
+        </w:r>
+        <w:r>
+          <w:t>‘</w:t>
+        </w:r>
+        <w:r>
+          <w:t>control</w:t>
+        </w:r>
+        <w:r>
+          <w:t>’</w:t>
+        </w:r>
+        <w:r>
+          <w:t xml:space="preserve"> statement</w:t>
+        </w:r>
+      </w:ins>
+      <w:ins w:id="894" w:author="Duan, Sean (MU-Student)" w:date="2023-09-27T15:43:00Z">
         <w:r>
           <w:t xml:space="preserve">. The first essay has a highly moralized framing </w:t>
         </w:r>
@@ -12168,12 +13050,12 @@
           <w:t xml:space="preserve"> centered on</w:t>
         </w:r>
       </w:ins>
-      <w:ins w:id="791" w:author="Duan, Sean (MU-Student)" w:date="2023-09-27T15:44:00Z">
+      <w:ins w:id="895" w:author="Duan, Sean (MU-Student)" w:date="2023-09-27T15:44:00Z">
         <w:r>
           <w:t xml:space="preserve"> the</w:t>
         </w:r>
       </w:ins>
-      <w:ins w:id="792" w:author="Duan, Sean (MU-Student)" w:date="2023-09-27T15:43:00Z">
+      <w:ins w:id="896" w:author="Duan, Sean (MU-Student)" w:date="2023-09-27T15:43:00Z">
         <w:r>
           <w:t xml:space="preserve"> </w:t>
         </w:r>
@@ -12181,27 +13063,27 @@
           <w:t xml:space="preserve">moral unacceptability of </w:t>
         </w:r>
       </w:ins>
-      <w:ins w:id="793" w:author="Duan, Sean (MU-Student)" w:date="2023-09-27T15:44:00Z">
+      <w:ins w:id="897" w:author="Duan, Sean (MU-Student)" w:date="2023-09-27T15:44:00Z">
         <w:r>
           <w:t xml:space="preserve">both </w:t>
         </w:r>
       </w:ins>
-      <w:ins w:id="794" w:author="Duan, Sean (MU-Student)" w:date="2023-09-27T15:43:00Z">
+      <w:ins w:id="898" w:author="Duan, Sean (MU-Student)" w:date="2023-09-27T15:43:00Z">
         <w:r>
           <w:t>accidental executions of the innocent</w:t>
         </w:r>
       </w:ins>
-      <w:ins w:id="795" w:author="Duan, Sean (MU-Student)" w:date="2023-09-27T15:44:00Z">
+      <w:ins w:id="899" w:author="Duan, Sean (MU-Student)" w:date="2023-09-27T15:44:00Z">
         <w:r>
           <w:t xml:space="preserve"> and</w:t>
         </w:r>
       </w:ins>
-      <w:ins w:id="796" w:author="Duan, Sean (MU-Student)" w:date="2023-09-27T15:43:00Z">
+      <w:ins w:id="900" w:author="Duan, Sean (MU-Student)" w:date="2023-09-27T15:43:00Z">
         <w:r>
           <w:t xml:space="preserve"> </w:t>
         </w:r>
       </w:ins>
-      <w:ins w:id="797" w:author="Duan, Sean (MU-Student)" w:date="2023-09-27T15:44:00Z">
+      <w:ins w:id="901" w:author="Duan, Sean (MU-Student)" w:date="2023-09-27T15:44:00Z">
         <w:r>
           <w:t>significant racial bias in sentencing</w:t>
         </w:r>
@@ -12209,54 +13091,68 @@
           <w:t>.</w:t>
         </w:r>
       </w:ins>
-      <w:ins w:id="798" w:author="Duan, Sean (MU-Student)" w:date="2023-09-27T15:43:00Z">
+      <w:ins w:id="902" w:author="Duan, Sean (MU-Student)" w:date="2023-09-27T15:43:00Z">
         <w:r>
           <w:t xml:space="preserve"> </w:t>
         </w:r>
       </w:ins>
-      <w:ins w:id="799" w:author="Duan, Sean (MU-Student)" w:date="2023-09-27T15:44:00Z">
+      <w:ins w:id="903" w:author="Duan, Sean (MU-Student)" w:date="2023-09-27T15:44:00Z">
         <w:r>
           <w:t>The second</w:t>
         </w:r>
       </w:ins>
-      <w:ins w:id="800" w:author="Duan, Sean (MU-Student)" w:date="2023-09-27T15:43:00Z">
+      <w:ins w:id="904" w:author="Duan, Sean (MU-Student)" w:date="2023-09-27T15:43:00Z">
         <w:r>
           <w:t xml:space="preserve"> essay has a non-moral framing </w:t>
         </w:r>
       </w:ins>
-      <w:ins w:id="801" w:author="Duan, Sean (MU-Student)" w:date="2023-09-27T15:44:00Z">
+      <w:ins w:id="905" w:author="Duan, Sean (MU-Student)" w:date="2023-09-27T15:44:00Z">
         <w:r>
           <w:t>opposing capital punishment</w:t>
         </w:r>
       </w:ins>
-      <w:ins w:id="802" w:author="Duan, Sean (MU-Student)" w:date="2023-09-27T15:43:00Z">
+      <w:ins w:id="906" w:author="Duan, Sean (MU-Student)" w:date="2023-09-27T15:43:00Z">
         <w:r>
           <w:t xml:space="preserve"> centered on </w:t>
         </w:r>
       </w:ins>
-      <w:ins w:id="803" w:author="Duan, Sean (MU-Student)" w:date="2023-09-27T15:45:00Z">
+      <w:ins w:id="907" w:author="Duan, Sean (MU-Student)" w:date="2023-09-27T15:45:00Z">
         <w:r>
           <w:t>the economic unacceptability of significantly increased cost to taxpayers</w:t>
         </w:r>
       </w:ins>
-      <w:ins w:id="804" w:author="Duan, Sean (MU-Student)" w:date="2023-09-27T15:43:00Z">
+      <w:ins w:id="908" w:author="Duan, Sean (MU-Student)" w:date="2023-09-27T15:43:00Z">
         <w:r>
           <w:t xml:space="preserve">, emphasizing the </w:t>
         </w:r>
       </w:ins>
-      <w:ins w:id="805" w:author="Duan, Sean (MU-Student)" w:date="2023-09-27T15:45:00Z">
-        <w:r>
-          <w:t>pragmatic downsides of capital punishment (greater burden on the courts, longer time to final sentencing, roughly $1,000,000 per person greater cost relative to life sentencing, etc.)</w:t>
-        </w:r>
-      </w:ins>
-      <w:ins w:id="806" w:author="Duan, Sean (MU-Student)" w:date="2023-09-27T15:46:00Z">
+      <w:ins w:id="909" w:author="Duan, Sean (MU-Student)" w:date="2023-09-27T15:45:00Z">
+        <w:r>
+          <w:t xml:space="preserve">pragmatic downsides of capital punishment (greater burden on the courts, </w:t>
+        </w:r>
+        <w:r>
+          <w:lastRenderedPageBreak/>
+          <w:t>longer time to final sentencing, roughly $1,000,000 per person greater cost relative to life sentencing, etc.)</w:t>
+        </w:r>
+      </w:ins>
+      <w:ins w:id="910" w:author="Duan, Sean (MU-Student)" w:date="2023-09-27T15:46:00Z">
         <w:r>
           <w:t>.</w:t>
         </w:r>
       </w:ins>
-      <w:ins w:id="807" w:author="Duan, Sean (MU-Student)" w:date="2023-09-27T15:43:00Z">
-        <w:r>
-          <w:t xml:space="preserve"> The final essay presents some brief, factually true, but neutral information neither in </w:t>
+      <w:ins w:id="911" w:author="Duan, Sean (MU-Student)" w:date="2023-09-27T15:43:00Z">
+        <w:r>
+          <w:t xml:space="preserve"> The </w:t>
+        </w:r>
+      </w:ins>
+      <w:ins w:id="912" w:author="Duan, Sean (MU-Student)" w:date="2023-09-28T13:43:00Z">
+        <w:r>
+          <w:t>control statement</w:t>
+        </w:r>
+      </w:ins>
+      <w:ins w:id="913" w:author="Duan, Sean (MU-Student)" w:date="2023-09-27T15:43:00Z">
+        <w:r>
+          <w:t xml:space="preserve"> presents some brief, factually true, but neutral information neither in </w:t>
         </w:r>
         <w:proofErr w:type="gramStart"/>
         <w:r>
@@ -12275,7 +13171,7 @@
           <w:t xml:space="preserve"> opposition to </w:t>
         </w:r>
       </w:ins>
-      <w:ins w:id="808" w:author="Duan, Sean (MU-Student)" w:date="2023-09-27T15:46:00Z">
+      <w:ins w:id="914" w:author="Duan, Sean (MU-Student)" w:date="2023-09-27T15:46:00Z">
         <w:r>
           <w:t>capital punishment.</w:t>
         </w:r>
@@ -12286,16 +13182,9 @@
         <w:pStyle w:val="BodyText"/>
         <w:spacing w:line="480" w:lineRule="auto"/>
         <w:rPr>
-          <w:ins w:id="809" w:author="Duan, Sean (MU-Student)" w:date="2023-09-27T15:47:00Z"/>
-          <w:sz w:val="24"/>
-          <w:szCs w:val="24"/>
-          <w:rPrChange w:id="810" w:author="Duan, Sean (MU-Student)" w:date="2023-09-27T15:47:00Z">
-            <w:rPr>
-              <w:ins w:id="811" w:author="Duan, Sean (MU-Student)" w:date="2023-09-27T15:47:00Z"/>
-            </w:rPr>
-          </w:rPrChange>
-        </w:rPr>
-        <w:pPrChange w:id="812" w:author="Duan, Sean (MU-Student)" w:date="2023-09-27T15:47:00Z">
+          <w:ins w:id="915" w:author="Duan, Sean (MU-Student)" w:date="2023-09-27T15:47:00Z"/>
+        </w:rPr>
+        <w:pPrChange w:id="916" w:author="Duan, Sean (MU-Student)" w:date="2023-09-27T15:47:00Z">
           <w:pPr>
             <w:pStyle w:val="FirstParagraph"/>
             <w:spacing w:line="480" w:lineRule="auto"/>
@@ -12303,24 +13192,24 @@
           </w:pPr>
         </w:pPrChange>
       </w:pPr>
-      <w:ins w:id="813" w:author="Duan, Sean (MU-Student)" w:date="2023-09-27T15:46:00Z">
+      <w:ins w:id="917" w:author="Duan, Sean (MU-Student)" w:date="2023-09-27T15:46:00Z">
         <w:r>
           <w:tab/>
         </w:r>
       </w:ins>
-      <w:ins w:id="814" w:author="Duan, Sean (MU-Student)" w:date="2023-09-27T15:47:00Z">
-        <w:r>
-          <w:rPr>
-            <w:sz w:val="24"/>
-            <w:szCs w:val="24"/>
-            <w:rPrChange w:id="815" w:author="Duan, Sean (MU-Student)" w:date="2023-09-27T15:47:00Z">
+      <w:ins w:id="918" w:author="Duan, Sean (MU-Student)" w:date="2023-09-27T15:47:00Z">
+        <w:r>
+          <w:rPr>
+            <w:sz w:val="24"/>
+            <w:szCs w:val="24"/>
+            <w:rPrChange w:id="919" w:author="Duan, Sean (MU-Student)" w:date="2023-09-27T15:47:00Z">
               <w:rPr/>
             </w:rPrChange>
           </w:rPr>
           <w:t>Participants were then randomly assigned to one of two conditions representing different exposure to social consensus. Our two conditions were a ‘High’ consensus condition and a ‘Low’ consensus condition. For both experimental conditions, subjects were asked to estimate what they believe to be the percentage of ordinary Americans in 2018 that agreed with various social and scientific issue</w:t>
         </w:r>
       </w:ins>
-      <w:ins w:id="816" w:author="Duan, Sean (MU-Student)" w:date="2023-09-27T15:48:00Z">
+      <w:ins w:id="920" w:author="Duan, Sean (MU-Student)" w:date="2023-09-27T15:48:00Z">
         <w:r>
           <w:rPr>
             <w:sz w:val="24"/>
@@ -12329,27 +13218,16 @@
           <w:t>s, which in this case, was support for UHC and support for capital punishment.</w:t>
         </w:r>
       </w:ins>
-      <w:ins w:id="817" w:author="Duan, Sean (MU-Student)" w:date="2023-09-27T15:47:00Z">
-        <w:r>
-          <w:rPr>
-            <w:sz w:val="24"/>
-            <w:szCs w:val="24"/>
-            <w:rPrChange w:id="818" w:author="Duan, Sean (MU-Student)" w:date="2023-09-27T15:47:00Z">
+      <w:ins w:id="921" w:author="Duan, Sean (MU-Student)" w:date="2023-09-27T15:47:00Z">
+        <w:r>
+          <w:rPr>
+            <w:sz w:val="24"/>
+            <w:szCs w:val="24"/>
+            <w:rPrChange w:id="922" w:author="Duan, Sean (MU-Student)" w:date="2023-09-27T15:47:00Z">
               <w:rPr/>
             </w:rPrChange>
           </w:rPr>
-          <w:t xml:space="preserve"> After providing their estimate, we provided deceptive information </w:t>
-        </w:r>
-        <w:r>
-          <w:rPr>
-            <w:sz w:val="24"/>
-            <w:szCs w:val="24"/>
-            <w:rPrChange w:id="819" w:author="Duan, Sean (MU-Student)" w:date="2023-09-27T15:47:00Z">
-              <w:rPr/>
-            </w:rPrChange>
-          </w:rPr>
-          <w:lastRenderedPageBreak/>
-          <w:t>regarding what the ‘actual results’ of what Americans believed in 2018. This ‘deception’ was our primary method of manipulating perception of social consensus.</w:t>
+          <w:t xml:space="preserve"> After providing their estimate, we provided deceptive information regarding what the ‘actual results’ of what Americans believed in 2018. This ‘deception’ was our primary method of manipulating perception of social consensus.</w:t>
         </w:r>
       </w:ins>
     </w:p>
@@ -12359,16 +13237,9 @@
         <w:spacing w:line="480" w:lineRule="auto"/>
         <w:ind w:firstLine="720"/>
         <w:rPr>
-          <w:ins w:id="820" w:author="Duan, Sean (MU-Student)" w:date="2023-09-27T15:24:00Z"/>
-          <w:sz w:val="24"/>
-          <w:szCs w:val="24"/>
-          <w:rPrChange w:id="821" w:author="Duan, Sean (MU-Student)" w:date="2023-09-27T15:47:00Z">
-            <w:rPr>
-              <w:ins w:id="822" w:author="Duan, Sean (MU-Student)" w:date="2023-09-27T15:24:00Z"/>
-            </w:rPr>
-          </w:rPrChange>
-        </w:rPr>
-        <w:pPrChange w:id="823" w:author="Duan, Sean (MU-Student)" w:date="2023-09-27T15:49:00Z">
+          <w:ins w:id="923" w:author="Duan, Sean (MU-Student)" w:date="2023-09-27T15:24:00Z"/>
+        </w:rPr>
+        <w:pPrChange w:id="924" w:author="Duan, Sean (MU-Student)" w:date="2023-09-27T15:49:00Z">
           <w:pPr>
             <w:pStyle w:val="FirstParagraph"/>
             <w:spacing w:line="480" w:lineRule="auto"/>
@@ -12376,12 +13247,12 @@
           </w:pPr>
         </w:pPrChange>
       </w:pPr>
-      <w:ins w:id="824" w:author="Duan, Sean (MU-Student)" w:date="2023-09-27T15:47:00Z">
-        <w:r>
-          <w:rPr>
-            <w:sz w:val="24"/>
-            <w:szCs w:val="24"/>
-            <w:rPrChange w:id="825" w:author="Duan, Sean (MU-Student)" w:date="2023-09-27T15:47:00Z">
+      <w:ins w:id="925" w:author="Duan, Sean (MU-Student)" w:date="2023-09-27T15:47:00Z">
+        <w:r>
+          <w:rPr>
+            <w:sz w:val="24"/>
+            <w:szCs w:val="24"/>
+            <w:rPrChange w:id="926" w:author="Duan, Sean (MU-Student)" w:date="2023-09-27T15:47:00Z">
               <w:rPr/>
             </w:rPrChange>
           </w:rPr>
@@ -12395,15 +13266,15 @@
         <w:spacing w:line="480" w:lineRule="auto"/>
         <w:ind w:firstLine="720"/>
         <w:rPr>
-          <w:ins w:id="826" w:author="Duan, Sean (MU-Student)" w:date="2023-09-27T15:24:00Z"/>
-        </w:rPr>
-      </w:pPr>
-      <w:ins w:id="827" w:author="Duan, Sean (MU-Student)" w:date="2023-09-27T16:02:00Z">
+          <w:ins w:id="927" w:author="Duan, Sean (MU-Student)" w:date="2023-09-27T15:24:00Z"/>
+        </w:rPr>
+      </w:pPr>
+      <w:ins w:id="928" w:author="Duan, Sean (MU-Student)" w:date="2023-09-27T16:02:00Z">
         <w:r>
           <w:t xml:space="preserve">Afterwards, we reassessed the measurement items we </w:t>
         </w:r>
       </w:ins>
-      <w:ins w:id="828" w:author="Duan, Sean (MU-Student)" w:date="2023-09-27T16:03:00Z">
+      <w:ins w:id="929" w:author="Duan, Sean (MU-Student)" w:date="2023-09-27T16:03:00Z">
         <w:r>
           <w:t xml:space="preserve">asked at the beginning of the study, the degree of support for UHC and how much moral conviction that stance has, </w:t>
         </w:r>
@@ -12414,25 +13285,29 @@
           <w:t xml:space="preserve"> degree of support for capital punishment and </w:t>
         </w:r>
       </w:ins>
-      <w:ins w:id="829" w:author="Duan, Sean (MU-Student)" w:date="2023-09-27T16:04:00Z">
-        <w:r>
-          <w:t>strength of moral conviction for that stance as well.</w:t>
+      <w:ins w:id="930" w:author="Duan, Sean (MU-Student)" w:date="2023-09-27T16:04:00Z">
+        <w:r>
+          <w:t xml:space="preserve">strength of moral conviction for that </w:t>
+        </w:r>
+        <w:r>
+          <w:lastRenderedPageBreak/>
+          <w:t>stance as well.</w:t>
         </w:r>
         <w:r>
           <w:t xml:space="preserve"> Then, we assess for individual differences in health literacy and subjective numeracy. </w:t>
         </w:r>
       </w:ins>
-      <w:ins w:id="830" w:author="Duan, Sean (MU-Student)" w:date="2023-09-27T16:05:00Z">
+      <w:ins w:id="931" w:author="Duan, Sean (MU-Student)" w:date="2023-09-27T16:05:00Z">
         <w:r>
           <w:t>Additionally, there are a pair of free response questions where we request participants to inform us of which things they liked about the exercise, and what things they found challenging about the exercise. Finally, we assess demographic information, consisting of political orientation, age, gender, race/ethnicity, and year in school.</w:t>
         </w:r>
       </w:ins>
-      <w:ins w:id="831" w:author="Duan, Sean (MU-Student)" w:date="2023-09-27T16:04:00Z">
+      <w:ins w:id="932" w:author="Duan, Sean (MU-Student)" w:date="2023-09-27T16:04:00Z">
         <w:r>
           <w:t xml:space="preserve"> </w:t>
         </w:r>
       </w:ins>
-      <w:ins w:id="832" w:author="Duan, Sean (MU-Student)" w:date="2023-09-27T16:07:00Z">
+      <w:ins w:id="933" w:author="Duan, Sean (MU-Student)" w:date="2023-09-27T16:07:00Z">
         <w:r>
           <w:t xml:space="preserve">After all measurements </w:t>
         </w:r>
@@ -12453,35 +13328,20 @@
       <w:pPr>
         <w:pStyle w:val="FirstParagraph"/>
         <w:spacing w:line="480" w:lineRule="auto"/>
-        <w:ind w:firstLine="720"/>
-        <w:rPr>
-          <w:ins w:id="833" w:author="Duan, Sean (MU-Student)" w:date="2023-09-26T15:19:00Z"/>
-        </w:rPr>
-        <w:pPrChange w:id="834" w:author="Duan, Sean (MU-Student)" w:date="2023-09-27T16:06:00Z">
-          <w:pPr>
-            <w:pStyle w:val="BodyText"/>
-            <w:spacing w:line="480" w:lineRule="auto"/>
-          </w:pPr>
-        </w:pPrChange>
-      </w:pPr>
-      <w:ins w:id="835" w:author="Duan, Sean (MU-Student)" w:date="2023-09-26T15:19:00Z">
-        <w:r>
-          <w:t xml:space="preserve"> </w:t>
-        </w:r>
-      </w:ins>
-    </w:p>
-    <w:p>
-      <w:pPr>
-        <w:spacing w:line="480" w:lineRule="auto"/>
-        <w:rPr>
-          <w:ins w:id="836" w:author="Duan, Sean (MU-Student)" w:date="2023-09-26T15:19:00Z"/>
+        <w:rPr>
+          <w:ins w:id="934" w:author="Duan, Sean (MU-Student)" w:date="2023-09-26T15:19:00Z"/>
           <w:b/>
           <w:bCs/>
           <w:sz w:val="28"/>
           <w:szCs w:val="28"/>
         </w:rPr>
-      </w:pPr>
-      <w:ins w:id="837" w:author="Duan, Sean (MU-Student)" w:date="2023-09-26T15:19:00Z">
+        <w:pPrChange w:id="935" w:author="Duan, Sean (MU-Student)" w:date="2023-09-28T13:42:00Z">
+          <w:pPr>
+            <w:spacing w:line="480" w:lineRule="auto"/>
+          </w:pPr>
+        </w:pPrChange>
+      </w:pPr>
+      <w:ins w:id="936" w:author="Duan, Sean (MU-Student)" w:date="2023-09-26T15:19:00Z">
         <w:r>
           <w:rPr>
             <w:b/>
@@ -12489,7 +13349,6 @@
             <w:sz w:val="28"/>
             <w:szCs w:val="28"/>
           </w:rPr>
-          <w:lastRenderedPageBreak/>
           <w:t>Measures</w:t>
         </w:r>
       </w:ins>
@@ -12498,12 +13357,12 @@
       <w:pPr>
         <w:spacing w:line="480" w:lineRule="auto"/>
         <w:rPr>
-          <w:ins w:id="838" w:author="Duan, Sean (MU-Student)" w:date="2023-09-27T16:08:00Z"/>
-          <w:sz w:val="24"/>
-          <w:szCs w:val="24"/>
-        </w:rPr>
-      </w:pPr>
-      <w:ins w:id="839" w:author="Duan, Sean (MU-Student)" w:date="2023-09-27T16:08:00Z">
+          <w:ins w:id="937" w:author="Duan, Sean (MU-Student)" w:date="2023-09-27T16:08:00Z"/>
+          <w:sz w:val="24"/>
+          <w:szCs w:val="24"/>
+        </w:rPr>
+      </w:pPr>
+      <w:ins w:id="938" w:author="Duan, Sean (MU-Student)" w:date="2023-09-27T16:08:00Z">
         <w:r>
           <w:rPr>
             <w:sz w:val="24"/>
@@ -12513,7 +13372,7 @@
           <w:t>Deontological and Utilitarian ethical orientation will be measured with</w:t>
         </w:r>
       </w:ins>
-      <w:ins w:id="840" w:author="Duan, Sean (MU-Student)" w:date="2023-09-27T16:09:00Z">
+      <w:ins w:id="939" w:author="Duan, Sean (MU-Student)" w:date="2023-09-27T16:09:00Z">
         <w:r>
           <w:rPr>
             <w:sz w:val="24"/>
@@ -12562,17 +13421,17 @@
         <w:spacing w:line="480" w:lineRule="auto"/>
         <w:ind w:firstLine="720"/>
         <w:rPr>
-          <w:ins w:id="841" w:author="Duan, Sean (MU-Student)" w:date="2023-09-26T15:19:00Z"/>
-          <w:sz w:val="24"/>
-          <w:szCs w:val="24"/>
-        </w:rPr>
-        <w:pPrChange w:id="842" w:author="Duan, Sean (MU-Student)" w:date="2023-09-27T16:08:00Z">
+          <w:ins w:id="940" w:author="Duan, Sean (MU-Student)" w:date="2023-09-26T15:19:00Z"/>
+          <w:sz w:val="24"/>
+          <w:szCs w:val="24"/>
+        </w:rPr>
+        <w:pPrChange w:id="941" w:author="Duan, Sean (MU-Student)" w:date="2023-09-27T16:08:00Z">
           <w:pPr>
             <w:spacing w:line="480" w:lineRule="auto"/>
           </w:pPr>
         </w:pPrChange>
       </w:pPr>
-      <w:ins w:id="843" w:author="Duan, Sean (MU-Student)" w:date="2023-09-26T15:19:00Z">
+      <w:ins w:id="942" w:author="Duan, Sean (MU-Student)" w:date="2023-09-26T15:19:00Z">
         <w:r>
           <w:rPr>
             <w:sz w:val="24"/>
@@ -12599,6 +13458,7 @@
             <w:sz w:val="24"/>
             <w:szCs w:val="24"/>
           </w:rPr>
+          <w:lastRenderedPageBreak/>
           <w:t>("Capital Punishment (the Death Penalty) is necessary in America")</w:t>
         </w:r>
         <w:r>
@@ -12614,12 +13474,12 @@
       <w:pPr>
         <w:spacing w:line="480" w:lineRule="auto"/>
         <w:rPr>
-          <w:ins w:id="844" w:author="Duan, Sean (MU-Student)" w:date="2023-09-27T16:09:00Z"/>
-          <w:sz w:val="24"/>
-          <w:szCs w:val="24"/>
-        </w:rPr>
-      </w:pPr>
-      <w:ins w:id="845" w:author="Duan, Sean (MU-Student)" w:date="2023-09-26T15:19:00Z">
+          <w:ins w:id="943" w:author="Duan, Sean (MU-Student)" w:date="2023-09-27T16:09:00Z"/>
+          <w:sz w:val="24"/>
+          <w:szCs w:val="24"/>
+        </w:rPr>
+      </w:pPr>
+      <w:ins w:id="944" w:author="Duan, Sean (MU-Student)" w:date="2023-09-26T15:19:00Z">
         <w:r>
           <w:rPr>
             <w:sz w:val="24"/>
@@ -12667,17 +13527,17 @@
         <w:spacing w:line="480" w:lineRule="auto"/>
         <w:ind w:firstLine="720"/>
         <w:rPr>
-          <w:ins w:id="846" w:author="Duan, Sean (MU-Student)" w:date="2023-09-26T15:19:00Z"/>
-          <w:sz w:val="24"/>
-          <w:szCs w:val="24"/>
-        </w:rPr>
-        <w:pPrChange w:id="847" w:author="Duan, Sean (MU-Student)" w:date="2023-09-27T16:09:00Z">
+          <w:ins w:id="945" w:author="Duan, Sean (MU-Student)" w:date="2023-09-26T15:19:00Z"/>
+          <w:sz w:val="24"/>
+          <w:szCs w:val="24"/>
+        </w:rPr>
+        <w:pPrChange w:id="946" w:author="Duan, Sean (MU-Student)" w:date="2023-09-27T16:09:00Z">
           <w:pPr>
             <w:spacing w:line="480" w:lineRule="auto"/>
           </w:pPr>
         </w:pPrChange>
       </w:pPr>
-      <w:ins w:id="848" w:author="Duan, Sean (MU-Student)" w:date="2023-09-27T16:09:00Z">
+      <w:ins w:id="947" w:author="Duan, Sean (MU-Student)" w:date="2023-09-27T16:09:00Z">
         <w:r>
           <w:rPr>
             <w:sz w:val="24"/>
@@ -12686,7 +13546,7 @@
           <w:t>Individual differences in</w:t>
         </w:r>
       </w:ins>
-      <w:ins w:id="849" w:author="Duan, Sean (MU-Student)" w:date="2023-09-26T15:19:00Z">
+      <w:ins w:id="948" w:author="Duan, Sean (MU-Student)" w:date="2023-09-26T15:19:00Z">
         <w:r>
           <w:rPr>
             <w:sz w:val="24"/>
@@ -12695,7 +13555,7 @@
           <w:t xml:space="preserve"> subjective numeracy and health literacy</w:t>
         </w:r>
       </w:ins>
-      <w:ins w:id="850" w:author="Duan, Sean (MU-Student)" w:date="2023-09-27T16:09:00Z">
+      <w:ins w:id="949" w:author="Duan, Sean (MU-Student)" w:date="2023-09-27T16:09:00Z">
         <w:r>
           <w:rPr>
             <w:sz w:val="24"/>
@@ -12704,21 +13564,13 @@
           <w:t xml:space="preserve"> will be measured</w:t>
         </w:r>
       </w:ins>
-      <w:ins w:id="851" w:author="Duan, Sean (MU-Student)" w:date="2023-09-26T15:19:00Z">
-        <w:r>
-          <w:rPr>
-            <w:sz w:val="24"/>
-            <w:szCs w:val="24"/>
-          </w:rPr>
-          <w:t xml:space="preserve"> using the Subjective Numeracy Scale and the Single Item Health Literacy Scale as in Study 1. </w:t>
-        </w:r>
-        <w:r>
-          <w:rPr>
-            <w:sz w:val="24"/>
-            <w:szCs w:val="24"/>
-          </w:rPr>
-          <w:lastRenderedPageBreak/>
-          <w:t>Participants will additionally complete a free-response question, asking the subjects what they thought was good about the exercise they completed, and what they thought was challenging in the exercise they completed. Finally, we also measure demographic information, including political affiliation, gender identity, age, race/ethnicity, and year in school.</w:t>
+      <w:ins w:id="950" w:author="Duan, Sean (MU-Student)" w:date="2023-09-26T15:19:00Z">
+        <w:r>
+          <w:rPr>
+            <w:sz w:val="24"/>
+            <w:szCs w:val="24"/>
+          </w:rPr>
+          <w:t xml:space="preserve"> using the Subjective Numeracy Scale and the Single Item Health Literacy Scale as in Study 1. Participants will additionally complete a free-response question, asking the subjects what they thought was good about the exercise they completed, and what they thought was challenging in the exercise they completed. Finally, we also measure demographic information, including political affiliation, gender identity, age, race/ethnicity, and year in school.</w:t>
         </w:r>
       </w:ins>
     </w:p>
@@ -12727,13 +13579,13 @@
         <w:pStyle w:val="Heading2"/>
         <w:spacing w:line="480" w:lineRule="auto"/>
         <w:rPr>
-          <w:ins w:id="852" w:author="Duan, Sean (MU-Student)" w:date="2023-09-26T15:19:00Z"/>
+          <w:ins w:id="951" w:author="Duan, Sean (MU-Student)" w:date="2023-09-26T15:19:00Z"/>
           <w:color w:val="auto"/>
           <w:sz w:val="24"/>
           <w:szCs w:val="24"/>
         </w:rPr>
       </w:pPr>
-      <w:ins w:id="853" w:author="Duan, Sean (MU-Student)" w:date="2023-09-26T15:19:00Z">
+      <w:ins w:id="952" w:author="Duan, Sean (MU-Student)" w:date="2023-09-26T15:19:00Z">
         <w:r>
           <w:rPr>
             <w:color w:val="auto"/>
@@ -12749,12 +13601,12 @@
         <w:spacing w:line="480" w:lineRule="auto"/>
         <w:ind w:firstLine="720"/>
         <w:rPr>
-          <w:ins w:id="854" w:author="Duan, Sean (MU-Student)" w:date="2023-09-26T15:19:00Z"/>
-          <w:sz w:val="24"/>
-          <w:szCs w:val="24"/>
-        </w:rPr>
-      </w:pPr>
-      <w:ins w:id="855" w:author="Duan, Sean (MU-Student)" w:date="2023-09-26T15:19:00Z">
+          <w:ins w:id="953" w:author="Duan, Sean (MU-Student)" w:date="2023-09-26T15:19:00Z"/>
+          <w:sz w:val="24"/>
+          <w:szCs w:val="24"/>
+        </w:rPr>
+      </w:pPr>
+      <w:ins w:id="954" w:author="Duan, Sean (MU-Student)" w:date="2023-09-26T15:19:00Z">
         <w:r>
           <w:rPr>
             <w:sz w:val="24"/>
@@ -12790,13 +13642,17 @@
           </w:rPr>
           <w:t xml:space="preserve"> independent means (</w:t>
         </w:r>
-        <w:r>
-          <w:rPr>
-            <w:sz w:val="24"/>
-            <w:szCs w:val="24"/>
-          </w:rPr>
-          <w:t>three</w:t>
-        </w:r>
+      </w:ins>
+      <w:ins w:id="955" w:author="Duan, Sean (MU-Student)" w:date="2023-09-28T14:06:00Z">
+        <w:r>
+          <w:rPr>
+            <w:sz w:val="24"/>
+            <w:szCs w:val="24"/>
+          </w:rPr>
+          <w:t>two</w:t>
+        </w:r>
+      </w:ins>
+      <w:ins w:id="956" w:author="Duan, Sean (MU-Student)" w:date="2023-09-26T15:19:00Z">
         <w:r>
           <w:rPr>
             <w:sz w:val="24"/>
@@ -12804,12 +13660,23 @@
           </w:rPr>
           <w:t xml:space="preserve"> groups), an effect size of .5, an alpha of .05, and a power of .95, for a linear multiple regression. Our </w:t>
         </w:r>
-        <w:r>
-          <w:rPr>
-            <w:sz w:val="24"/>
-            <w:szCs w:val="24"/>
-          </w:rPr>
-          <w:t xml:space="preserve">three </w:t>
+      </w:ins>
+      <w:ins w:id="957" w:author="Duan, Sean (MU-Student)" w:date="2023-09-28T14:06:00Z">
+        <w:r>
+          <w:rPr>
+            <w:sz w:val="24"/>
+            <w:szCs w:val="24"/>
+          </w:rPr>
+          <w:t>two</w:t>
+        </w:r>
+      </w:ins>
+      <w:ins w:id="958" w:author="Duan, Sean (MU-Student)" w:date="2023-09-26T15:19:00Z">
+        <w:r>
+          <w:rPr>
+            <w:sz w:val="24"/>
+            <w:szCs w:val="24"/>
+          </w:rPr>
+          <w:t xml:space="preserve"> </w:t>
         </w:r>
         <w:r>
           <w:rPr>
@@ -12825,26 +13692,23 @@
           </w:rPr>
           <w:t>capital punishment</w:t>
         </w:r>
-        <w:r>
-          <w:rPr>
-            <w:sz w:val="24"/>
-            <w:szCs w:val="24"/>
-          </w:rPr>
-          <w:t xml:space="preserve">, support for UHC, </w:t>
-        </w:r>
-        <w:r>
-          <w:rPr>
-            <w:sz w:val="24"/>
-            <w:szCs w:val="24"/>
-          </w:rPr>
-          <w:t>taste in music</w:t>
-        </w:r>
-        <w:r>
-          <w:rPr>
-            <w:sz w:val="24"/>
-            <w:szCs w:val="24"/>
-          </w:rPr>
-          <w:t xml:space="preserve">) were all treated as continuous variables. </w:t>
+      </w:ins>
+      <w:ins w:id="959" w:author="Duan, Sean (MU-Student)" w:date="2023-09-28T14:06:00Z">
+        <w:r>
+          <w:rPr>
+            <w:sz w:val="24"/>
+            <w:szCs w:val="24"/>
+          </w:rPr>
+          <w:t xml:space="preserve"> and</w:t>
+        </w:r>
+      </w:ins>
+      <w:ins w:id="960" w:author="Duan, Sean (MU-Student)" w:date="2023-09-26T15:19:00Z">
+        <w:r>
+          <w:rPr>
+            <w:sz w:val="24"/>
+            <w:szCs w:val="24"/>
+          </w:rPr>
+          <w:t xml:space="preserve"> support for UHC) were all treated as continuous variables. </w:t>
         </w:r>
         <w:r>
           <w:rPr>
@@ -12907,14 +13771,58 @@
             <w:sz w:val="24"/>
             <w:szCs w:val="24"/>
           </w:rPr>
-          <w:t xml:space="preserve">as well as interactions between support for our issues and strength of moral conviction </w:t>
-        </w:r>
-        <w:r>
-          <w:rPr>
-            <w:sz w:val="24"/>
-            <w:szCs w:val="24"/>
-          </w:rPr>
-          <w:t xml:space="preserve">for our predictors. All tests </w:t>
+          <w:t xml:space="preserve">as well as </w:t>
+        </w:r>
+        <w:r>
+          <w:rPr>
+            <w:sz w:val="24"/>
+            <w:szCs w:val="24"/>
+          </w:rPr>
+          <w:lastRenderedPageBreak/>
+          <w:t xml:space="preserve">interactions between support for our issues and strength of moral conviction </w:t>
+        </w:r>
+        <w:r>
+          <w:rPr>
+            <w:sz w:val="24"/>
+            <w:szCs w:val="24"/>
+          </w:rPr>
+          <w:t xml:space="preserve">for our predictors. </w:t>
+        </w:r>
+      </w:ins>
+      <w:proofErr w:type="spellStart"/>
+      <w:ins w:id="961" w:author="Duan, Sean (MU-Student)" w:date="2023-09-28T14:06:00Z">
+        <w:r>
+          <w:rPr>
+            <w:sz w:val="24"/>
+            <w:szCs w:val="24"/>
+          </w:rPr>
+          <w:t>Furthmore</w:t>
+        </w:r>
+        <w:proofErr w:type="spellEnd"/>
+        <w:r>
+          <w:rPr>
+            <w:sz w:val="24"/>
+            <w:szCs w:val="24"/>
+          </w:rPr>
+          <w:t xml:space="preserve">, we plan to examine the potential interaction between differing levels of moral conviction, and the effect of social consensus. </w:t>
+        </w:r>
+      </w:ins>
+      <w:proofErr w:type="gramStart"/>
+      <w:ins w:id="962" w:author="Duan, Sean (MU-Student)" w:date="2023-09-26T15:19:00Z">
+        <w:r>
+          <w:rPr>
+            <w:sz w:val="24"/>
+            <w:szCs w:val="24"/>
+          </w:rPr>
+          <w:t>All</w:t>
+        </w:r>
+        <w:proofErr w:type="gramEnd"/>
+        <w:r>
+          <w:rPr>
+            <w:sz w:val="24"/>
+            <w:szCs w:val="24"/>
+          </w:rPr>
+          <w:t xml:space="preserve"> tests </w:t>
         </w:r>
         <w:r>
           <w:rPr>
@@ -12936,14 +13844,14 @@
       <w:pPr>
         <w:spacing w:line="480" w:lineRule="auto"/>
         <w:rPr>
-          <w:ins w:id="856" w:author="Duan, Sean (MU-Student)" w:date="2023-09-26T15:19:00Z"/>
+          <w:ins w:id="963" w:author="Duan, Sean (MU-Student)" w:date="2023-09-26T15:19:00Z"/>
           <w:b/>
           <w:bCs/>
           <w:sz w:val="28"/>
           <w:szCs w:val="28"/>
         </w:rPr>
       </w:pPr>
-      <w:ins w:id="857" w:author="Duan, Sean (MU-Student)" w:date="2023-09-26T15:19:00Z">
+      <w:ins w:id="964" w:author="Duan, Sean (MU-Student)" w:date="2023-09-26T15:19:00Z">
         <w:r>
           <w:rPr>
             <w:b/>
@@ -12954,7 +13862,7 @@
           <w:t xml:space="preserve">Study </w:t>
         </w:r>
       </w:ins>
-      <w:ins w:id="858" w:author="Duan, Sean (MU-Student)" w:date="2023-09-27T16:09:00Z">
+      <w:ins w:id="965" w:author="Duan, Sean (MU-Student)" w:date="2023-09-27T16:09:00Z">
         <w:r>
           <w:rPr>
             <w:b/>
@@ -12965,7 +13873,7 @@
           <w:t>3</w:t>
         </w:r>
       </w:ins>
-      <w:ins w:id="859" w:author="Duan, Sean (MU-Student)" w:date="2023-09-26T15:19:00Z">
+      <w:ins w:id="966" w:author="Duan, Sean (MU-Student)" w:date="2023-09-26T15:19:00Z">
         <w:r>
           <w:rPr>
             <w:b/>
@@ -12982,18 +13890,43 @@
         <w:spacing w:line="480" w:lineRule="auto"/>
         <w:ind w:left="720"/>
         <w:rPr>
-          <w:ins w:id="860" w:author="Duan, Sean (MU-Student)" w:date="2023-09-26T15:19:00Z"/>
-          <w:sz w:val="24"/>
-          <w:szCs w:val="24"/>
-        </w:rPr>
-      </w:pPr>
-      <w:ins w:id="861" w:author="Duan, Sean (MU-Student)" w:date="2023-09-26T15:19:00Z">
-        <w:r>
-          <w:rPr>
-            <w:sz w:val="24"/>
-            <w:szCs w:val="24"/>
-          </w:rPr>
-          <w:t>Hypothesis 1 – Non-moral framing will be more effective for attitude change in participants with high moral conviction that oppose the issues.</w:t>
+          <w:ins w:id="967" w:author="Duan, Sean (MU-Student)" w:date="2023-09-26T15:19:00Z"/>
+          <w:sz w:val="24"/>
+          <w:szCs w:val="24"/>
+        </w:rPr>
+      </w:pPr>
+      <w:ins w:id="968" w:author="Duan, Sean (MU-Student)" w:date="2023-09-26T15:19:00Z">
+        <w:r>
+          <w:rPr>
+            <w:sz w:val="24"/>
+            <w:szCs w:val="24"/>
+          </w:rPr>
+          <w:t>Hypothesis 1 –</w:t>
+        </w:r>
+      </w:ins>
+      <w:ins w:id="969" w:author="Duan, Sean (MU-Student)" w:date="2023-09-28T14:08:00Z">
+        <w:r>
+          <w:rPr>
+            <w:sz w:val="24"/>
+            <w:szCs w:val="24"/>
+          </w:rPr>
+          <w:t xml:space="preserve"> Increases in moral con</w:t>
+        </w:r>
+      </w:ins>
+      <w:ins w:id="970" w:author="Duan, Sean (MU-Student)" w:date="2023-09-28T14:09:00Z">
+        <w:r>
+          <w:rPr>
+            <w:sz w:val="24"/>
+            <w:szCs w:val="24"/>
+          </w:rPr>
+          <w:t>viction will weaken the effect of social consensus (‘Inoculation from social consensus’)</w:t>
+        </w:r>
+        <w:r>
+          <w:rPr>
+            <w:sz w:val="24"/>
+            <w:szCs w:val="24"/>
+          </w:rPr>
+          <w:t>.</w:t>
         </w:r>
       </w:ins>
     </w:p>
@@ -13002,54 +13935,42 @@
         <w:spacing w:line="480" w:lineRule="auto"/>
         <w:ind w:left="720"/>
         <w:rPr>
-          <w:ins w:id="862" w:author="Duan, Sean (MU-Student)" w:date="2023-09-26T15:19:00Z"/>
-          <w:sz w:val="24"/>
-          <w:szCs w:val="24"/>
-        </w:rPr>
-      </w:pPr>
-      <w:ins w:id="863" w:author="Duan, Sean (MU-Student)" w:date="2023-09-26T15:19:00Z">
-        <w:r>
-          <w:rPr>
-            <w:sz w:val="24"/>
-            <w:szCs w:val="24"/>
-          </w:rPr>
-          <w:t>Hypothesis 2 – Moral framing will be more effective for attitude change in participants with low moral conviction on the issues.</w:t>
+          <w:ins w:id="971" w:author="Duan, Sean (MU-Student)" w:date="2023-09-26T15:19:00Z"/>
+          <w:sz w:val="24"/>
+          <w:szCs w:val="24"/>
+        </w:rPr>
+      </w:pPr>
+      <w:ins w:id="972" w:author="Duan, Sean (MU-Student)" w:date="2023-09-26T15:19:00Z">
+        <w:r>
+          <w:rPr>
+            <w:sz w:val="24"/>
+            <w:szCs w:val="24"/>
+          </w:rPr>
+          <w:t xml:space="preserve">Hypothesis 2 – </w:t>
+        </w:r>
+      </w:ins>
+      <w:ins w:id="973" w:author="Duan, Sean (MU-Student)" w:date="2023-09-28T14:09:00Z">
+        <w:r>
+          <w:rPr>
+            <w:sz w:val="24"/>
+            <w:szCs w:val="24"/>
+          </w:rPr>
+          <w:t>Decreases in moral conviction will strengthen the effect of social consensus.</w:t>
         </w:r>
       </w:ins>
     </w:p>
     <w:p>
       <w:pPr>
         <w:spacing w:line="480" w:lineRule="auto"/>
-        <w:ind w:left="720"/>
-        <w:rPr>
-          <w:ins w:id="864" w:author="Duan, Sean (MU-Student)" w:date="2023-09-26T15:19:00Z"/>
-          <w:sz w:val="24"/>
-          <w:szCs w:val="24"/>
-        </w:rPr>
-      </w:pPr>
-      <w:ins w:id="865" w:author="Duan, Sean (MU-Student)" w:date="2023-09-26T15:19:00Z">
-        <w:r>
-          <w:rPr>
-            <w:sz w:val="24"/>
-            <w:szCs w:val="24"/>
-          </w:rPr>
-          <w:lastRenderedPageBreak/>
-          <w:t>Hypothesis 3 – Moral framing will increase polarization (increase in support if in favor, further decrease in support if opposed) in participants with high moral conviction on the issues.</w:t>
-        </w:r>
-      </w:ins>
-    </w:p>
-    <w:p>
-      <w:pPr>
-        <w:spacing w:line="480" w:lineRule="auto"/>
-        <w:rPr>
-          <w:ins w:id="866" w:author="Duan, Sean (MU-Student)" w:date="2023-09-26T15:19:00Z"/>
+        <w:rPr>
+          <w:ins w:id="974" w:author="Duan, Sean (MU-Student)" w:date="2023-09-26T15:19:00Z"/>
           <w:b/>
           <w:bCs/>
           <w:sz w:val="28"/>
           <w:szCs w:val="28"/>
         </w:rPr>
       </w:pPr>
-      <w:ins w:id="867" w:author="Duan, Sean (MU-Student)" w:date="2023-09-26T15:19:00Z">
+      <w:ins w:id="975" w:author="Duan, Sean (MU-Student)" w:date="2023-09-26T15:19:00Z">
         <w:r>
           <w:rPr>
             <w:b/>
@@ -13065,51 +13986,98 @@
       <w:pPr>
         <w:spacing w:line="480" w:lineRule="auto"/>
         <w:rPr>
-          <w:ins w:id="868" w:author="Duan, Sean (MU-Student)" w:date="2023-09-26T15:19:00Z"/>
-          <w:sz w:val="24"/>
-          <w:szCs w:val="24"/>
-        </w:rPr>
-      </w:pPr>
-      <w:ins w:id="869" w:author="Duan, Sean (MU-Student)" w:date="2023-09-26T15:19:00Z">
+          <w:ins w:id="976" w:author="Duan, Sean (MU-Student)" w:date="2023-09-26T15:19:00Z"/>
+          <w:sz w:val="24"/>
+          <w:szCs w:val="24"/>
+        </w:rPr>
+      </w:pPr>
+      <w:ins w:id="977" w:author="Duan, Sean (MU-Student)" w:date="2023-09-26T15:19:00Z">
         <w:r>
           <w:rPr>
             <w:sz w:val="24"/>
             <w:szCs w:val="24"/>
           </w:rPr>
           <w:tab/>
-          <w:t xml:space="preserve">We will summarize descriptive statistics in a detailed table. We plan on analyzing hypothesis 1 with a linear model fitted to our support for UHC outcome measure. Ideally, we would like to see our nonmoral experimental condition </w:t>
-        </w:r>
-        <w:proofErr w:type="gramStart"/>
-        <w:r>
-          <w:rPr>
-            <w:sz w:val="24"/>
-            <w:szCs w:val="24"/>
-          </w:rPr>
-          <w:t>lead</w:t>
-        </w:r>
-        <w:proofErr w:type="gramEnd"/>
-        <w:r>
-          <w:rPr>
-            <w:sz w:val="24"/>
-            <w:szCs w:val="24"/>
-          </w:rPr>
-          <w:t xml:space="preserve"> to a decrease in moral conviction (or at least no increase/change), and then looking at subjects that had an initial amount of high moral conviction, we would hope to see an increase in support across our three issues. We would expect the increase in support across these three issues to be less in subjects that had initial amounts of high moral conviction, being presented with our moral experimental condition. We plan on analyzing hypothesis 2 with a linear model fitted to our support for UHC outcome measure. Ideally, we would like to see that for participants with low moral conviction, that the moral experimental condition has a greater effect in increasing support than our nonmoral or control conditions. We plan on analyzing hypothesis 3 with a linear model fitted to our support for UHC measure. Ideally, we would see that in participants with high initial moral conviction, a moral framing would lead to either an increase in support for those that favor, and a decrease in support for those that oppose, the issue; In contrast, we would be very surprised if the moral framing </w:t>
-        </w:r>
-        <w:proofErr w:type="gramStart"/>
-        <w:r>
-          <w:rPr>
-            <w:sz w:val="24"/>
-            <w:szCs w:val="24"/>
-          </w:rPr>
-          <w:t>lead</w:t>
-        </w:r>
-        <w:proofErr w:type="gramEnd"/>
-        <w:r>
-          <w:rPr>
-            <w:sz w:val="24"/>
-            <w:szCs w:val="24"/>
-          </w:rPr>
-          <w:t xml:space="preserve"> to no change in support for those with high moral conviction. We believe it is relatively implausible that individuals feel strong moral conviction and do not support or oppose the issue as well.</w:t>
+          <w:t xml:space="preserve">We will summarize descriptive statistics in a detailed table. We plan on analyzing hypothesis 1 with a linear model fitted to our support for UHC outcome measure. Ideally, we would like to see </w:t>
+        </w:r>
+      </w:ins>
+      <w:ins w:id="978" w:author="Duan, Sean (MU-Student)" w:date="2023-09-28T14:10:00Z">
+        <w:r>
+          <w:rPr>
+            <w:sz w:val="24"/>
+            <w:szCs w:val="24"/>
+          </w:rPr>
+          <w:t>another successful replication of our ability to manipulate</w:t>
+        </w:r>
+      </w:ins>
+      <w:ins w:id="979" w:author="Duan, Sean (MU-Student)" w:date="2023-09-26T15:19:00Z">
+        <w:r>
+          <w:rPr>
+            <w:sz w:val="24"/>
+            <w:szCs w:val="24"/>
+          </w:rPr>
+          <w:t xml:space="preserve"> moral conviction</w:t>
+        </w:r>
+      </w:ins>
+      <w:ins w:id="980" w:author="Duan, Sean (MU-Student)" w:date="2023-09-28T14:10:00Z">
+        <w:r>
+          <w:rPr>
+            <w:sz w:val="24"/>
+            <w:szCs w:val="24"/>
+          </w:rPr>
+          <w:t>.</w:t>
+        </w:r>
+      </w:ins>
+      <w:ins w:id="981" w:author="Duan, Sean (MU-Student)" w:date="2023-09-28T14:11:00Z">
+        <w:r>
+          <w:rPr>
+            <w:sz w:val="24"/>
+            <w:szCs w:val="24"/>
+          </w:rPr>
+          <w:t xml:space="preserve"> Additionally, for participants who have had their moral conviction successfully manipulated to increase, we expect to see a significant decrease in the effectiveness of social consensus.</w:t>
+        </w:r>
+        <w:r>
+          <w:rPr>
+            <w:sz w:val="24"/>
+            <w:szCs w:val="24"/>
+          </w:rPr>
+          <w:t xml:space="preserve"> </w:t>
+        </w:r>
+      </w:ins>
+      <w:ins w:id="982" w:author="Duan, Sean (MU-Student)" w:date="2023-09-26T15:19:00Z">
+        <w:r>
+          <w:rPr>
+            <w:sz w:val="24"/>
+            <w:szCs w:val="24"/>
+          </w:rPr>
+          <w:t xml:space="preserve">We plan on analyzing hypothesis 2 with a linear model fitted to our support for UHC outcome measure. </w:t>
+        </w:r>
+      </w:ins>
+      <w:ins w:id="983" w:author="Duan, Sean (MU-Student)" w:date="2023-09-28T14:12:00Z">
+        <w:r>
+          <w:rPr>
+            <w:sz w:val="24"/>
+            <w:szCs w:val="24"/>
+          </w:rPr>
+          <w:t xml:space="preserve">We expect to see </w:t>
+        </w:r>
+      </w:ins>
+      <w:ins w:id="984" w:author="Duan, Sean (MU-Student)" w:date="2023-09-26T15:19:00Z">
+        <w:r>
+          <w:rPr>
+            <w:sz w:val="24"/>
+            <w:szCs w:val="24"/>
+          </w:rPr>
+          <w:t>that for participants with low moral conviction</w:t>
+        </w:r>
+      </w:ins>
+      <w:ins w:id="985" w:author="Duan, Sean (MU-Student)" w:date="2023-09-28T14:12:00Z">
+        <w:r>
+          <w:rPr>
+            <w:sz w:val="24"/>
+            <w:szCs w:val="24"/>
+          </w:rPr>
+          <w:t>, there is a relatively increased effectiveness of social consensus on their support for our two assessed issues.</w:t>
         </w:r>
       </w:ins>
     </w:p>
@@ -13157,6 +14125,7 @@
           <w:sz w:val="24"/>
           <w:szCs w:val="24"/>
         </w:rPr>
+        <w:lastRenderedPageBreak/>
         <w:tab/>
       </w:r>
       <w:proofErr w:type="gramStart"/>
@@ -14406,7 +15375,7 @@
       </w:r>
     </w:p>
   </w:comment>
-  <w:comment w:id="726" w:author="Shaffer, Victoria A." w:date="2023-09-13T16:36:00Z" w:initials="SVA">
+  <w:comment w:id="753" w:author="Shaffer, Victoria A." w:date="2023-09-13T16:36:00Z" w:initials="SVA">
     <w:p>
       <w:r>
         <w:rPr>
@@ -14424,7 +15393,7 @@
       </w:r>
     </w:p>
   </w:comment>
-  <w:comment w:id="727" w:author="Duan, Sean" w:date="2023-09-19T13:52:00Z" w:initials="SD">
+  <w:comment w:id="754" w:author="Duan, Sean" w:date="2023-09-19T13:52:00Z" w:initials="SD">
     <w:p>
       <w:pPr>
         <w:pStyle w:val="CommentText"/>
@@ -14440,7 +15409,7 @@
       </w:r>
     </w:p>
   </w:comment>
-  <w:comment w:id="731" w:author="Shaffer, Victoria A." w:date="2023-09-13T16:37:00Z" w:initials="SVA">
+  <w:comment w:id="758" w:author="Shaffer, Victoria A." w:date="2023-09-13T16:37:00Z" w:initials="SVA">
     <w:p>
       <w:r>
         <w:rPr>
@@ -14458,7 +15427,7 @@
       </w:r>
     </w:p>
   </w:comment>
-  <w:comment w:id="732" w:author="Duan, Sean" w:date="2023-09-19T13:52:00Z" w:initials="SD">
+  <w:comment w:id="759" w:author="Duan, Sean" w:date="2023-09-19T13:52:00Z" w:initials="SD">
     <w:p>
       <w:pPr>
         <w:pStyle w:val="CommentText"/>
@@ -14474,7 +15443,7 @@
       </w:r>
     </w:p>
   </w:comment>
-  <w:comment w:id="733" w:author="Duan, Sean" w:date="2023-09-20T15:45:00Z" w:initials="SD">
+  <w:comment w:id="760" w:author="Duan, Sean" w:date="2023-09-20T15:45:00Z" w:initials="SD">
     <w:p>
       <w:pPr>
         <w:pStyle w:val="CommentText"/>
@@ -14490,7 +15459,7 @@
       </w:r>
     </w:p>
   </w:comment>
-  <w:comment w:id="734" w:author="Duan, Sean" w:date="2023-09-20T15:46:00Z" w:initials="SD">
+  <w:comment w:id="761" w:author="Duan, Sean" w:date="2023-09-20T15:46:00Z" w:initials="SD">
     <w:p>
       <w:pPr>
         <w:pStyle w:val="CommentText"/>
@@ -14506,7 +15475,7 @@
       </w:r>
     </w:p>
   </w:comment>
-  <w:comment w:id="735" w:author="Duan, Sean" w:date="2023-09-20T15:47:00Z" w:initials="SD">
+  <w:comment w:id="762" w:author="Duan, Sean" w:date="2023-09-20T15:47:00Z" w:initials="SD">
     <w:p>
       <w:pPr>
         <w:pStyle w:val="CommentText"/>
@@ -14597,13 +15566,13 @@
   <w15:commentEx w15:paraId="535DA537" w15:paraIdParent="2BAF4644" w15:done="0"/>
   <w15:commentEx w15:paraId="630AE111" w15:paraIdParent="2BAF4644" w15:done="0"/>
   <w15:commentEx w15:paraId="1AB7A42A" w15:paraIdParent="2BAF4644" w15:done="0"/>
-  <w15:commentEx w15:paraId="688CDB6C" w15:done="0"/>
-  <w15:commentEx w15:paraId="7ECAA82E" w15:paraIdParent="688CDB6C" w15:done="0"/>
-  <w15:commentEx w15:paraId="3FA2E6C5" w15:done="0"/>
-  <w15:commentEx w15:paraId="677BE95B" w15:paraIdParent="3FA2E6C5" w15:done="0"/>
-  <w15:commentEx w15:paraId="17B44771" w15:paraIdParent="3FA2E6C5" w15:done="0"/>
-  <w15:commentEx w15:paraId="7A25656E" w15:paraIdParent="3FA2E6C5" w15:done="0"/>
-  <w15:commentEx w15:paraId="07B133B0" w15:paraIdParent="3FA2E6C5" w15:done="0"/>
+  <w15:commentEx w15:paraId="688CDB6C" w15:done="1"/>
+  <w15:commentEx w15:paraId="7ECAA82E" w15:paraIdParent="688CDB6C" w15:done="1"/>
+  <w15:commentEx w15:paraId="3FA2E6C5" w15:done="1"/>
+  <w15:commentEx w15:paraId="677BE95B" w15:paraIdParent="3FA2E6C5" w15:done="1"/>
+  <w15:commentEx w15:paraId="17B44771" w15:paraIdParent="3FA2E6C5" w15:done="1"/>
+  <w15:commentEx w15:paraId="7A25656E" w15:paraIdParent="3FA2E6C5" w15:done="1"/>
+  <w15:commentEx w15:paraId="07B133B0" w15:paraIdParent="3FA2E6C5" w15:done="1"/>
 </w15:commentsEx>
 </file>
 

</xml_diff>